<commit_message>
H's student no. added; Project work for week #1 added.
</commit_message>
<xml_diff>
--- a/Project Proposal Form.docx
+++ b/Project Proposal Form.docx
@@ -711,6 +711,12 @@
                 <w:lang w:val="en-CA"/>
               </w:rPr>
             </w:pPr>
+            <w:r>
+              <w:rPr>
+                <w:lang w:val="en-CA"/>
+              </w:rPr>
+              <w:t>1000011667</w:t>
+            </w:r>
           </w:p>
         </w:tc>
         <w:tc>
@@ -2177,15 +2183,7 @@
                     <w:rPr>
                       <w:lang w:val="en-CA"/>
                     </w:rPr>
-                    <w:t>V</w:t>
-                  </w:r>
-                  <w:bookmarkStart w:id="0" w:name="_GoBack"/>
-                  <w:bookmarkEnd w:id="0"/>
-                  <w:r>
-                    <w:rPr>
-                      <w:lang w:val="en-CA"/>
-                    </w:rPr>
-                    <w:t xml:space="preserve">GA Display </w:t>
+                    <w:t xml:space="preserve">VGA Display </w:t>
                   </w:r>
                 </w:p>
               </w:tc>
@@ -6511,70 +6509,82 @@
                 <w:lang w:val="en-CA"/>
               </w:rPr>
             </w:pPr>
-          </w:p>
-          <w:p>
-            <w:pPr>
-              <w:spacing w:after="0" w:line="100" w:lineRule="atLeast"/>
-              <w:rPr>
-                <w:lang w:val="en-CA"/>
-              </w:rPr>
-            </w:pPr>
-          </w:p>
-          <w:p>
-            <w:pPr>
-              <w:spacing w:after="0" w:line="100" w:lineRule="atLeast"/>
-              <w:rPr>
-                <w:lang w:val="en-CA"/>
-              </w:rPr>
-            </w:pPr>
-          </w:p>
-          <w:p>
-            <w:pPr>
-              <w:spacing w:after="0" w:line="100" w:lineRule="atLeast"/>
-              <w:rPr>
-                <w:lang w:val="en-CA"/>
-              </w:rPr>
-            </w:pPr>
-          </w:p>
-          <w:p>
-            <w:pPr>
-              <w:spacing w:after="0" w:line="100" w:lineRule="atLeast"/>
-              <w:rPr>
-                <w:lang w:val="en-CA"/>
-              </w:rPr>
-            </w:pPr>
-          </w:p>
-          <w:p>
-            <w:pPr>
-              <w:spacing w:after="0" w:line="100" w:lineRule="atLeast"/>
-              <w:rPr>
-                <w:lang w:val="en-CA"/>
-              </w:rPr>
-            </w:pPr>
-          </w:p>
-          <w:p>
-            <w:pPr>
-              <w:spacing w:after="0" w:line="100" w:lineRule="atLeast"/>
-              <w:rPr>
-                <w:lang w:val="en-CA"/>
-              </w:rPr>
-            </w:pPr>
-          </w:p>
-          <w:p>
-            <w:pPr>
-              <w:spacing w:after="0" w:line="100" w:lineRule="atLeast"/>
-              <w:rPr>
-                <w:lang w:val="en-CA"/>
-              </w:rPr>
-            </w:pPr>
-          </w:p>
-          <w:p>
-            <w:pPr>
-              <w:spacing w:after="0" w:line="100" w:lineRule="atLeast"/>
-              <w:rPr>
-                <w:lang w:val="en-CA"/>
-              </w:rPr>
-            </w:pPr>
+            <w:r>
+              <w:rPr>
+                <w:lang w:val="en-CA"/>
+              </w:rPr>
+              <w:t xml:space="preserve">Implement 2048 Algorithm </w:t>
+            </w:r>
+          </w:p>
+          <w:p>
+            <w:pPr>
+              <w:spacing w:after="0" w:line="100" w:lineRule="atLeast"/>
+              <w:rPr>
+                <w:lang w:val="en-CA"/>
+              </w:rPr>
+            </w:pPr>
+            <w:r>
+              <w:rPr>
+                <w:lang w:val="en-CA"/>
+              </w:rPr>
+              <w:t>Implement Polling of JTAG UART</w:t>
+            </w:r>
+          </w:p>
+          <w:p>
+            <w:pPr>
+              <w:spacing w:after="0" w:line="100" w:lineRule="atLeast"/>
+              <w:rPr>
+                <w:lang w:val="en-CA"/>
+              </w:rPr>
+            </w:pPr>
+            <w:r>
+              <w:rPr>
+                <w:lang w:val="en-CA"/>
+              </w:rPr>
+              <w:t xml:space="preserve">Implement Interrupt of JTAG UART </w:t>
+            </w:r>
+          </w:p>
+          <w:p>
+            <w:pPr>
+              <w:spacing w:after="0" w:line="100" w:lineRule="atLeast"/>
+              <w:rPr>
+                <w:lang w:val="en-CA"/>
+              </w:rPr>
+            </w:pPr>
+            <w:r>
+              <w:rPr>
+                <w:lang w:val="en-CA"/>
+              </w:rPr>
+              <w:t>Implement TIMER Interrupt</w:t>
+            </w:r>
+          </w:p>
+          <w:p>
+            <w:pPr>
+              <w:spacing w:after="0" w:line="100" w:lineRule="atLeast"/>
+              <w:rPr>
+                <w:lang w:val="en-CA"/>
+              </w:rPr>
+            </w:pPr>
+            <w:r>
+              <w:rPr>
+                <w:lang w:val="en-CA"/>
+              </w:rPr>
+              <w:t>Show some basic knowledge of VGA output capability</w:t>
+            </w:r>
+          </w:p>
+          <w:p>
+            <w:pPr>
+              <w:spacing w:after="0" w:line="100" w:lineRule="atLeast"/>
+              <w:rPr>
+                <w:lang w:val="en-CA"/>
+              </w:rPr>
+            </w:pPr>
+            <w:r>
+              <w:rPr>
+                <w:lang w:val="en-CA"/>
+              </w:rPr>
+              <w:t xml:space="preserve">Figure out how to get the audio codec running </w:t>
+            </w:r>
           </w:p>
           <w:p>
             <w:pPr>
@@ -6654,62 +6664,98 @@
                 <w:lang w:val="en-CA"/>
               </w:rPr>
             </w:pPr>
-          </w:p>
-          <w:p>
-            <w:pPr>
-              <w:spacing w:after="0" w:line="100" w:lineRule="atLeast"/>
-              <w:rPr>
-                <w:lang w:val="en-CA"/>
-              </w:rPr>
-            </w:pPr>
-          </w:p>
-          <w:p>
-            <w:pPr>
-              <w:spacing w:after="0" w:line="100" w:lineRule="atLeast"/>
-              <w:rPr>
-                <w:lang w:val="en-CA"/>
-              </w:rPr>
-            </w:pPr>
-          </w:p>
-          <w:p>
-            <w:pPr>
-              <w:spacing w:after="0" w:line="100" w:lineRule="atLeast"/>
-              <w:rPr>
-                <w:lang w:val="en-CA"/>
-              </w:rPr>
-            </w:pPr>
-          </w:p>
-          <w:p>
-            <w:pPr>
-              <w:spacing w:after="0" w:line="100" w:lineRule="atLeast"/>
-              <w:rPr>
-                <w:lang w:val="en-CA"/>
-              </w:rPr>
-            </w:pPr>
-          </w:p>
-          <w:p>
-            <w:pPr>
-              <w:spacing w:after="0" w:line="100" w:lineRule="atLeast"/>
-              <w:rPr>
-                <w:lang w:val="en-CA"/>
-              </w:rPr>
-            </w:pPr>
-          </w:p>
-          <w:p>
-            <w:pPr>
-              <w:spacing w:after="0" w:line="100" w:lineRule="atLeast"/>
-              <w:rPr>
-                <w:lang w:val="en-CA"/>
-              </w:rPr>
-            </w:pPr>
-          </w:p>
-          <w:p>
-            <w:pPr>
-              <w:spacing w:after="0" w:line="100" w:lineRule="atLeast"/>
-              <w:rPr>
-                <w:lang w:val="en-CA"/>
-              </w:rPr>
-            </w:pPr>
+            <w:r>
+              <w:rPr>
+                <w:lang w:val="en-CA"/>
+              </w:rPr>
+              <w:t xml:space="preserve">#Decide after meeting the </w:t>
+            </w:r>
+            <w:proofErr w:type="spellStart"/>
+            <w:r>
+              <w:rPr>
+                <w:lang w:val="en-CA"/>
+              </w:rPr>
+              <w:t>TAs.</w:t>
+            </w:r>
+            <w:proofErr w:type="spellEnd"/>
+          </w:p>
+          <w:p>
+            <w:pPr>
+              <w:spacing w:after="0" w:line="100" w:lineRule="atLeast"/>
+              <w:rPr>
+                <w:lang w:val="en-CA"/>
+              </w:rPr>
+            </w:pPr>
+          </w:p>
+          <w:p>
+            <w:pPr>
+              <w:spacing w:after="0" w:line="100" w:lineRule="atLeast"/>
+              <w:rPr>
+                <w:lang w:val="en-CA"/>
+              </w:rPr>
+            </w:pPr>
+            <w:r>
+              <w:rPr>
+                <w:lang w:val="en-CA"/>
+              </w:rPr>
+              <w:t>/*</w:t>
+            </w:r>
+          </w:p>
+          <w:p>
+            <w:pPr>
+              <w:spacing w:after="0" w:line="100" w:lineRule="atLeast"/>
+              <w:rPr>
+                <w:lang w:val="en-CA"/>
+              </w:rPr>
+            </w:pPr>
+            <w:r>
+              <w:rPr>
+                <w:lang w:val="en-CA"/>
+              </w:rPr>
+              <w:t xml:space="preserve">Tentatively: </w:t>
+            </w:r>
+          </w:p>
+          <w:p>
+            <w:pPr>
+              <w:spacing w:after="0" w:line="100" w:lineRule="atLeast"/>
+              <w:rPr>
+                <w:lang w:val="en-CA"/>
+              </w:rPr>
+            </w:pPr>
+            <w:r>
+              <w:rPr>
+                <w:lang w:val="en-CA"/>
+              </w:rPr>
+              <w:t xml:space="preserve">Implement Graphic VGA output </w:t>
+            </w:r>
+          </w:p>
+          <w:p>
+            <w:pPr>
+              <w:spacing w:after="0" w:line="100" w:lineRule="atLeast"/>
+              <w:rPr>
+                <w:lang w:val="en-CA"/>
+              </w:rPr>
+            </w:pPr>
+            <w:r>
+              <w:rPr>
+                <w:lang w:val="en-CA"/>
+              </w:rPr>
+              <w:t>Get the audio codec running.</w:t>
+            </w:r>
+          </w:p>
+          <w:p>
+            <w:pPr>
+              <w:spacing w:after="0" w:line="100" w:lineRule="atLeast"/>
+              <w:rPr>
+                <w:lang w:val="en-CA"/>
+              </w:rPr>
+            </w:pPr>
+            <w:r>
+              <w:rPr>
+                <w:lang w:val="en-CA"/>
+              </w:rPr>
+              <w:t>*/</w:t>
+            </w:r>
           </w:p>
           <w:p>
             <w:pPr>
@@ -6797,46 +6843,54 @@
                 <w:lang w:val="en-CA"/>
               </w:rPr>
             </w:pPr>
-          </w:p>
-          <w:p>
-            <w:pPr>
-              <w:spacing w:after="0" w:line="100" w:lineRule="atLeast"/>
-              <w:rPr>
-                <w:lang w:val="en-CA"/>
-              </w:rPr>
-            </w:pPr>
-          </w:p>
-          <w:p>
-            <w:pPr>
-              <w:spacing w:after="0" w:line="100" w:lineRule="atLeast"/>
-              <w:rPr>
-                <w:lang w:val="en-CA"/>
-              </w:rPr>
-            </w:pPr>
-          </w:p>
-          <w:p>
-            <w:pPr>
-              <w:spacing w:after="0" w:line="100" w:lineRule="atLeast"/>
-              <w:rPr>
-                <w:lang w:val="en-CA"/>
-              </w:rPr>
-            </w:pPr>
-          </w:p>
-          <w:p>
-            <w:pPr>
-              <w:spacing w:after="0" w:line="100" w:lineRule="atLeast"/>
-              <w:rPr>
-                <w:lang w:val="en-CA"/>
-              </w:rPr>
-            </w:pPr>
-          </w:p>
-          <w:p>
-            <w:pPr>
-              <w:spacing w:after="0" w:line="100" w:lineRule="atLeast"/>
-              <w:rPr>
-                <w:lang w:val="en-CA"/>
-              </w:rPr>
-            </w:pPr>
+            <w:r>
+              <w:rPr>
+                <w:lang w:val="en-CA"/>
+              </w:rPr>
+              <w:t>#Everything.</w:t>
+            </w:r>
+          </w:p>
+          <w:p>
+            <w:pPr>
+              <w:spacing w:after="0" w:line="100" w:lineRule="atLeast"/>
+              <w:rPr>
+                <w:lang w:val="en-CA"/>
+              </w:rPr>
+            </w:pPr>
+          </w:p>
+          <w:p>
+            <w:pPr>
+              <w:spacing w:after="0" w:line="100" w:lineRule="atLeast"/>
+              <w:rPr>
+                <w:lang w:val="en-CA"/>
+              </w:rPr>
+            </w:pPr>
+          </w:p>
+          <w:p>
+            <w:pPr>
+              <w:spacing w:after="0" w:line="100" w:lineRule="atLeast"/>
+              <w:rPr>
+                <w:lang w:val="en-CA"/>
+              </w:rPr>
+            </w:pPr>
+          </w:p>
+          <w:p>
+            <w:pPr>
+              <w:spacing w:after="0" w:line="100" w:lineRule="atLeast"/>
+              <w:rPr>
+                <w:lang w:val="en-CA"/>
+              </w:rPr>
+            </w:pPr>
+          </w:p>
+          <w:p>
+            <w:pPr>
+              <w:spacing w:after="0" w:line="100" w:lineRule="atLeast"/>
+              <w:rPr>
+                <w:lang w:val="en-CA"/>
+              </w:rPr>
+            </w:pPr>
+            <w:bookmarkStart w:id="0" w:name="_GoBack"/>
+            <w:bookmarkEnd w:id="0"/>
           </w:p>
           <w:p>
             <w:pPr>
@@ -7442,7 +7496,7 @@
       <w:rPr>
         <w:noProof/>
       </w:rPr>
-      <w:t>3</w:t>
+      <w:t>8</w:t>
     </w:r>
     <w:r>
       <w:fldChar w:fldCharType="end"/>

</xml_diff>

<commit_message>
Updated with things left to do.
</commit_message>
<xml_diff>
--- a/Project Proposal Form.docx
+++ b/Project Proposal Form.docx
@@ -1,6 +1,6 @@
 
 <file path=word/document.xml><?xml version="1.0" encoding="utf-8"?>
-<w:document xmlns:wpc="http://schemas.microsoft.com/office/word/2010/wordprocessingCanvas" xmlns:mo="http://schemas.microsoft.com/office/mac/office/2008/main" xmlns:mc="http://schemas.openxmlformats.org/markup-compatibility/2006" xmlns:mv="urn:schemas-microsoft-com:mac:vml" xmlns:o="urn:schemas-microsoft-com:office:office" xmlns:r="http://schemas.openxmlformats.org/officeDocument/2006/relationships" xmlns:m="http://schemas.openxmlformats.org/officeDocument/2006/math" xmlns:v="urn:schemas-microsoft-com:vml" xmlns:wp14="http://schemas.microsoft.com/office/word/2010/wordprocessingDrawing" xmlns:wp="http://schemas.openxmlformats.org/drawingml/2006/wordprocessingDrawing" xmlns:w10="urn:schemas-microsoft-com:office:word" xmlns:w="http://schemas.openxmlformats.org/wordprocessingml/2006/main" xmlns:w14="http://schemas.microsoft.com/office/word/2010/wordml" xmlns:wpg="http://schemas.microsoft.com/office/word/2010/wordprocessingGroup" xmlns:wpi="http://schemas.microsoft.com/office/word/2010/wordprocessingInk" xmlns:wne="http://schemas.microsoft.com/office/word/2006/wordml" xmlns:wps="http://schemas.microsoft.com/office/word/2010/wordprocessingShape" mc:Ignorable="w14 wp14">
+<w:document xmlns:wpc="http://schemas.microsoft.com/office/word/2010/wordprocessingCanvas" xmlns:mc="http://schemas.openxmlformats.org/markup-compatibility/2006" xmlns:o="urn:schemas-microsoft-com:office:office" xmlns:r="http://schemas.openxmlformats.org/officeDocument/2006/relationships" xmlns:m="http://schemas.openxmlformats.org/officeDocument/2006/math" xmlns:v="urn:schemas-microsoft-com:vml" xmlns:wp14="http://schemas.microsoft.com/office/word/2010/wordprocessingDrawing" xmlns:wp="http://schemas.openxmlformats.org/drawingml/2006/wordprocessingDrawing" xmlns:w10="urn:schemas-microsoft-com:office:word" xmlns:w="http://schemas.openxmlformats.org/wordprocessingml/2006/main" xmlns:w14="http://schemas.microsoft.com/office/word/2010/wordml" xmlns:w15="http://schemas.microsoft.com/office/word/2012/wordml" xmlns:wpg="http://schemas.microsoft.com/office/word/2010/wordprocessingGroup" xmlns:wpi="http://schemas.microsoft.com/office/word/2010/wordprocessingInk" xmlns:wne="http://schemas.microsoft.com/office/word/2006/wordml" xmlns:wps="http://schemas.microsoft.com/office/word/2010/wordprocessingShape" mc:Ignorable="w14 w15 wp14">
   <w:body>
     <w:p>
       <w:pPr>
@@ -138,21 +138,7 @@
         <w:rPr>
           <w:lang w:val="en-CA"/>
         </w:rPr>
-        <w:t xml:space="preserve"> of the final filled form: </w:t>
-      </w:r>
-      <w:proofErr w:type="gramStart"/>
-      <w:r>
-        <w:rPr>
-          <w:lang w:val="en-CA"/>
-        </w:rPr>
-        <w:t>one will be kept by the TA</w:t>
-      </w:r>
-      <w:proofErr w:type="gramEnd"/>
-      <w:r>
-        <w:rPr>
-          <w:lang w:val="en-CA"/>
-        </w:rPr>
-        <w:t>, and the other one will be for your reference. Your ability to successfully implement all that was approved in your proposal will determine your project functionality marks.</w:t>
+        <w:t xml:space="preserve"> of the final filled form: one will be kept by the TA, and the other one will be for your reference. Your ability to successfully implement all that was approved in your proposal will determine your project functionality marks.</w:t>
       </w:r>
     </w:p>
     <w:p>
@@ -367,56 +353,24 @@
                 <w:b/>
                 <w:lang w:val="en-CA"/>
               </w:rPr>
-              <w:t>Contribution [0</w:t>
-            </w:r>
-            <w:proofErr w:type="gramStart"/>
-            <w:r>
+              <w:t>Contribution [0..100]</w:t>
+            </w:r>
+          </w:p>
+          <w:p>
+            <w:pPr>
+              <w:spacing w:after="0" w:line="100" w:lineRule="atLeast"/>
+              <w:jc w:val="center"/>
               <w:rPr>
                 <w:b/>
                 <w:lang w:val="en-CA"/>
               </w:rPr>
-              <w:t>..</w:t>
-            </w:r>
-            <w:proofErr w:type="gramEnd"/>
+            </w:pPr>
             <w:r>
               <w:rPr>
                 <w:b/>
                 <w:lang w:val="en-CA"/>
               </w:rPr>
-              <w:t>100]</w:t>
-            </w:r>
-          </w:p>
-          <w:p>
-            <w:pPr>
-              <w:spacing w:after="0" w:line="100" w:lineRule="atLeast"/>
-              <w:jc w:val="center"/>
-              <w:rPr>
-                <w:b/>
-                <w:lang w:val="en-CA"/>
-              </w:rPr>
-            </w:pPr>
-            <w:r>
-              <w:rPr>
-                <w:b/>
-                <w:lang w:val="en-CA"/>
-              </w:rPr>
-              <w:t>(</w:t>
-            </w:r>
-            <w:proofErr w:type="gramStart"/>
-            <w:r>
-              <w:rPr>
-                <w:b/>
-                <w:lang w:val="en-CA"/>
-              </w:rPr>
-              <w:t>filled</w:t>
-            </w:r>
-            <w:proofErr w:type="gramEnd"/>
-            <w:r>
-              <w:rPr>
-                <w:b/>
-                <w:lang w:val="en-CA"/>
-              </w:rPr>
-              <w:t xml:space="preserve"> during 3</w:t>
+              <w:t>(filled during 3</w:t>
             </w:r>
             <w:r>
               <w:rPr>
@@ -647,14 +601,12 @@
                 <w:lang w:val="en-CA"/>
               </w:rPr>
             </w:pPr>
-            <w:proofErr w:type="spellStart"/>
             <w:r>
               <w:rPr>
                 <w:lang w:val="en-CA"/>
               </w:rPr>
               <w:t>Hengyue</w:t>
             </w:r>
-            <w:proofErr w:type="spellEnd"/>
           </w:p>
         </w:tc>
         <w:tc>
@@ -860,7 +812,7 @@
               </w:rPr>
               <w:t>Actual Game: </w:t>
             </w:r>
-            <w:hyperlink r:id="rId8" w:history="1">
+            <w:hyperlink r:id="rId7" w:history="1">
               <w:r>
                 <w:rPr>
                   <w:rFonts w:ascii="Helvetica Neue" w:eastAsiaTheme="minorEastAsia" w:hAnsi="Helvetica Neue" w:cs="Helvetica Neue"/>
@@ -979,35 +931,7 @@
               <w:rPr>
                 <w:lang w:val="en-CA"/>
               </w:rPr>
-              <w:t xml:space="preserve">The movement can be done by pressing one of the four movement keys of the </w:t>
-            </w:r>
-            <w:proofErr w:type="gramStart"/>
-            <w:r>
-              <w:rPr>
-                <w:lang w:val="en-CA"/>
-              </w:rPr>
-              <w:t>keyboard :</w:t>
-            </w:r>
-            <w:proofErr w:type="gramEnd"/>
-            <w:r>
-              <w:rPr>
-                <w:lang w:val="en-CA"/>
-              </w:rPr>
-              <w:t xml:space="preserve"> </w:t>
-            </w:r>
-            <w:proofErr w:type="spellStart"/>
-            <w:r>
-              <w:rPr>
-                <w:lang w:val="en-CA"/>
-              </w:rPr>
-              <w:t>ie</w:t>
-            </w:r>
-            <w:proofErr w:type="spellEnd"/>
-            <w:r>
-              <w:rPr>
-                <w:lang w:val="en-CA"/>
-              </w:rPr>
-              <w:t xml:space="preserve">. Up, down, left right and ALL the possible block movements will be made in that direction. </w:t>
+              <w:t xml:space="preserve">The movement can be done by pressing one of the four movement keys of the keyboard : ie. Up, down, left right and ALL the possible block movements will be made in that direction. </w:t>
             </w:r>
           </w:p>
           <w:p>
@@ -1237,7 +1161,7 @@
                           <pic:cNvPicPr/>
                         </pic:nvPicPr>
                         <pic:blipFill>
-                          <a:blip r:embed="rId9">
+                          <a:blip r:embed="rId8">
                             <a:extLst>
                               <a:ext uri="{28A0092B-C50C-407E-A947-70E740481C1C}">
                                 <a14:useLocalDpi xmlns:a14="http://schemas.microsoft.com/office/drawing/2010/main" val="0"/>
@@ -1361,21 +1285,7 @@
               <w:rPr>
                 <w:lang w:val="en-CA"/>
               </w:rPr>
-              <w:t xml:space="preserve">Poll JTAG </w:t>
-            </w:r>
-            <w:proofErr w:type="spellStart"/>
-            <w:r>
-              <w:rPr>
-                <w:lang w:val="en-CA"/>
-              </w:rPr>
-              <w:t>Uart</w:t>
-            </w:r>
-            <w:proofErr w:type="spellEnd"/>
-            <w:r>
-              <w:rPr>
-                <w:lang w:val="en-CA"/>
-              </w:rPr>
-              <w:t xml:space="preserve"> for the movement direction</w:t>
+              <w:t>Poll JTAG Uart for the movement direction</w:t>
             </w:r>
           </w:p>
           <w:p>
@@ -1961,7 +1871,7 @@
                           <pic:cNvPicPr/>
                         </pic:nvPicPr>
                         <pic:blipFill>
-                          <a:blip r:embed="rId10">
+                          <a:blip r:embed="rId9">
                             <a:extLst>
                               <a:ext uri="{28A0092B-C50C-407E-A947-70E740481C1C}">
                                 <a14:useLocalDpi xmlns:a14="http://schemas.microsoft.com/office/drawing/2010/main" val="0"/>
@@ -2297,21 +2207,7 @@
                     <w:rPr>
                       <w:lang w:val="en-CA"/>
                     </w:rPr>
-                    <w:t xml:space="preserve">Displays No. </w:t>
-                  </w:r>
-                  <w:proofErr w:type="gramStart"/>
-                  <w:r>
-                    <w:rPr>
-                      <w:lang w:val="en-CA"/>
-                    </w:rPr>
-                    <w:t>of</w:t>
-                  </w:r>
-                  <w:proofErr w:type="gramEnd"/>
-                  <w:r>
-                    <w:rPr>
-                      <w:lang w:val="en-CA"/>
-                    </w:rPr>
-                    <w:t xml:space="preserve"> moves taken by the player </w:t>
+                    <w:t xml:space="preserve">Displays No. of moves taken by the player </w:t>
                   </w:r>
                 </w:p>
               </w:tc>
@@ -2631,21 +2527,7 @@
               <w:rPr>
                 <w:lang w:val="en-CA"/>
               </w:rPr>
-              <w:t xml:space="preserve"> part of the core highlighted with red</w:t>
-            </w:r>
-            <w:proofErr w:type="gramStart"/>
-            <w:r>
-              <w:rPr>
-                <w:lang w:val="en-CA"/>
-              </w:rPr>
-              <w:t>) :</w:t>
-            </w:r>
-            <w:proofErr w:type="gramEnd"/>
-            <w:r>
-              <w:rPr>
-                <w:lang w:val="en-CA"/>
-              </w:rPr>
-              <w:t xml:space="preserve"> </w:t>
+              <w:t xml:space="preserve"> part of the core highlighted with red) : </w:t>
             </w:r>
           </w:p>
           <w:p>
@@ -3038,7 +2920,7 @@
                           <pic:cNvPicPr/>
                         </pic:nvPicPr>
                         <pic:blipFill>
-                          <a:blip r:embed="rId11">
+                          <a:blip r:embed="rId10">
                             <a:extLst>
                               <a:ext uri="{28A0092B-C50C-407E-A947-70E740481C1C}">
                                 <a14:useLocalDpi xmlns:a14="http://schemas.microsoft.com/office/drawing/2010/main" val="0"/>
@@ -3300,21 +3182,7 @@
               <w:rPr>
                 <w:b/>
               </w:rPr>
-              <w:t xml:space="preserve"> (</w:t>
-            </w:r>
-            <w:proofErr w:type="gramStart"/>
-            <w:r>
-              <w:rPr>
-                <w:b/>
-              </w:rPr>
-              <w:t>to</w:t>
-            </w:r>
-            <w:proofErr w:type="gramEnd"/>
-            <w:r>
-              <w:rPr>
-                <w:b/>
-              </w:rPr>
-              <w:t xml:space="preserve"> be filled by your TA)</w:t>
+              <w:t xml:space="preserve"> (to be filled by your TA)</w:t>
             </w:r>
           </w:p>
         </w:tc>
@@ -3559,13 +3427,8 @@
               <w:spacing w:after="0" w:line="100" w:lineRule="atLeast"/>
             </w:pPr>
             <w:r>
-              <w:t xml:space="preserve">Digital </w:t>
-            </w:r>
-            <w:proofErr w:type="spellStart"/>
-            <w:r>
-              <w:t>protoboard</w:t>
-            </w:r>
-            <w:proofErr w:type="spellEnd"/>
+              <w:t>Digital protoboard</w:t>
+            </w:r>
           </w:p>
         </w:tc>
         <w:tc>
@@ -4574,13 +4437,8 @@
             <w:pPr>
               <w:spacing w:after="0" w:line="100" w:lineRule="atLeast"/>
             </w:pPr>
-            <w:proofErr w:type="spellStart"/>
-            <w:r>
-              <w:t>Hexkeypad</w:t>
-            </w:r>
-            <w:proofErr w:type="spellEnd"/>
-            <w:r>
-              <w:t xml:space="preserve"> (rows or columns only)</w:t>
+            <w:r>
+              <w:t>Hexkeypad (rows or columns only)</w:t>
             </w:r>
           </w:p>
         </w:tc>
@@ -4686,13 +4544,8 @@
             <w:pPr>
               <w:spacing w:after="0" w:line="100" w:lineRule="atLeast"/>
             </w:pPr>
-            <w:proofErr w:type="spellStart"/>
-            <w:r>
-              <w:t>Hexkeypad</w:t>
-            </w:r>
-            <w:proofErr w:type="spellEnd"/>
-            <w:r>
-              <w:t xml:space="preserve"> (rows and columns)</w:t>
+            <w:r>
+              <w:t>Hexkeypad (rows and columns)</w:t>
             </w:r>
           </w:p>
         </w:tc>
@@ -5119,13 +4972,8 @@
             <w:pPr>
               <w:spacing w:after="0" w:line="100" w:lineRule="atLeast"/>
             </w:pPr>
-            <w:proofErr w:type="spellStart"/>
-            <w:r>
-              <w:t>Nios</w:t>
-            </w:r>
-            <w:proofErr w:type="spellEnd"/>
-            <w:r>
-              <w:t xml:space="preserve"> II Custom Instruction</w:t>
+            <w:r>
+              <w:t>Nios II Custom Instruction</w:t>
             </w:r>
           </w:p>
         </w:tc>
@@ -6393,21 +6241,7 @@
               <w:rPr>
                 <w:lang w:val="en-CA"/>
               </w:rPr>
-              <w:t xml:space="preserve">Complex Algorithm self developed to make 2048 block movements that </w:t>
-            </w:r>
-            <w:proofErr w:type="gramStart"/>
-            <w:r>
-              <w:rPr>
-                <w:lang w:val="en-CA"/>
-              </w:rPr>
-              <w:t>is</w:t>
-            </w:r>
-            <w:proofErr w:type="gramEnd"/>
-            <w:r>
-              <w:rPr>
-                <w:lang w:val="en-CA"/>
-              </w:rPr>
-              <w:t xml:space="preserve"> tailored specifically to the NIOS-II assembly language. </w:t>
+              <w:t xml:space="preserve">Complex Algorithm self developed to make 2048 block movements that is tailored specifically to the NIOS-II assembly language. </w:t>
             </w:r>
           </w:p>
           <w:p>
@@ -6506,11 +6340,13 @@
             <w:pPr>
               <w:spacing w:after="0" w:line="100" w:lineRule="atLeast"/>
               <w:rPr>
-                <w:lang w:val="en-CA"/>
-              </w:rPr>
-            </w:pPr>
-            <w:r>
-              <w:rPr>
+                <w:b/>
+                <w:lang w:val="en-CA"/>
+              </w:rPr>
+            </w:pPr>
+            <w:r>
+              <w:rPr>
+                <w:b/>
                 <w:lang w:val="en-CA"/>
               </w:rPr>
               <w:t xml:space="preserve">Implement 2048 Algorithm </w:t>
@@ -6520,11 +6356,13 @@
             <w:pPr>
               <w:spacing w:after="0" w:line="100" w:lineRule="atLeast"/>
               <w:rPr>
-                <w:lang w:val="en-CA"/>
-              </w:rPr>
-            </w:pPr>
-            <w:r>
-              <w:rPr>
+                <w:b/>
+                <w:lang w:val="en-CA"/>
+              </w:rPr>
+            </w:pPr>
+            <w:r>
+              <w:rPr>
+                <w:b/>
                 <w:lang w:val="en-CA"/>
               </w:rPr>
               <w:t>Implement Polling of JTAG UART</w:t>
@@ -6534,11 +6372,13 @@
             <w:pPr>
               <w:spacing w:after="0" w:line="100" w:lineRule="atLeast"/>
               <w:rPr>
-                <w:lang w:val="en-CA"/>
-              </w:rPr>
-            </w:pPr>
-            <w:r>
-              <w:rPr>
+                <w:b/>
+                <w:lang w:val="en-CA"/>
+              </w:rPr>
+            </w:pPr>
+            <w:r>
+              <w:rPr>
+                <w:b/>
                 <w:lang w:val="en-CA"/>
               </w:rPr>
               <w:t xml:space="preserve">Implement Interrupt of JTAG UART </w:t>
@@ -6548,11 +6388,13 @@
             <w:pPr>
               <w:spacing w:after="0" w:line="100" w:lineRule="atLeast"/>
               <w:rPr>
-                <w:lang w:val="en-CA"/>
-              </w:rPr>
-            </w:pPr>
-            <w:r>
-              <w:rPr>
+                <w:u w:val="single"/>
+                <w:lang w:val="en-CA"/>
+              </w:rPr>
+            </w:pPr>
+            <w:r>
+              <w:rPr>
+                <w:u w:val="single"/>
                 <w:lang w:val="en-CA"/>
               </w:rPr>
               <w:t>Implement TIMER Interrupt</w:t>
@@ -6562,11 +6404,13 @@
             <w:pPr>
               <w:spacing w:after="0" w:line="100" w:lineRule="atLeast"/>
               <w:rPr>
-                <w:lang w:val="en-CA"/>
-              </w:rPr>
-            </w:pPr>
-            <w:r>
-              <w:rPr>
+                <w:u w:val="single"/>
+                <w:lang w:val="en-CA"/>
+              </w:rPr>
+            </w:pPr>
+            <w:r>
+              <w:rPr>
+                <w:u w:val="single"/>
                 <w:lang w:val="en-CA"/>
               </w:rPr>
               <w:t>Show some basic knowledge of VGA output capability</w:t>
@@ -6576,15 +6420,19 @@
             <w:pPr>
               <w:spacing w:after="0" w:line="100" w:lineRule="atLeast"/>
               <w:rPr>
-                <w:lang w:val="en-CA"/>
-              </w:rPr>
-            </w:pPr>
-            <w:r>
-              <w:rPr>
+                <w:u w:val="single"/>
+                <w:lang w:val="en-CA"/>
+              </w:rPr>
+            </w:pPr>
+            <w:r>
+              <w:rPr>
+                <w:u w:val="single"/>
                 <w:lang w:val="en-CA"/>
               </w:rPr>
               <w:t xml:space="preserve">Figure out how to get the audio codec running </w:t>
             </w:r>
+            <w:bookmarkStart w:id="0" w:name="_GoBack"/>
+            <w:bookmarkEnd w:id="0"/>
           </w:p>
           <w:p>
             <w:pPr>
@@ -6668,16 +6516,8 @@
               <w:rPr>
                 <w:lang w:val="en-CA"/>
               </w:rPr>
-              <w:t xml:space="preserve">#Decide after meeting the </w:t>
-            </w:r>
-            <w:proofErr w:type="spellStart"/>
-            <w:r>
-              <w:rPr>
-                <w:lang w:val="en-CA"/>
-              </w:rPr>
-              <w:t>TAs.</w:t>
-            </w:r>
-            <w:proofErr w:type="spellEnd"/>
+              <w:t>#Decide after meeting the TAs.</w:t>
+            </w:r>
           </w:p>
           <w:p>
             <w:pPr>
@@ -6889,8 +6729,6 @@
                 <w:lang w:val="en-CA"/>
               </w:rPr>
             </w:pPr>
-            <w:bookmarkStart w:id="0" w:name="_GoBack"/>
-            <w:bookmarkEnd w:id="0"/>
           </w:p>
           <w:p>
             <w:pPr>
@@ -6957,19 +6795,11 @@
           <w:lang w:val="en-CA"/>
         </w:rPr>
       </w:pPr>
-      <w:proofErr w:type="gramStart"/>
       <w:r>
         <w:rPr>
           <w:lang w:val="en-CA"/>
         </w:rPr>
-        <w:t>This page is filled by your TA</w:t>
-      </w:r>
-      <w:proofErr w:type="gramEnd"/>
-      <w:r>
-        <w:rPr>
-          <w:lang w:val="en-CA"/>
-        </w:rPr>
-        <w:t>.</w:t>
+        <w:t>This page is filled by your TA.</w:t>
       </w:r>
     </w:p>
     <w:p>
@@ -7023,21 +6853,7 @@
         <w:rPr>
           <w:lang w:val="en-CA"/>
         </w:rPr>
-        <w:t xml:space="preserve">First project lab session (week of </w:t>
-      </w:r>
-      <w:proofErr w:type="gramStart"/>
-      <w:r>
-        <w:rPr>
-          <w:lang w:val="en-CA"/>
-        </w:rPr>
-        <w:t>March  17</w:t>
-      </w:r>
-      <w:proofErr w:type="gramEnd"/>
-      <w:r>
-        <w:rPr>
-          <w:lang w:val="en-CA"/>
-        </w:rPr>
-        <w:t>)</w:t>
+        <w:t>First project lab session (week of March  17)</w:t>
       </w:r>
     </w:p>
     <w:tbl>
@@ -7437,7 +7253,7 @@
     </w:tbl>
     <w:p/>
     <w:sectPr>
-      <w:footerReference w:type="default" r:id="rId12"/>
+      <w:footerReference w:type="default" r:id="rId11"/>
       <w:pgSz w:w="12240" w:h="15840"/>
       <w:pgMar w:top="1170" w:right="1440" w:bottom="1350" w:left="1440" w:header="0" w:footer="720" w:gutter="0"/>
       <w:cols w:space="720"/>
@@ -7449,7 +7265,7 @@
 </file>
 
 <file path=word/endnotes.xml><?xml version="1.0" encoding="utf-8"?>
-<w:endnotes xmlns:wpc="http://schemas.microsoft.com/office/word/2010/wordprocessingCanvas" xmlns:mo="http://schemas.microsoft.com/office/mac/office/2008/main" xmlns:mc="http://schemas.openxmlformats.org/markup-compatibility/2006" xmlns:mv="urn:schemas-microsoft-com:mac:vml" xmlns:o="urn:schemas-microsoft-com:office:office" xmlns:r="http://schemas.openxmlformats.org/officeDocument/2006/relationships" xmlns:m="http://schemas.openxmlformats.org/officeDocument/2006/math" xmlns:v="urn:schemas-microsoft-com:vml" xmlns:wp14="http://schemas.microsoft.com/office/word/2010/wordprocessingDrawing" xmlns:wp="http://schemas.openxmlformats.org/drawingml/2006/wordprocessingDrawing" xmlns:w10="urn:schemas-microsoft-com:office:word" xmlns:w="http://schemas.openxmlformats.org/wordprocessingml/2006/main" xmlns:w14="http://schemas.microsoft.com/office/word/2010/wordml" xmlns:wpg="http://schemas.microsoft.com/office/word/2010/wordprocessingGroup" xmlns:wpi="http://schemas.microsoft.com/office/word/2010/wordprocessingInk" xmlns:wne="http://schemas.microsoft.com/office/word/2006/wordml" xmlns:wps="http://schemas.microsoft.com/office/word/2010/wordprocessingShape" mc:Ignorable="w14 wp14">
+<w:endnotes xmlns:wpc="http://schemas.microsoft.com/office/word/2010/wordprocessingCanvas" xmlns:mc="http://schemas.openxmlformats.org/markup-compatibility/2006" xmlns:o="urn:schemas-microsoft-com:office:office" xmlns:r="http://schemas.openxmlformats.org/officeDocument/2006/relationships" xmlns:m="http://schemas.openxmlformats.org/officeDocument/2006/math" xmlns:v="urn:schemas-microsoft-com:vml" xmlns:wp14="http://schemas.microsoft.com/office/word/2010/wordprocessingDrawing" xmlns:wp="http://schemas.openxmlformats.org/drawingml/2006/wordprocessingDrawing" xmlns:w10="urn:schemas-microsoft-com:office:word" xmlns:w="http://schemas.openxmlformats.org/wordprocessingml/2006/main" xmlns:w14="http://schemas.microsoft.com/office/word/2010/wordml" xmlns:w15="http://schemas.microsoft.com/office/word/2012/wordml" xmlns:wpg="http://schemas.microsoft.com/office/word/2010/wordprocessingGroup" xmlns:wpi="http://schemas.microsoft.com/office/word/2010/wordprocessingInk" xmlns:wne="http://schemas.microsoft.com/office/word/2006/wordml" xmlns:wps="http://schemas.microsoft.com/office/word/2010/wordprocessingShape" mc:Ignorable="w14 w15 wp14">
   <w:endnote w:type="separator" w:id="-1">
     <w:p>
       <w:pPr>
@@ -7474,7 +7290,7 @@
 </file>
 
 <file path=word/footer1.xml><?xml version="1.0" encoding="utf-8"?>
-<w:ftr xmlns:wpc="http://schemas.microsoft.com/office/word/2010/wordprocessingCanvas" xmlns:mo="http://schemas.microsoft.com/office/mac/office/2008/main" xmlns:mc="http://schemas.openxmlformats.org/markup-compatibility/2006" xmlns:mv="urn:schemas-microsoft-com:mac:vml" xmlns:o="urn:schemas-microsoft-com:office:office" xmlns:r="http://schemas.openxmlformats.org/officeDocument/2006/relationships" xmlns:m="http://schemas.openxmlformats.org/officeDocument/2006/math" xmlns:v="urn:schemas-microsoft-com:vml" xmlns:wp14="http://schemas.microsoft.com/office/word/2010/wordprocessingDrawing" xmlns:wp="http://schemas.openxmlformats.org/drawingml/2006/wordprocessingDrawing" xmlns:w10="urn:schemas-microsoft-com:office:word" xmlns:w="http://schemas.openxmlformats.org/wordprocessingml/2006/main" xmlns:w14="http://schemas.microsoft.com/office/word/2010/wordml" xmlns:wpg="http://schemas.microsoft.com/office/word/2010/wordprocessingGroup" xmlns:wpi="http://schemas.microsoft.com/office/word/2010/wordprocessingInk" xmlns:wne="http://schemas.microsoft.com/office/word/2006/wordml" xmlns:wps="http://schemas.microsoft.com/office/word/2010/wordprocessingShape" mc:Ignorable="w14 wp14">
+<w:ftr xmlns:wpc="http://schemas.microsoft.com/office/word/2010/wordprocessingCanvas" xmlns:mc="http://schemas.openxmlformats.org/markup-compatibility/2006" xmlns:o="urn:schemas-microsoft-com:office:office" xmlns:r="http://schemas.openxmlformats.org/officeDocument/2006/relationships" xmlns:m="http://schemas.openxmlformats.org/officeDocument/2006/math" xmlns:v="urn:schemas-microsoft-com:vml" xmlns:wp14="http://schemas.microsoft.com/office/word/2010/wordprocessingDrawing" xmlns:wp="http://schemas.openxmlformats.org/drawingml/2006/wordprocessingDrawing" xmlns:w10="urn:schemas-microsoft-com:office:word" xmlns:w="http://schemas.openxmlformats.org/wordprocessingml/2006/main" xmlns:w14="http://schemas.microsoft.com/office/word/2010/wordml" xmlns:w15="http://schemas.microsoft.com/office/word/2012/wordml" xmlns:wpg="http://schemas.microsoft.com/office/word/2010/wordprocessingGroup" xmlns:wpi="http://schemas.microsoft.com/office/word/2010/wordprocessingInk" xmlns:wne="http://schemas.microsoft.com/office/word/2006/wordml" xmlns:wps="http://schemas.microsoft.com/office/word/2010/wordprocessingShape" mc:Ignorable="w14 w15 wp14">
   <w:p>
     <w:pPr>
       <w:pStyle w:val="Footer"/>
@@ -7496,7 +7312,7 @@
       <w:rPr>
         <w:noProof/>
       </w:rPr>
-      <w:t>8</w:t>
+      <w:t>6</w:t>
     </w:r>
     <w:r>
       <w:fldChar w:fldCharType="end"/>
@@ -7532,7 +7348,7 @@
 </file>
 
 <file path=word/footnotes.xml><?xml version="1.0" encoding="utf-8"?>
-<w:footnotes xmlns:wpc="http://schemas.microsoft.com/office/word/2010/wordprocessingCanvas" xmlns:mo="http://schemas.microsoft.com/office/mac/office/2008/main" xmlns:mc="http://schemas.openxmlformats.org/markup-compatibility/2006" xmlns:mv="urn:schemas-microsoft-com:mac:vml" xmlns:o="urn:schemas-microsoft-com:office:office" xmlns:r="http://schemas.openxmlformats.org/officeDocument/2006/relationships" xmlns:m="http://schemas.openxmlformats.org/officeDocument/2006/math" xmlns:v="urn:schemas-microsoft-com:vml" xmlns:wp14="http://schemas.microsoft.com/office/word/2010/wordprocessingDrawing" xmlns:wp="http://schemas.openxmlformats.org/drawingml/2006/wordprocessingDrawing" xmlns:w10="urn:schemas-microsoft-com:office:word" xmlns:w="http://schemas.openxmlformats.org/wordprocessingml/2006/main" xmlns:w14="http://schemas.microsoft.com/office/word/2010/wordml" xmlns:wpg="http://schemas.microsoft.com/office/word/2010/wordprocessingGroup" xmlns:wpi="http://schemas.microsoft.com/office/word/2010/wordprocessingInk" xmlns:wne="http://schemas.microsoft.com/office/word/2006/wordml" xmlns:wps="http://schemas.microsoft.com/office/word/2010/wordprocessingShape" mc:Ignorable="w14 wp14">
+<w:footnotes xmlns:wpc="http://schemas.microsoft.com/office/word/2010/wordprocessingCanvas" xmlns:mc="http://schemas.openxmlformats.org/markup-compatibility/2006" xmlns:o="urn:schemas-microsoft-com:office:office" xmlns:r="http://schemas.openxmlformats.org/officeDocument/2006/relationships" xmlns:m="http://schemas.openxmlformats.org/officeDocument/2006/math" xmlns:v="urn:schemas-microsoft-com:vml" xmlns:wp14="http://schemas.microsoft.com/office/word/2010/wordprocessingDrawing" xmlns:wp="http://schemas.openxmlformats.org/drawingml/2006/wordprocessingDrawing" xmlns:w10="urn:schemas-microsoft-com:office:word" xmlns:w="http://schemas.openxmlformats.org/wordprocessingml/2006/main" xmlns:w14="http://schemas.microsoft.com/office/word/2010/wordml" xmlns:w15="http://schemas.microsoft.com/office/word/2012/wordml" xmlns:wpg="http://schemas.microsoft.com/office/word/2010/wordprocessingGroup" xmlns:wpi="http://schemas.microsoft.com/office/word/2010/wordprocessingInk" xmlns:wne="http://schemas.microsoft.com/office/word/2006/wordml" xmlns:wps="http://schemas.microsoft.com/office/word/2010/wordprocessingShape" mc:Ignorable="w14 w15 wp14">
   <w:footnote w:type="separator" w:id="-1">
     <w:p>
       <w:pPr>
@@ -7557,7 +7373,7 @@
 </file>
 
 <file path=word/numbering.xml><?xml version="1.0" encoding="utf-8"?>
-<w:numbering xmlns:wpc="http://schemas.microsoft.com/office/word/2010/wordprocessingCanvas" xmlns:mo="http://schemas.microsoft.com/office/mac/office/2008/main" xmlns:mc="http://schemas.openxmlformats.org/markup-compatibility/2006" xmlns:mv="urn:schemas-microsoft-com:mac:vml" xmlns:o="urn:schemas-microsoft-com:office:office" xmlns:r="http://schemas.openxmlformats.org/officeDocument/2006/relationships" xmlns:m="http://schemas.openxmlformats.org/officeDocument/2006/math" xmlns:v="urn:schemas-microsoft-com:vml" xmlns:wp14="http://schemas.microsoft.com/office/word/2010/wordprocessingDrawing" xmlns:wp="http://schemas.openxmlformats.org/drawingml/2006/wordprocessingDrawing" xmlns:w10="urn:schemas-microsoft-com:office:word" xmlns:w="http://schemas.openxmlformats.org/wordprocessingml/2006/main" xmlns:w14="http://schemas.microsoft.com/office/word/2010/wordml" xmlns:wpg="http://schemas.microsoft.com/office/word/2010/wordprocessingGroup" xmlns:wpi="http://schemas.microsoft.com/office/word/2010/wordprocessingInk" xmlns:wne="http://schemas.microsoft.com/office/word/2006/wordml" xmlns:wps="http://schemas.microsoft.com/office/word/2010/wordprocessingShape" mc:Ignorable="w14 wp14">
+<w:numbering xmlns:wpc="http://schemas.microsoft.com/office/word/2010/wordprocessingCanvas" xmlns:mc="http://schemas.openxmlformats.org/markup-compatibility/2006" xmlns:o="urn:schemas-microsoft-com:office:office" xmlns:r="http://schemas.openxmlformats.org/officeDocument/2006/relationships" xmlns:m="http://schemas.openxmlformats.org/officeDocument/2006/math" xmlns:v="urn:schemas-microsoft-com:vml" xmlns:wp14="http://schemas.microsoft.com/office/word/2010/wordprocessingDrawing" xmlns:wp="http://schemas.openxmlformats.org/drawingml/2006/wordprocessingDrawing" xmlns:w10="urn:schemas-microsoft-com:office:word" xmlns:w="http://schemas.openxmlformats.org/wordprocessingml/2006/main" xmlns:w14="http://schemas.microsoft.com/office/word/2010/wordml" xmlns:w15="http://schemas.microsoft.com/office/word/2012/wordml" xmlns:wpg="http://schemas.microsoft.com/office/word/2010/wordprocessingGroup" xmlns:wpi="http://schemas.microsoft.com/office/word/2010/wordprocessingInk" xmlns:wne="http://schemas.microsoft.com/office/word/2006/wordml" xmlns:wps="http://schemas.microsoft.com/office/word/2010/wordprocessingShape" mc:Ignorable="w14 w15 wp14">
   <w:abstractNum w:abstractNumId="0">
     <w:nsid w:val="05BF1B75"/>
     <w:multiLevelType w:val="hybridMultilevel"/>
@@ -7746,7 +7562,7 @@
 </file>
 
 <file path=word/styles.xml><?xml version="1.0" encoding="utf-8"?>
-<w:styles xmlns:mc="http://schemas.openxmlformats.org/markup-compatibility/2006" xmlns:r="http://schemas.openxmlformats.org/officeDocument/2006/relationships" xmlns:w="http://schemas.openxmlformats.org/wordprocessingml/2006/main" xmlns:w14="http://schemas.microsoft.com/office/word/2010/wordml" mc:Ignorable="w14">
+<w:styles xmlns:mc="http://schemas.openxmlformats.org/markup-compatibility/2006" xmlns:r="http://schemas.openxmlformats.org/officeDocument/2006/relationships" xmlns:w="http://schemas.openxmlformats.org/wordprocessingml/2006/main" xmlns:w14="http://schemas.microsoft.com/office/word/2010/wordml" xmlns:w15="http://schemas.microsoft.com/office/word/2012/wordml" mc:Ignorable="w14 w15">
   <w:docDefaults>
     <w:rPrDefault>
       <w:rPr>
@@ -7758,144 +7574,369 @@
     </w:rPrDefault>
     <w:pPrDefault/>
   </w:docDefaults>
-  <w:latentStyles w:defLockedState="0" w:defUIPriority="99" w:defSemiHidden="1" w:defUnhideWhenUsed="1" w:defQFormat="0" w:count="276">
-    <w:lsdException w:name="Normal" w:semiHidden="0" w:uiPriority="0" w:unhideWhenUsed="0" w:qFormat="1"/>
-    <w:lsdException w:name="heading 1" w:semiHidden="0" w:uiPriority="9" w:unhideWhenUsed="0" w:qFormat="1"/>
-    <w:lsdException w:name="heading 2" w:uiPriority="9" w:qFormat="1"/>
-    <w:lsdException w:name="heading 3" w:uiPriority="9" w:qFormat="1"/>
-    <w:lsdException w:name="heading 4" w:uiPriority="9" w:qFormat="1"/>
-    <w:lsdException w:name="heading 5" w:uiPriority="9" w:qFormat="1"/>
-    <w:lsdException w:name="heading 6" w:uiPriority="9" w:qFormat="1"/>
-    <w:lsdException w:name="heading 7" w:uiPriority="9" w:qFormat="1"/>
-    <w:lsdException w:name="heading 8" w:uiPriority="9" w:qFormat="1"/>
-    <w:lsdException w:name="heading 9" w:uiPriority="9" w:qFormat="1"/>
-    <w:lsdException w:name="toc 1" w:uiPriority="39"/>
-    <w:lsdException w:name="toc 2" w:uiPriority="39"/>
-    <w:lsdException w:name="toc 3" w:uiPriority="39"/>
-    <w:lsdException w:name="toc 4" w:uiPriority="39"/>
-    <w:lsdException w:name="toc 5" w:uiPriority="39"/>
-    <w:lsdException w:name="toc 6" w:uiPriority="39"/>
-    <w:lsdException w:name="toc 7" w:uiPriority="39"/>
-    <w:lsdException w:name="toc 8" w:uiPriority="39"/>
-    <w:lsdException w:name="toc 9" w:uiPriority="39"/>
-    <w:lsdException w:name="caption" w:uiPriority="35" w:qFormat="1"/>
-    <w:lsdException w:name="Title" w:semiHidden="0" w:uiPriority="10" w:unhideWhenUsed="0" w:qFormat="1"/>
-    <w:lsdException w:name="Default Paragraph Font" w:uiPriority="1"/>
-    <w:lsdException w:name="Subtitle" w:semiHidden="0" w:uiPriority="11" w:unhideWhenUsed="0" w:qFormat="1"/>
-    <w:lsdException w:name="Strong" w:semiHidden="0" w:uiPriority="22" w:unhideWhenUsed="0" w:qFormat="1"/>
-    <w:lsdException w:name="Emphasis" w:semiHidden="0" w:uiPriority="20" w:unhideWhenUsed="0" w:qFormat="1"/>
-    <w:lsdException w:name="Table Grid" w:semiHidden="0" w:uiPriority="59" w:unhideWhenUsed="0"/>
-    <w:lsdException w:name="Placeholder Text" w:unhideWhenUsed="0"/>
-    <w:lsdException w:name="No Spacing" w:semiHidden="0" w:uiPriority="1" w:unhideWhenUsed="0" w:qFormat="1"/>
-    <w:lsdException w:name="Light Shading" w:semiHidden="0" w:uiPriority="60" w:unhideWhenUsed="0"/>
-    <w:lsdException w:name="Light List" w:semiHidden="0" w:uiPriority="61" w:unhideWhenUsed="0"/>
-    <w:lsdException w:name="Light Grid" w:semiHidden="0" w:uiPriority="62" w:unhideWhenUsed="0"/>
-    <w:lsdException w:name="Medium Shading 1" w:semiHidden="0" w:uiPriority="63" w:unhideWhenUsed="0"/>
-    <w:lsdException w:name="Medium Shading 2" w:semiHidden="0" w:uiPriority="64" w:unhideWhenUsed="0"/>
-    <w:lsdException w:name="Medium List 1" w:semiHidden="0" w:uiPriority="65" w:unhideWhenUsed="0"/>
-    <w:lsdException w:name="Medium List 2" w:semiHidden="0" w:uiPriority="66" w:unhideWhenUsed="0"/>
-    <w:lsdException w:name="Medium Grid 1" w:semiHidden="0" w:uiPriority="67" w:unhideWhenUsed="0"/>
-    <w:lsdException w:name="Medium Grid 2" w:semiHidden="0" w:uiPriority="68" w:unhideWhenUsed="0"/>
-    <w:lsdException w:name="Medium Grid 3" w:semiHidden="0" w:uiPriority="69" w:unhideWhenUsed="0"/>
-    <w:lsdException w:name="Dark List" w:semiHidden="0" w:uiPriority="70" w:unhideWhenUsed="0"/>
-    <w:lsdException w:name="Colorful Shading" w:semiHidden="0" w:uiPriority="71" w:unhideWhenUsed="0"/>
-    <w:lsdException w:name="Colorful List" w:semiHidden="0" w:uiPriority="72" w:unhideWhenUsed="0"/>
-    <w:lsdException w:name="Colorful Grid" w:semiHidden="0" w:uiPriority="73" w:unhideWhenUsed="0"/>
-    <w:lsdException w:name="Light Shading Accent 1" w:semiHidden="0" w:uiPriority="60" w:unhideWhenUsed="0"/>
-    <w:lsdException w:name="Light List Accent 1" w:semiHidden="0" w:uiPriority="61" w:unhideWhenUsed="0"/>
-    <w:lsdException w:name="Light Grid Accent 1" w:semiHidden="0" w:uiPriority="62" w:unhideWhenUsed="0"/>
-    <w:lsdException w:name="Medium Shading 1 Accent 1" w:semiHidden="0" w:uiPriority="63" w:unhideWhenUsed="0"/>
-    <w:lsdException w:name="Medium Shading 2 Accent 1" w:semiHidden="0" w:uiPriority="64" w:unhideWhenUsed="0"/>
-    <w:lsdException w:name="Medium List 1 Accent 1" w:semiHidden="0" w:uiPriority="65" w:unhideWhenUsed="0"/>
-    <w:lsdException w:name="Revision" w:unhideWhenUsed="0"/>
-    <w:lsdException w:name="List Paragraph" w:semiHidden="0" w:uiPriority="34" w:unhideWhenUsed="0" w:qFormat="1"/>
-    <w:lsdException w:name="Quote" w:semiHidden="0" w:uiPriority="29" w:unhideWhenUsed="0" w:qFormat="1"/>
-    <w:lsdException w:name="Intense Quote" w:semiHidden="0" w:uiPriority="30" w:unhideWhenUsed="0" w:qFormat="1"/>
-    <w:lsdException w:name="Medium List 2 Accent 1" w:semiHidden="0" w:uiPriority="66" w:unhideWhenUsed="0"/>
-    <w:lsdException w:name="Medium Grid 1 Accent 1" w:semiHidden="0" w:uiPriority="67" w:unhideWhenUsed="0"/>
-    <w:lsdException w:name="Medium Grid 2 Accent 1" w:semiHidden="0" w:uiPriority="68" w:unhideWhenUsed="0"/>
-    <w:lsdException w:name="Medium Grid 3 Accent 1" w:semiHidden="0" w:uiPriority="69" w:unhideWhenUsed="0"/>
-    <w:lsdException w:name="Dark List Accent 1" w:semiHidden="0" w:uiPriority="70" w:unhideWhenUsed="0"/>
-    <w:lsdException w:name="Colorful Shading Accent 1" w:semiHidden="0" w:uiPriority="71" w:unhideWhenUsed="0"/>
-    <w:lsdException w:name="Colorful List Accent 1" w:semiHidden="0" w:uiPriority="72" w:unhideWhenUsed="0"/>
-    <w:lsdException w:name="Colorful Grid Accent 1" w:semiHidden="0" w:uiPriority="73" w:unhideWhenUsed="0"/>
-    <w:lsdException w:name="Light Shading Accent 2" w:semiHidden="0" w:uiPriority="60" w:unhideWhenUsed="0"/>
-    <w:lsdException w:name="Light List Accent 2" w:semiHidden="0" w:uiPriority="61" w:unhideWhenUsed="0"/>
-    <w:lsdException w:name="Light Grid Accent 2" w:semiHidden="0" w:uiPriority="62" w:unhideWhenUsed="0"/>
-    <w:lsdException w:name="Medium Shading 1 Accent 2" w:semiHidden="0" w:uiPriority="63" w:unhideWhenUsed="0"/>
-    <w:lsdException w:name="Medium Shading 2 Accent 2" w:semiHidden="0" w:uiPriority="64" w:unhideWhenUsed="0"/>
-    <w:lsdException w:name="Medium List 1 Accent 2" w:semiHidden="0" w:uiPriority="65" w:unhideWhenUsed="0"/>
-    <w:lsdException w:name="Medium List 2 Accent 2" w:semiHidden="0" w:uiPriority="66" w:unhideWhenUsed="0"/>
-    <w:lsdException w:name="Medium Grid 1 Accent 2" w:semiHidden="0" w:uiPriority="67" w:unhideWhenUsed="0"/>
-    <w:lsdException w:name="Medium Grid 2 Accent 2" w:semiHidden="0" w:uiPriority="68" w:unhideWhenUsed="0"/>
-    <w:lsdException w:name="Medium Grid 3 Accent 2" w:semiHidden="0" w:uiPriority="69" w:unhideWhenUsed="0"/>
-    <w:lsdException w:name="Dark List Accent 2" w:semiHidden="0" w:uiPriority="70" w:unhideWhenUsed="0"/>
-    <w:lsdException w:name="Colorful Shading Accent 2" w:semiHidden="0" w:uiPriority="71" w:unhideWhenUsed="0"/>
-    <w:lsdException w:name="Colorful List Accent 2" w:semiHidden="0" w:uiPriority="72" w:unhideWhenUsed="0"/>
-    <w:lsdException w:name="Colorful Grid Accent 2" w:semiHidden="0" w:uiPriority="73" w:unhideWhenUsed="0"/>
-    <w:lsdException w:name="Light Shading Accent 3" w:semiHidden="0" w:uiPriority="60" w:unhideWhenUsed="0"/>
-    <w:lsdException w:name="Light List Accent 3" w:semiHidden="0" w:uiPriority="61" w:unhideWhenUsed="0"/>
-    <w:lsdException w:name="Light Grid Accent 3" w:semiHidden="0" w:uiPriority="62" w:unhideWhenUsed="0"/>
-    <w:lsdException w:name="Medium Shading 1 Accent 3" w:semiHidden="0" w:uiPriority="63" w:unhideWhenUsed="0"/>
-    <w:lsdException w:name="Medium Shading 2 Accent 3" w:semiHidden="0" w:uiPriority="64" w:unhideWhenUsed="0"/>
-    <w:lsdException w:name="Medium List 1 Accent 3" w:semiHidden="0" w:uiPriority="65" w:unhideWhenUsed="0"/>
-    <w:lsdException w:name="Medium List 2 Accent 3" w:semiHidden="0" w:uiPriority="66" w:unhideWhenUsed="0"/>
-    <w:lsdException w:name="Medium Grid 1 Accent 3" w:semiHidden="0" w:uiPriority="67" w:unhideWhenUsed="0"/>
-    <w:lsdException w:name="Medium Grid 2 Accent 3" w:semiHidden="0" w:uiPriority="68" w:unhideWhenUsed="0"/>
-    <w:lsdException w:name="Medium Grid 3 Accent 3" w:semiHidden="0" w:uiPriority="69" w:unhideWhenUsed="0"/>
-    <w:lsdException w:name="Dark List Accent 3" w:semiHidden="0" w:uiPriority="70" w:unhideWhenUsed="0"/>
-    <w:lsdException w:name="Colorful Shading Accent 3" w:semiHidden="0" w:uiPriority="71" w:unhideWhenUsed="0"/>
-    <w:lsdException w:name="Colorful List Accent 3" w:semiHidden="0" w:uiPriority="72" w:unhideWhenUsed="0"/>
-    <w:lsdException w:name="Colorful Grid Accent 3" w:semiHidden="0" w:uiPriority="73" w:unhideWhenUsed="0"/>
-    <w:lsdException w:name="Light Shading Accent 4" w:semiHidden="0" w:uiPriority="60" w:unhideWhenUsed="0"/>
-    <w:lsdException w:name="Light List Accent 4" w:semiHidden="0" w:uiPriority="61" w:unhideWhenUsed="0"/>
-    <w:lsdException w:name="Light Grid Accent 4" w:semiHidden="0" w:uiPriority="62" w:unhideWhenUsed="0"/>
-    <w:lsdException w:name="Medium Shading 1 Accent 4" w:semiHidden="0" w:uiPriority="63" w:unhideWhenUsed="0"/>
-    <w:lsdException w:name="Medium Shading 2 Accent 4" w:semiHidden="0" w:uiPriority="64" w:unhideWhenUsed="0"/>
-    <w:lsdException w:name="Medium List 1 Accent 4" w:semiHidden="0" w:uiPriority="65" w:unhideWhenUsed="0"/>
-    <w:lsdException w:name="Medium List 2 Accent 4" w:semiHidden="0" w:uiPriority="66" w:unhideWhenUsed="0"/>
-    <w:lsdException w:name="Medium Grid 1 Accent 4" w:semiHidden="0" w:uiPriority="67" w:unhideWhenUsed="0"/>
-    <w:lsdException w:name="Medium Grid 2 Accent 4" w:semiHidden="0" w:uiPriority="68" w:unhideWhenUsed="0"/>
-    <w:lsdException w:name="Medium Grid 3 Accent 4" w:semiHidden="0" w:uiPriority="69" w:unhideWhenUsed="0"/>
-    <w:lsdException w:name="Dark List Accent 4" w:semiHidden="0" w:uiPriority="70" w:unhideWhenUsed="0"/>
-    <w:lsdException w:name="Colorful Shading Accent 4" w:semiHidden="0" w:uiPriority="71" w:unhideWhenUsed="0"/>
-    <w:lsdException w:name="Colorful List Accent 4" w:semiHidden="0" w:uiPriority="72" w:unhideWhenUsed="0"/>
-    <w:lsdException w:name="Colorful Grid Accent 4" w:semiHidden="0" w:uiPriority="73" w:unhideWhenUsed="0"/>
-    <w:lsdException w:name="Light Shading Accent 5" w:semiHidden="0" w:uiPriority="60" w:unhideWhenUsed="0"/>
-    <w:lsdException w:name="Light List Accent 5" w:semiHidden="0" w:uiPriority="61" w:unhideWhenUsed="0"/>
-    <w:lsdException w:name="Light Grid Accent 5" w:semiHidden="0" w:uiPriority="62" w:unhideWhenUsed="0"/>
-    <w:lsdException w:name="Medium Shading 1 Accent 5" w:semiHidden="0" w:uiPriority="63" w:unhideWhenUsed="0"/>
-    <w:lsdException w:name="Medium Shading 2 Accent 5" w:semiHidden="0" w:uiPriority="64" w:unhideWhenUsed="0"/>
-    <w:lsdException w:name="Medium List 1 Accent 5" w:semiHidden="0" w:uiPriority="65" w:unhideWhenUsed="0"/>
-    <w:lsdException w:name="Medium List 2 Accent 5" w:semiHidden="0" w:uiPriority="66" w:unhideWhenUsed="0"/>
-    <w:lsdException w:name="Medium Grid 1 Accent 5" w:semiHidden="0" w:uiPriority="67" w:unhideWhenUsed="0"/>
-    <w:lsdException w:name="Medium Grid 2 Accent 5" w:semiHidden="0" w:uiPriority="68" w:unhideWhenUsed="0"/>
-    <w:lsdException w:name="Medium Grid 3 Accent 5" w:semiHidden="0" w:uiPriority="69" w:unhideWhenUsed="0"/>
-    <w:lsdException w:name="Dark List Accent 5" w:semiHidden="0" w:uiPriority="70" w:unhideWhenUsed="0"/>
-    <w:lsdException w:name="Colorful Shading Accent 5" w:semiHidden="0" w:uiPriority="71" w:unhideWhenUsed="0"/>
-    <w:lsdException w:name="Colorful List Accent 5" w:semiHidden="0" w:uiPriority="72" w:unhideWhenUsed="0"/>
-    <w:lsdException w:name="Colorful Grid Accent 5" w:semiHidden="0" w:uiPriority="73" w:unhideWhenUsed="0"/>
-    <w:lsdException w:name="Light Shading Accent 6" w:semiHidden="0" w:uiPriority="60" w:unhideWhenUsed="0"/>
-    <w:lsdException w:name="Light List Accent 6" w:semiHidden="0" w:uiPriority="61" w:unhideWhenUsed="0"/>
-    <w:lsdException w:name="Light Grid Accent 6" w:semiHidden="0" w:uiPriority="62" w:unhideWhenUsed="0"/>
-    <w:lsdException w:name="Medium Shading 1 Accent 6" w:semiHidden="0" w:uiPriority="63" w:unhideWhenUsed="0"/>
-    <w:lsdException w:name="Medium Shading 2 Accent 6" w:semiHidden="0" w:uiPriority="64" w:unhideWhenUsed="0"/>
-    <w:lsdException w:name="Medium List 1 Accent 6" w:semiHidden="0" w:uiPriority="65" w:unhideWhenUsed="0"/>
-    <w:lsdException w:name="Medium List 2 Accent 6" w:semiHidden="0" w:uiPriority="66" w:unhideWhenUsed="0"/>
-    <w:lsdException w:name="Medium Grid 1 Accent 6" w:semiHidden="0" w:uiPriority="67" w:unhideWhenUsed="0"/>
-    <w:lsdException w:name="Medium Grid 2 Accent 6" w:semiHidden="0" w:uiPriority="68" w:unhideWhenUsed="0"/>
-    <w:lsdException w:name="Medium Grid 3 Accent 6" w:semiHidden="0" w:uiPriority="69" w:unhideWhenUsed="0"/>
-    <w:lsdException w:name="Dark List Accent 6" w:semiHidden="0" w:uiPriority="70" w:unhideWhenUsed="0"/>
-    <w:lsdException w:name="Colorful Shading Accent 6" w:semiHidden="0" w:uiPriority="71" w:unhideWhenUsed="0"/>
-    <w:lsdException w:name="Colorful List Accent 6" w:semiHidden="0" w:uiPriority="72" w:unhideWhenUsed="0"/>
-    <w:lsdException w:name="Colorful Grid Accent 6" w:semiHidden="0" w:uiPriority="73" w:unhideWhenUsed="0"/>
-    <w:lsdException w:name="Subtle Emphasis" w:semiHidden="0" w:uiPriority="19" w:unhideWhenUsed="0" w:qFormat="1"/>
-    <w:lsdException w:name="Intense Emphasis" w:semiHidden="0" w:uiPriority="21" w:unhideWhenUsed="0" w:qFormat="1"/>
-    <w:lsdException w:name="Subtle Reference" w:semiHidden="0" w:uiPriority="31" w:unhideWhenUsed="0" w:qFormat="1"/>
-    <w:lsdException w:name="Intense Reference" w:semiHidden="0" w:uiPriority="32" w:unhideWhenUsed="0" w:qFormat="1"/>
-    <w:lsdException w:name="Book Title" w:semiHidden="0" w:uiPriority="33" w:unhideWhenUsed="0" w:qFormat="1"/>
-    <w:lsdException w:name="Bibliography" w:uiPriority="37"/>
-    <w:lsdException w:name="TOC Heading" w:uiPriority="39" w:qFormat="1"/>
+  <w:latentStyles w:defLockedState="0" w:defUIPriority="99" w:defSemiHidden="0" w:defUnhideWhenUsed="0" w:defQFormat="0" w:count="371">
+    <w:lsdException w:name="Normal" w:uiPriority="0" w:qFormat="1"/>
+    <w:lsdException w:name="heading 1" w:uiPriority="9" w:qFormat="1"/>
+    <w:lsdException w:name="heading 2" w:semiHidden="1" w:uiPriority="9" w:unhideWhenUsed="1" w:qFormat="1"/>
+    <w:lsdException w:name="heading 3" w:semiHidden="1" w:uiPriority="9" w:unhideWhenUsed="1" w:qFormat="1"/>
+    <w:lsdException w:name="heading 4" w:semiHidden="1" w:uiPriority="9" w:unhideWhenUsed="1" w:qFormat="1"/>
+    <w:lsdException w:name="heading 5" w:semiHidden="1" w:uiPriority="9" w:unhideWhenUsed="1" w:qFormat="1"/>
+    <w:lsdException w:name="heading 6" w:semiHidden="1" w:uiPriority="9" w:unhideWhenUsed="1" w:qFormat="1"/>
+    <w:lsdException w:name="heading 7" w:semiHidden="1" w:uiPriority="9" w:unhideWhenUsed="1" w:qFormat="1"/>
+    <w:lsdException w:name="heading 8" w:semiHidden="1" w:uiPriority="9" w:unhideWhenUsed="1" w:qFormat="1"/>
+    <w:lsdException w:name="heading 9" w:semiHidden="1" w:uiPriority="9" w:unhideWhenUsed="1" w:qFormat="1"/>
+    <w:lsdException w:name="index 1" w:semiHidden="1" w:unhideWhenUsed="1"/>
+    <w:lsdException w:name="index 2" w:semiHidden="1" w:unhideWhenUsed="1"/>
+    <w:lsdException w:name="index 3" w:semiHidden="1" w:unhideWhenUsed="1"/>
+    <w:lsdException w:name="index 4" w:semiHidden="1" w:unhideWhenUsed="1"/>
+    <w:lsdException w:name="index 5" w:semiHidden="1" w:unhideWhenUsed="1"/>
+    <w:lsdException w:name="index 6" w:semiHidden="1" w:unhideWhenUsed="1"/>
+    <w:lsdException w:name="index 7" w:semiHidden="1" w:unhideWhenUsed="1"/>
+    <w:lsdException w:name="index 8" w:semiHidden="1" w:unhideWhenUsed="1"/>
+    <w:lsdException w:name="index 9" w:semiHidden="1" w:unhideWhenUsed="1"/>
+    <w:lsdException w:name="toc 1" w:semiHidden="1" w:uiPriority="39" w:unhideWhenUsed="1"/>
+    <w:lsdException w:name="toc 2" w:semiHidden="1" w:uiPriority="39" w:unhideWhenUsed="1"/>
+    <w:lsdException w:name="toc 3" w:semiHidden="1" w:uiPriority="39" w:unhideWhenUsed="1"/>
+    <w:lsdException w:name="toc 4" w:semiHidden="1" w:uiPriority="39" w:unhideWhenUsed="1"/>
+    <w:lsdException w:name="toc 5" w:semiHidden="1" w:uiPriority="39" w:unhideWhenUsed="1"/>
+    <w:lsdException w:name="toc 6" w:semiHidden="1" w:uiPriority="39" w:unhideWhenUsed="1"/>
+    <w:lsdException w:name="toc 7" w:semiHidden="1" w:uiPriority="39" w:unhideWhenUsed="1"/>
+    <w:lsdException w:name="toc 8" w:semiHidden="1" w:uiPriority="39" w:unhideWhenUsed="1"/>
+    <w:lsdException w:name="toc 9" w:semiHidden="1" w:uiPriority="39" w:unhideWhenUsed="1"/>
+    <w:lsdException w:name="Normal Indent" w:semiHidden="1" w:unhideWhenUsed="1"/>
+    <w:lsdException w:name="footnote text" w:semiHidden="1" w:unhideWhenUsed="1"/>
+    <w:lsdException w:name="annotation text" w:semiHidden="1" w:unhideWhenUsed="1"/>
+    <w:lsdException w:name="header" w:semiHidden="1" w:unhideWhenUsed="1"/>
+    <w:lsdException w:name="footer" w:semiHidden="1" w:unhideWhenUsed="1"/>
+    <w:lsdException w:name="index heading" w:semiHidden="1" w:unhideWhenUsed="1"/>
+    <w:lsdException w:name="caption" w:semiHidden="1" w:uiPriority="35" w:unhideWhenUsed="1" w:qFormat="1"/>
+    <w:lsdException w:name="table of figures" w:semiHidden="1" w:unhideWhenUsed="1"/>
+    <w:lsdException w:name="envelope address" w:semiHidden="1" w:unhideWhenUsed="1"/>
+    <w:lsdException w:name="envelope return" w:semiHidden="1" w:unhideWhenUsed="1"/>
+    <w:lsdException w:name="footnote reference" w:semiHidden="1" w:unhideWhenUsed="1"/>
+    <w:lsdException w:name="annotation reference" w:semiHidden="1" w:unhideWhenUsed="1"/>
+    <w:lsdException w:name="line number" w:semiHidden="1" w:unhideWhenUsed="1"/>
+    <w:lsdException w:name="page number" w:semiHidden="1" w:unhideWhenUsed="1"/>
+    <w:lsdException w:name="endnote reference" w:semiHidden="1" w:unhideWhenUsed="1"/>
+    <w:lsdException w:name="endnote text" w:semiHidden="1" w:unhideWhenUsed="1"/>
+    <w:lsdException w:name="table of authorities" w:semiHidden="1" w:unhideWhenUsed="1"/>
+    <w:lsdException w:name="macro" w:semiHidden="1" w:unhideWhenUsed="1"/>
+    <w:lsdException w:name="toa heading" w:semiHidden="1" w:unhideWhenUsed="1"/>
+    <w:lsdException w:name="List" w:semiHidden="1" w:unhideWhenUsed="1"/>
+    <w:lsdException w:name="List Bullet" w:semiHidden="1" w:unhideWhenUsed="1"/>
+    <w:lsdException w:name="List Number" w:semiHidden="1" w:unhideWhenUsed="1"/>
+    <w:lsdException w:name="List 2" w:semiHidden="1" w:unhideWhenUsed="1"/>
+    <w:lsdException w:name="List 3" w:semiHidden="1" w:unhideWhenUsed="1"/>
+    <w:lsdException w:name="List 4" w:semiHidden="1" w:unhideWhenUsed="1"/>
+    <w:lsdException w:name="List 5" w:semiHidden="1" w:unhideWhenUsed="1"/>
+    <w:lsdException w:name="List Bullet 2" w:semiHidden="1" w:unhideWhenUsed="1"/>
+    <w:lsdException w:name="List Bullet 3" w:semiHidden="1" w:unhideWhenUsed="1"/>
+    <w:lsdException w:name="List Bullet 4" w:semiHidden="1" w:unhideWhenUsed="1"/>
+    <w:lsdException w:name="List Bullet 5" w:semiHidden="1" w:unhideWhenUsed="1"/>
+    <w:lsdException w:name="List Number 2" w:semiHidden="1" w:unhideWhenUsed="1"/>
+    <w:lsdException w:name="List Number 3" w:semiHidden="1" w:unhideWhenUsed="1"/>
+    <w:lsdException w:name="List Number 4" w:semiHidden="1" w:unhideWhenUsed="1"/>
+    <w:lsdException w:name="List Number 5" w:semiHidden="1" w:unhideWhenUsed="1"/>
+    <w:lsdException w:name="Title" w:uiPriority="10" w:qFormat="1"/>
+    <w:lsdException w:name="Closing" w:semiHidden="1" w:unhideWhenUsed="1"/>
+    <w:lsdException w:name="Signature" w:semiHidden="1" w:unhideWhenUsed="1"/>
+    <w:lsdException w:name="Default Paragraph Font" w:semiHidden="1" w:uiPriority="1" w:unhideWhenUsed="1"/>
+    <w:lsdException w:name="Body Text" w:semiHidden="1" w:unhideWhenUsed="1"/>
+    <w:lsdException w:name="Body Text Indent" w:semiHidden="1" w:unhideWhenUsed="1"/>
+    <w:lsdException w:name="List Continue" w:semiHidden="1" w:unhideWhenUsed="1"/>
+    <w:lsdException w:name="List Continue 2" w:semiHidden="1" w:unhideWhenUsed="1"/>
+    <w:lsdException w:name="List Continue 3" w:semiHidden="1" w:unhideWhenUsed="1"/>
+    <w:lsdException w:name="List Continue 4" w:semiHidden="1" w:unhideWhenUsed="1"/>
+    <w:lsdException w:name="List Continue 5" w:semiHidden="1" w:unhideWhenUsed="1"/>
+    <w:lsdException w:name="Message Header" w:semiHidden="1" w:unhideWhenUsed="1"/>
+    <w:lsdException w:name="Subtitle" w:uiPriority="11" w:qFormat="1"/>
+    <w:lsdException w:name="Salutation" w:semiHidden="1" w:unhideWhenUsed="1"/>
+    <w:lsdException w:name="Date" w:semiHidden="1" w:unhideWhenUsed="1"/>
+    <w:lsdException w:name="Body Text First Indent" w:semiHidden="1" w:unhideWhenUsed="1"/>
+    <w:lsdException w:name="Body Text First Indent 2" w:semiHidden="1" w:unhideWhenUsed="1"/>
+    <w:lsdException w:name="Note Heading" w:semiHidden="1" w:unhideWhenUsed="1"/>
+    <w:lsdException w:name="Body Text 2" w:semiHidden="1" w:unhideWhenUsed="1"/>
+    <w:lsdException w:name="Body Text 3" w:semiHidden="1" w:unhideWhenUsed="1"/>
+    <w:lsdException w:name="Body Text Indent 2" w:semiHidden="1" w:unhideWhenUsed="1"/>
+    <w:lsdException w:name="Body Text Indent 3" w:semiHidden="1" w:unhideWhenUsed="1"/>
+    <w:lsdException w:name="Block Text" w:semiHidden="1" w:unhideWhenUsed="1"/>
+    <w:lsdException w:name="Hyperlink" w:semiHidden="1" w:unhideWhenUsed="1"/>
+    <w:lsdException w:name="FollowedHyperlink" w:semiHidden="1" w:unhideWhenUsed="1"/>
+    <w:lsdException w:name="Strong" w:uiPriority="22" w:qFormat="1"/>
+    <w:lsdException w:name="Emphasis" w:uiPriority="20" w:qFormat="1"/>
+    <w:lsdException w:name="Document Map" w:semiHidden="1" w:unhideWhenUsed="1"/>
+    <w:lsdException w:name="Plain Text" w:semiHidden="1" w:unhideWhenUsed="1"/>
+    <w:lsdException w:name="E-mail Signature" w:semiHidden="1" w:unhideWhenUsed="1"/>
+    <w:lsdException w:name="HTML Top of Form" w:semiHidden="1" w:unhideWhenUsed="1"/>
+    <w:lsdException w:name="HTML Bottom of Form" w:semiHidden="1" w:unhideWhenUsed="1"/>
+    <w:lsdException w:name="Normal (Web)" w:semiHidden="1" w:unhideWhenUsed="1"/>
+    <w:lsdException w:name="HTML Acronym" w:semiHidden="1" w:unhideWhenUsed="1"/>
+    <w:lsdException w:name="HTML Address" w:semiHidden="1" w:unhideWhenUsed="1"/>
+    <w:lsdException w:name="HTML Cite" w:semiHidden="1" w:unhideWhenUsed="1"/>
+    <w:lsdException w:name="HTML Code" w:semiHidden="1" w:unhideWhenUsed="1"/>
+    <w:lsdException w:name="HTML Definition" w:semiHidden="1" w:unhideWhenUsed="1"/>
+    <w:lsdException w:name="HTML Keyboard" w:semiHidden="1" w:unhideWhenUsed="1"/>
+    <w:lsdException w:name="HTML Preformatted" w:semiHidden="1" w:unhideWhenUsed="1"/>
+    <w:lsdException w:name="HTML Sample" w:semiHidden="1" w:unhideWhenUsed="1"/>
+    <w:lsdException w:name="HTML Typewriter" w:semiHidden="1" w:unhideWhenUsed="1"/>
+    <w:lsdException w:name="HTML Variable" w:semiHidden="1" w:unhideWhenUsed="1"/>
+    <w:lsdException w:name="Normal Table" w:semiHidden="1" w:unhideWhenUsed="1"/>
+    <w:lsdException w:name="annotation subject" w:semiHidden="1" w:unhideWhenUsed="1"/>
+    <w:lsdException w:name="No List" w:semiHidden="1" w:unhideWhenUsed="1"/>
+    <w:lsdException w:name="Outline List 1" w:semiHidden="1" w:unhideWhenUsed="1"/>
+    <w:lsdException w:name="Outline List 2" w:semiHidden="1" w:unhideWhenUsed="1"/>
+    <w:lsdException w:name="Outline List 3" w:semiHidden="1" w:unhideWhenUsed="1"/>
+    <w:lsdException w:name="Table Simple 1" w:semiHidden="1" w:unhideWhenUsed="1"/>
+    <w:lsdException w:name="Table Simple 2" w:semiHidden="1" w:unhideWhenUsed="1"/>
+    <w:lsdException w:name="Table Simple 3" w:semiHidden="1" w:unhideWhenUsed="1"/>
+    <w:lsdException w:name="Table Classic 1" w:semiHidden="1" w:unhideWhenUsed="1"/>
+    <w:lsdException w:name="Table Classic 2" w:semiHidden="1" w:unhideWhenUsed="1"/>
+    <w:lsdException w:name="Table Classic 3" w:semiHidden="1" w:unhideWhenUsed="1"/>
+    <w:lsdException w:name="Table Classic 4" w:semiHidden="1" w:unhideWhenUsed="1"/>
+    <w:lsdException w:name="Table Colorful 1" w:semiHidden="1" w:unhideWhenUsed="1"/>
+    <w:lsdException w:name="Table Colorful 2" w:semiHidden="1" w:unhideWhenUsed="1"/>
+    <w:lsdException w:name="Table Colorful 3" w:semiHidden="1" w:unhideWhenUsed="1"/>
+    <w:lsdException w:name="Table Columns 1" w:semiHidden="1" w:unhideWhenUsed="1"/>
+    <w:lsdException w:name="Table Columns 2" w:semiHidden="1" w:unhideWhenUsed="1"/>
+    <w:lsdException w:name="Table Columns 3" w:semiHidden="1" w:unhideWhenUsed="1"/>
+    <w:lsdException w:name="Table Columns 4" w:semiHidden="1" w:unhideWhenUsed="1"/>
+    <w:lsdException w:name="Table Columns 5" w:semiHidden="1" w:unhideWhenUsed="1"/>
+    <w:lsdException w:name="Table Grid 1" w:semiHidden="1" w:unhideWhenUsed="1"/>
+    <w:lsdException w:name="Table Grid 2" w:semiHidden="1" w:unhideWhenUsed="1"/>
+    <w:lsdException w:name="Table Grid 3" w:semiHidden="1" w:unhideWhenUsed="1"/>
+    <w:lsdException w:name="Table Grid 4" w:semiHidden="1" w:unhideWhenUsed="1"/>
+    <w:lsdException w:name="Table Grid 5" w:semiHidden="1" w:unhideWhenUsed="1"/>
+    <w:lsdException w:name="Table Grid 6" w:semiHidden="1" w:unhideWhenUsed="1"/>
+    <w:lsdException w:name="Table Grid 7" w:semiHidden="1" w:unhideWhenUsed="1"/>
+    <w:lsdException w:name="Table Grid 8" w:semiHidden="1" w:unhideWhenUsed="1"/>
+    <w:lsdException w:name="Table List 1" w:semiHidden="1" w:unhideWhenUsed="1"/>
+    <w:lsdException w:name="Table List 2" w:semiHidden="1" w:unhideWhenUsed="1"/>
+    <w:lsdException w:name="Table List 3" w:semiHidden="1" w:unhideWhenUsed="1"/>
+    <w:lsdException w:name="Table List 4" w:semiHidden="1" w:unhideWhenUsed="1"/>
+    <w:lsdException w:name="Table List 5" w:semiHidden="1" w:unhideWhenUsed="1"/>
+    <w:lsdException w:name="Table List 6" w:semiHidden="1" w:unhideWhenUsed="1"/>
+    <w:lsdException w:name="Table List 7" w:semiHidden="1" w:unhideWhenUsed="1"/>
+    <w:lsdException w:name="Table List 8" w:semiHidden="1" w:unhideWhenUsed="1"/>
+    <w:lsdException w:name="Table 3D effects 1" w:semiHidden="1" w:unhideWhenUsed="1"/>
+    <w:lsdException w:name="Table 3D effects 2" w:semiHidden="1" w:unhideWhenUsed="1"/>
+    <w:lsdException w:name="Table 3D effects 3" w:semiHidden="1" w:unhideWhenUsed="1"/>
+    <w:lsdException w:name="Table Contemporary" w:semiHidden="1" w:unhideWhenUsed="1"/>
+    <w:lsdException w:name="Table Elegant" w:semiHidden="1" w:unhideWhenUsed="1"/>
+    <w:lsdException w:name="Table Professional" w:semiHidden="1" w:unhideWhenUsed="1"/>
+    <w:lsdException w:name="Table Subtle 1" w:semiHidden="1" w:unhideWhenUsed="1"/>
+    <w:lsdException w:name="Table Subtle 2" w:semiHidden="1" w:unhideWhenUsed="1"/>
+    <w:lsdException w:name="Table Web 1" w:semiHidden="1" w:unhideWhenUsed="1"/>
+    <w:lsdException w:name="Table Web 2" w:semiHidden="1" w:unhideWhenUsed="1"/>
+    <w:lsdException w:name="Table Web 3" w:semiHidden="1" w:unhideWhenUsed="1"/>
+    <w:lsdException w:name="Balloon Text" w:semiHidden="1" w:unhideWhenUsed="1"/>
+    <w:lsdException w:name="Table Grid" w:uiPriority="59"/>
+    <w:lsdException w:name="Table Theme" w:semiHidden="1" w:unhideWhenUsed="1"/>
+    <w:lsdException w:name="Placeholder Text" w:semiHidden="1"/>
+    <w:lsdException w:name="No Spacing" w:uiPriority="1" w:qFormat="1"/>
+    <w:lsdException w:name="Light Shading" w:uiPriority="60"/>
+    <w:lsdException w:name="Light List" w:uiPriority="61"/>
+    <w:lsdException w:name="Light Grid" w:uiPriority="62"/>
+    <w:lsdException w:name="Medium Shading 1" w:uiPriority="63"/>
+    <w:lsdException w:name="Medium Shading 2" w:uiPriority="64"/>
+    <w:lsdException w:name="Medium List 1" w:uiPriority="65"/>
+    <w:lsdException w:name="Medium List 2" w:uiPriority="66"/>
+    <w:lsdException w:name="Medium Grid 1" w:uiPriority="67"/>
+    <w:lsdException w:name="Medium Grid 2" w:uiPriority="68"/>
+    <w:lsdException w:name="Medium Grid 3" w:uiPriority="69"/>
+    <w:lsdException w:name="Dark List" w:uiPriority="70"/>
+    <w:lsdException w:name="Colorful Shading" w:uiPriority="71"/>
+    <w:lsdException w:name="Colorful List" w:uiPriority="72"/>
+    <w:lsdException w:name="Colorful Grid" w:uiPriority="73"/>
+    <w:lsdException w:name="Light Shading Accent 1" w:uiPriority="60"/>
+    <w:lsdException w:name="Light List Accent 1" w:uiPriority="61"/>
+    <w:lsdException w:name="Light Grid Accent 1" w:uiPriority="62"/>
+    <w:lsdException w:name="Medium Shading 1 Accent 1" w:uiPriority="63"/>
+    <w:lsdException w:name="Medium Shading 2 Accent 1" w:uiPriority="64"/>
+    <w:lsdException w:name="Medium List 1 Accent 1" w:uiPriority="65"/>
+    <w:lsdException w:name="Revision" w:semiHidden="1"/>
+    <w:lsdException w:name="List Paragraph" w:uiPriority="34" w:qFormat="1"/>
+    <w:lsdException w:name="Quote" w:uiPriority="29" w:qFormat="1"/>
+    <w:lsdException w:name="Intense Quote" w:uiPriority="30" w:qFormat="1"/>
+    <w:lsdException w:name="Medium List 2 Accent 1" w:uiPriority="66"/>
+    <w:lsdException w:name="Medium Grid 1 Accent 1" w:uiPriority="67"/>
+    <w:lsdException w:name="Medium Grid 2 Accent 1" w:uiPriority="68"/>
+    <w:lsdException w:name="Medium Grid 3 Accent 1" w:uiPriority="69"/>
+    <w:lsdException w:name="Dark List Accent 1" w:uiPriority="70"/>
+    <w:lsdException w:name="Colorful Shading Accent 1" w:uiPriority="71"/>
+    <w:lsdException w:name="Colorful List Accent 1" w:uiPriority="72"/>
+    <w:lsdException w:name="Colorful Grid Accent 1" w:uiPriority="73"/>
+    <w:lsdException w:name="Light Shading Accent 2" w:uiPriority="60"/>
+    <w:lsdException w:name="Light List Accent 2" w:uiPriority="61"/>
+    <w:lsdException w:name="Light Grid Accent 2" w:uiPriority="62"/>
+    <w:lsdException w:name="Medium Shading 1 Accent 2" w:uiPriority="63"/>
+    <w:lsdException w:name="Medium Shading 2 Accent 2" w:uiPriority="64"/>
+    <w:lsdException w:name="Medium List 1 Accent 2" w:uiPriority="65"/>
+    <w:lsdException w:name="Medium List 2 Accent 2" w:uiPriority="66"/>
+    <w:lsdException w:name="Medium Grid 1 Accent 2" w:uiPriority="67"/>
+    <w:lsdException w:name="Medium Grid 2 Accent 2" w:uiPriority="68"/>
+    <w:lsdException w:name="Medium Grid 3 Accent 2" w:uiPriority="69"/>
+    <w:lsdException w:name="Dark List Accent 2" w:uiPriority="70"/>
+    <w:lsdException w:name="Colorful Shading Accent 2" w:uiPriority="71"/>
+    <w:lsdException w:name="Colorful List Accent 2" w:uiPriority="72"/>
+    <w:lsdException w:name="Colorful Grid Accent 2" w:uiPriority="73"/>
+    <w:lsdException w:name="Light Shading Accent 3" w:uiPriority="60"/>
+    <w:lsdException w:name="Light List Accent 3" w:uiPriority="61"/>
+    <w:lsdException w:name="Light Grid Accent 3" w:uiPriority="62"/>
+    <w:lsdException w:name="Medium Shading 1 Accent 3" w:uiPriority="63"/>
+    <w:lsdException w:name="Medium Shading 2 Accent 3" w:uiPriority="64"/>
+    <w:lsdException w:name="Medium List 1 Accent 3" w:uiPriority="65"/>
+    <w:lsdException w:name="Medium List 2 Accent 3" w:uiPriority="66"/>
+    <w:lsdException w:name="Medium Grid 1 Accent 3" w:uiPriority="67"/>
+    <w:lsdException w:name="Medium Grid 2 Accent 3" w:uiPriority="68"/>
+    <w:lsdException w:name="Medium Grid 3 Accent 3" w:uiPriority="69"/>
+    <w:lsdException w:name="Dark List Accent 3" w:uiPriority="70"/>
+    <w:lsdException w:name="Colorful Shading Accent 3" w:uiPriority="71"/>
+    <w:lsdException w:name="Colorful List Accent 3" w:uiPriority="72"/>
+    <w:lsdException w:name="Colorful Grid Accent 3" w:uiPriority="73"/>
+    <w:lsdException w:name="Light Shading Accent 4" w:uiPriority="60"/>
+    <w:lsdException w:name="Light List Accent 4" w:uiPriority="61"/>
+    <w:lsdException w:name="Light Grid Accent 4" w:uiPriority="62"/>
+    <w:lsdException w:name="Medium Shading 1 Accent 4" w:uiPriority="63"/>
+    <w:lsdException w:name="Medium Shading 2 Accent 4" w:uiPriority="64"/>
+    <w:lsdException w:name="Medium List 1 Accent 4" w:uiPriority="65"/>
+    <w:lsdException w:name="Medium List 2 Accent 4" w:uiPriority="66"/>
+    <w:lsdException w:name="Medium Grid 1 Accent 4" w:uiPriority="67"/>
+    <w:lsdException w:name="Medium Grid 2 Accent 4" w:uiPriority="68"/>
+    <w:lsdException w:name="Medium Grid 3 Accent 4" w:uiPriority="69"/>
+    <w:lsdException w:name="Dark List Accent 4" w:uiPriority="70"/>
+    <w:lsdException w:name="Colorful Shading Accent 4" w:uiPriority="71"/>
+    <w:lsdException w:name="Colorful List Accent 4" w:uiPriority="72"/>
+    <w:lsdException w:name="Colorful Grid Accent 4" w:uiPriority="73"/>
+    <w:lsdException w:name="Light Shading Accent 5" w:uiPriority="60"/>
+    <w:lsdException w:name="Light List Accent 5" w:uiPriority="61"/>
+    <w:lsdException w:name="Light Grid Accent 5" w:uiPriority="62"/>
+    <w:lsdException w:name="Medium Shading 1 Accent 5" w:uiPriority="63"/>
+    <w:lsdException w:name="Medium Shading 2 Accent 5" w:uiPriority="64"/>
+    <w:lsdException w:name="Medium List 1 Accent 5" w:uiPriority="65"/>
+    <w:lsdException w:name="Medium List 2 Accent 5" w:uiPriority="66"/>
+    <w:lsdException w:name="Medium Grid 1 Accent 5" w:uiPriority="67"/>
+    <w:lsdException w:name="Medium Grid 2 Accent 5" w:uiPriority="68"/>
+    <w:lsdException w:name="Medium Grid 3 Accent 5" w:uiPriority="69"/>
+    <w:lsdException w:name="Dark List Accent 5" w:uiPriority="70"/>
+    <w:lsdException w:name="Colorful Shading Accent 5" w:uiPriority="71"/>
+    <w:lsdException w:name="Colorful List Accent 5" w:uiPriority="72"/>
+    <w:lsdException w:name="Colorful Grid Accent 5" w:uiPriority="73"/>
+    <w:lsdException w:name="Light Shading Accent 6" w:uiPriority="60"/>
+    <w:lsdException w:name="Light List Accent 6" w:uiPriority="61"/>
+    <w:lsdException w:name="Light Grid Accent 6" w:uiPriority="62"/>
+    <w:lsdException w:name="Medium Shading 1 Accent 6" w:uiPriority="63"/>
+    <w:lsdException w:name="Medium Shading 2 Accent 6" w:uiPriority="64"/>
+    <w:lsdException w:name="Medium List 1 Accent 6" w:uiPriority="65"/>
+    <w:lsdException w:name="Medium List 2 Accent 6" w:uiPriority="66"/>
+    <w:lsdException w:name="Medium Grid 1 Accent 6" w:uiPriority="67"/>
+    <w:lsdException w:name="Medium Grid 2 Accent 6" w:uiPriority="68"/>
+    <w:lsdException w:name="Medium Grid 3 Accent 6" w:uiPriority="69"/>
+    <w:lsdException w:name="Dark List Accent 6" w:uiPriority="70"/>
+    <w:lsdException w:name="Colorful Shading Accent 6" w:uiPriority="71"/>
+    <w:lsdException w:name="Colorful List Accent 6" w:uiPriority="72"/>
+    <w:lsdException w:name="Colorful Grid Accent 6" w:uiPriority="73"/>
+    <w:lsdException w:name="Subtle Emphasis" w:uiPriority="19" w:qFormat="1"/>
+    <w:lsdException w:name="Intense Emphasis" w:uiPriority="21" w:qFormat="1"/>
+    <w:lsdException w:name="Subtle Reference" w:uiPriority="31" w:qFormat="1"/>
+    <w:lsdException w:name="Intense Reference" w:uiPriority="32" w:qFormat="1"/>
+    <w:lsdException w:name="Book Title" w:uiPriority="33" w:qFormat="1"/>
+    <w:lsdException w:name="Bibliography" w:semiHidden="1" w:uiPriority="37" w:unhideWhenUsed="1"/>
+    <w:lsdException w:name="TOC Heading" w:semiHidden="1" w:uiPriority="39" w:unhideWhenUsed="1" w:qFormat="1"/>
+    <w:lsdException w:name="Grid Table 4" w:uiPriority="49"/>
+    <w:lsdException w:name="Grid Table 5 Dark" w:uiPriority="50"/>
+    <w:lsdException w:name="Grid Table 6 Colorful" w:uiPriority="51"/>
+    <w:lsdException w:name="Grid Table 7 Colorful" w:uiPriority="52"/>
+    <w:lsdException w:name="Grid Table 1 Light Accent 1" w:uiPriority="46"/>
+    <w:lsdException w:name="Grid Table 2 Accent 1" w:uiPriority="47"/>
+    <w:lsdException w:name="Grid Table 3 Accent 1" w:uiPriority="48"/>
+    <w:lsdException w:name="Grid Table 4 Accent 1" w:uiPriority="49"/>
+    <w:lsdException w:name="Grid Table 5 Dark Accent 1" w:uiPriority="50"/>
+    <w:lsdException w:name="Grid Table 6 Colorful Accent 1" w:uiPriority="51"/>
+    <w:lsdException w:name="Grid Table 7 Colorful Accent 1" w:uiPriority="52"/>
+    <w:lsdException w:name="Grid Table 1 Light Accent 2" w:uiPriority="46"/>
+    <w:lsdException w:name="Grid Table 2 Accent 2" w:uiPriority="47"/>
+    <w:lsdException w:name="Grid Table 3 Accent 2" w:uiPriority="48"/>
+    <w:lsdException w:name="Grid Table 4 Accent 2" w:uiPriority="49"/>
+    <w:lsdException w:name="Grid Table 5 Dark Accent 2" w:uiPriority="50"/>
+    <w:lsdException w:name="Grid Table 6 Colorful Accent 2" w:uiPriority="51"/>
+    <w:lsdException w:name="Grid Table 7 Colorful Accent 2" w:uiPriority="52"/>
+    <w:lsdException w:name="Grid Table 1 Light Accent 3" w:uiPriority="46"/>
+    <w:lsdException w:name="Grid Table 2 Accent 3" w:uiPriority="47"/>
+    <w:lsdException w:name="Grid Table 3 Accent 3" w:uiPriority="48"/>
+    <w:lsdException w:name="Grid Table 4 Accent 3" w:uiPriority="49"/>
+    <w:lsdException w:name="Grid Table 5 Dark Accent 3" w:uiPriority="50"/>
+    <w:lsdException w:name="Grid Table 6 Colorful Accent 3" w:uiPriority="51"/>
+    <w:lsdException w:name="Grid Table 7 Colorful Accent 3" w:uiPriority="52"/>
+    <w:lsdException w:name="Grid Table 1 Light Accent 4" w:uiPriority="46"/>
+    <w:lsdException w:name="Grid Table 2 Accent 4" w:uiPriority="47"/>
+    <w:lsdException w:name="Grid Table 3 Accent 4" w:uiPriority="48"/>
+    <w:lsdException w:name="Grid Table 4 Accent 4" w:uiPriority="49"/>
+    <w:lsdException w:name="Grid Table 5 Dark Accent 4" w:uiPriority="50"/>
+    <w:lsdException w:name="Grid Table 6 Colorful Accent 4" w:uiPriority="51"/>
+    <w:lsdException w:name="Grid Table 7 Colorful Accent 4" w:uiPriority="52"/>
+    <w:lsdException w:name="Grid Table 1 Light Accent 5" w:uiPriority="46"/>
+    <w:lsdException w:name="Grid Table 2 Accent 5" w:uiPriority="47"/>
+    <w:lsdException w:name="Grid Table 3 Accent 5" w:uiPriority="48"/>
+    <w:lsdException w:name="Grid Table 4 Accent 5" w:uiPriority="49"/>
+    <w:lsdException w:name="Grid Table 5 Dark Accent 5" w:uiPriority="50"/>
+    <w:lsdException w:name="Grid Table 6 Colorful Accent 5" w:uiPriority="51"/>
+    <w:lsdException w:name="Grid Table 7 Colorful Accent 5" w:uiPriority="52"/>
+    <w:lsdException w:name="Grid Table 1 Light Accent 6" w:uiPriority="46"/>
+    <w:lsdException w:name="Grid Table 2 Accent 6" w:uiPriority="47"/>
+    <w:lsdException w:name="Grid Table 3 Accent 6" w:uiPriority="48"/>
+    <w:lsdException w:name="Grid Table 4 Accent 6" w:uiPriority="49"/>
+    <w:lsdException w:name="Grid Table 5 Dark Accent 6" w:uiPriority="50"/>
+    <w:lsdException w:name="Grid Table 6 Colorful Accent 6" w:uiPriority="51"/>
+    <w:lsdException w:name="Grid Table 7 Colorful Accent 6" w:uiPriority="52"/>
+    <w:lsdException w:name="List Table 1 Light" w:uiPriority="46"/>
+    <w:lsdException w:name="List Table 2" w:uiPriority="47"/>
+    <w:lsdException w:name="List Table 3" w:uiPriority="48"/>
+    <w:lsdException w:name="List Table 4" w:uiPriority="49"/>
+    <w:lsdException w:name="List Table 5 Dark" w:uiPriority="50"/>
+    <w:lsdException w:name="List Table 6 Colorful" w:uiPriority="51"/>
+    <w:lsdException w:name="List Table 7 Colorful" w:uiPriority="52"/>
+    <w:lsdException w:name="List Table 1 Light Accent 1" w:uiPriority="46"/>
+    <w:lsdException w:name="List Table 2 Accent 1" w:uiPriority="47"/>
+    <w:lsdException w:name="List Table 3 Accent 1" w:uiPriority="48"/>
+    <w:lsdException w:name="List Table 4 Accent 1" w:uiPriority="49"/>
+    <w:lsdException w:name="List Table 5 Dark Accent 1" w:uiPriority="50"/>
+    <w:lsdException w:name="List Table 6 Colorful Accent 1" w:uiPriority="51"/>
+    <w:lsdException w:name="List Table 7 Colorful Accent 1" w:uiPriority="52"/>
+    <w:lsdException w:name="List Table 1 Light Accent 2" w:uiPriority="46"/>
+    <w:lsdException w:name="List Table 2 Accent 2" w:uiPriority="47"/>
+    <w:lsdException w:name="List Table 3 Accent 2" w:uiPriority="48"/>
+    <w:lsdException w:name="List Table 4 Accent 2" w:uiPriority="49"/>
+    <w:lsdException w:name="List Table 5 Dark Accent 2" w:uiPriority="50"/>
+    <w:lsdException w:name="List Table 6 Colorful Accent 2" w:uiPriority="51"/>
+    <w:lsdException w:name="List Table 7 Colorful Accent 2" w:uiPriority="52"/>
+    <w:lsdException w:name="List Table 1 Light Accent 3" w:uiPriority="46"/>
+    <w:lsdException w:name="List Table 2 Accent 3" w:uiPriority="47"/>
+    <w:lsdException w:name="List Table 3 Accent 3" w:uiPriority="48"/>
+    <w:lsdException w:name="List Table 4 Accent 3" w:uiPriority="49"/>
+    <w:lsdException w:name="List Table 5 Dark Accent 3" w:uiPriority="50"/>
+    <w:lsdException w:name="List Table 6 Colorful Accent 3" w:uiPriority="51"/>
+    <w:lsdException w:name="List Table 7 Colorful Accent 3" w:uiPriority="52"/>
+    <w:lsdException w:name="List Table 1 Light Accent 4" w:uiPriority="46"/>
+    <w:lsdException w:name="List Table 2 Accent 4" w:uiPriority="47"/>
+    <w:lsdException w:name="List Table 3 Accent 4" w:uiPriority="48"/>
+    <w:lsdException w:name="List Table 4 Accent 4" w:uiPriority="49"/>
+    <w:lsdException w:name="List Table 5 Dark Accent 4" w:uiPriority="50"/>
+    <w:lsdException w:name="List Table 6 Colorful Accent 4" w:uiPriority="51"/>
+    <w:lsdException w:name="List Table 7 Colorful Accent 4" w:uiPriority="52"/>
+    <w:lsdException w:name="List Table 1 Light Accent 5" w:uiPriority="46"/>
+    <w:lsdException w:name="List Table 2 Accent 5" w:uiPriority="47"/>
+    <w:lsdException w:name="List Table 3 Accent 5" w:uiPriority="48"/>
+    <w:lsdException w:name="List Table 4 Accent 5" w:uiPriority="49"/>
+    <w:lsdException w:name="List Table 5 Dark Accent 5" w:uiPriority="50"/>
+    <w:lsdException w:name="List Table 6 Colorful Accent 5" w:uiPriority="51"/>
+    <w:lsdException w:name="List Table 7 Colorful Accent 5" w:uiPriority="52"/>
+    <w:lsdException w:name="List Table 1 Light Accent 6" w:uiPriority="46"/>
+    <w:lsdException w:name="List Table 2 Accent 6" w:uiPriority="47"/>
+    <w:lsdException w:name="List Table 3 Accent 6" w:uiPriority="48"/>
+    <w:lsdException w:name="List Table 4 Accent 6" w:uiPriority="49"/>
+    <w:lsdException w:name="List Table 5 Dark Accent 6" w:uiPriority="50"/>
+    <w:lsdException w:name="List Table 6 Colorful Accent 6" w:uiPriority="51"/>
+    <w:lsdException w:name="List Table 7 Colorful Accent 6" w:uiPriority="52"/>
   </w:latentStyles>
   <w:style w:type="paragraph" w:default="1" w:styleId="Normal">
     <w:name w:val="Normal"/>
@@ -8484,7 +8525,6 @@
     <w:uiPriority w:val="59"/>
     <w:rsid w:val="00FA6931"/>
     <w:tblPr>
-      <w:tblInd w:w="0" w:type="dxa"/>
       <w:tblBorders>
         <w:top w:val="single" w:sz="4" w:space="0" w:color="auto"/>
         <w:left w:val="single" w:sz="4" w:space="0" w:color="auto"/>
@@ -8493,199 +8533,7 @@
         <w:insideH w:val="single" w:sz="4" w:space="0" w:color="auto"/>
         <w:insideV w:val="single" w:sz="4" w:space="0" w:color="auto"/>
       </w:tblBorders>
-      <w:tblCellMar>
-        <w:top w:w="0" w:type="dxa"/>
-        <w:left w:w="108" w:type="dxa"/>
-        <w:bottom w:w="0" w:type="dxa"/>
-        <w:right w:w="108" w:type="dxa"/>
-      </w:tblCellMar>
     </w:tblPr>
-  </w:style>
-</w:styles>
-</file>
-
-<file path=word/stylesWithEffects.xml><?xml version="1.0" encoding="utf-8"?>
-<w:styles xmlns:wpc="http://schemas.microsoft.com/office/word/2010/wordprocessingCanvas" xmlns:mo="http://schemas.microsoft.com/office/mac/office/2008/main" xmlns:mc="http://schemas.openxmlformats.org/markup-compatibility/2006" xmlns:mv="urn:schemas-microsoft-com:mac:vml" xmlns:o="urn:schemas-microsoft-com:office:office" xmlns:r="http://schemas.openxmlformats.org/officeDocument/2006/relationships" xmlns:m="http://schemas.openxmlformats.org/officeDocument/2006/math" xmlns:v="urn:schemas-microsoft-com:vml" xmlns:wp14="http://schemas.microsoft.com/office/word/2010/wordprocessingDrawing" xmlns:wp="http://schemas.openxmlformats.org/drawingml/2006/wordprocessingDrawing" xmlns:w10="urn:schemas-microsoft-com:office:word" xmlns:w="http://schemas.openxmlformats.org/wordprocessingml/2006/main" xmlns:w14="http://schemas.microsoft.com/office/word/2010/wordml" xmlns:wpg="http://schemas.microsoft.com/office/word/2010/wordprocessingGroup" xmlns:wpi="http://schemas.microsoft.com/office/word/2010/wordprocessingInk" xmlns:wne="http://schemas.microsoft.com/office/word/2006/wordml" xmlns:wps="http://schemas.microsoft.com/office/word/2010/wordprocessingShape" mc:Ignorable="w14 wp14">
-  <w:docDefaults>
-    <w:rPrDefault>
-      <w:rPr>
-        <w:rFonts w:asciiTheme="minorHAnsi" w:eastAsiaTheme="minorEastAsia" w:hAnsiTheme="minorHAnsi" w:cstheme="minorBidi"/>
-        <w:sz w:val="24"/>
-        <w:szCs w:val="24"/>
-        <w:lang w:val="en-CA" w:eastAsia="ja-JP" w:bidi="ar-SA"/>
-      </w:rPr>
-    </w:rPrDefault>
-    <w:pPrDefault/>
-  </w:docDefaults>
-  <w:latentStyles w:defLockedState="0" w:defUIPriority="99" w:defSemiHidden="1" w:defUnhideWhenUsed="1" w:defQFormat="0" w:count="276">
-    <w:lsdException w:name="Normal" w:semiHidden="0" w:uiPriority="0" w:unhideWhenUsed="0" w:qFormat="1"/>
-    <w:lsdException w:name="heading 1" w:semiHidden="0" w:uiPriority="9" w:unhideWhenUsed="0" w:qFormat="1"/>
-    <w:lsdException w:name="heading 2" w:uiPriority="9" w:qFormat="1"/>
-    <w:lsdException w:name="heading 3" w:uiPriority="9" w:qFormat="1"/>
-    <w:lsdException w:name="heading 4" w:uiPriority="9" w:qFormat="1"/>
-    <w:lsdException w:name="heading 5" w:uiPriority="9" w:qFormat="1"/>
-    <w:lsdException w:name="heading 6" w:uiPriority="9" w:qFormat="1"/>
-    <w:lsdException w:name="heading 7" w:uiPriority="9" w:qFormat="1"/>
-    <w:lsdException w:name="heading 8" w:uiPriority="9" w:qFormat="1"/>
-    <w:lsdException w:name="heading 9" w:uiPriority="9" w:qFormat="1"/>
-    <w:lsdException w:name="toc 1" w:uiPriority="39"/>
-    <w:lsdException w:name="toc 2" w:uiPriority="39"/>
-    <w:lsdException w:name="toc 3" w:uiPriority="39"/>
-    <w:lsdException w:name="toc 4" w:uiPriority="39"/>
-    <w:lsdException w:name="toc 5" w:uiPriority="39"/>
-    <w:lsdException w:name="toc 6" w:uiPriority="39"/>
-    <w:lsdException w:name="toc 7" w:uiPriority="39"/>
-    <w:lsdException w:name="toc 8" w:uiPriority="39"/>
-    <w:lsdException w:name="toc 9" w:uiPriority="39"/>
-    <w:lsdException w:name="caption" w:uiPriority="35" w:qFormat="1"/>
-    <w:lsdException w:name="Title" w:semiHidden="0" w:uiPriority="10" w:unhideWhenUsed="0" w:qFormat="1"/>
-    <w:lsdException w:name="Default Paragraph Font" w:uiPriority="1"/>
-    <w:lsdException w:name="Subtitle" w:semiHidden="0" w:uiPriority="11" w:unhideWhenUsed="0" w:qFormat="1"/>
-    <w:lsdException w:name="Strong" w:semiHidden="0" w:uiPriority="22" w:unhideWhenUsed="0" w:qFormat="1"/>
-    <w:lsdException w:name="Emphasis" w:semiHidden="0" w:uiPriority="20" w:unhideWhenUsed="0" w:qFormat="1"/>
-    <w:lsdException w:name="Table Grid" w:semiHidden="0" w:uiPriority="59" w:unhideWhenUsed="0"/>
-    <w:lsdException w:name="Placeholder Text" w:unhideWhenUsed="0"/>
-    <w:lsdException w:name="No Spacing" w:semiHidden="0" w:uiPriority="1" w:unhideWhenUsed="0" w:qFormat="1"/>
-    <w:lsdException w:name="Light Shading" w:semiHidden="0" w:uiPriority="60" w:unhideWhenUsed="0"/>
-    <w:lsdException w:name="Light List" w:semiHidden="0" w:uiPriority="61" w:unhideWhenUsed="0"/>
-    <w:lsdException w:name="Light Grid" w:semiHidden="0" w:uiPriority="62" w:unhideWhenUsed="0"/>
-    <w:lsdException w:name="Medium Shading 1" w:semiHidden="0" w:uiPriority="63" w:unhideWhenUsed="0"/>
-    <w:lsdException w:name="Medium Shading 2" w:semiHidden="0" w:uiPriority="64" w:unhideWhenUsed="0"/>
-    <w:lsdException w:name="Medium List 1" w:semiHidden="0" w:uiPriority="65" w:unhideWhenUsed="0"/>
-    <w:lsdException w:name="Medium List 2" w:semiHidden="0" w:uiPriority="66" w:unhideWhenUsed="0"/>
-    <w:lsdException w:name="Medium Grid 1" w:semiHidden="0" w:uiPriority="67" w:unhideWhenUsed="0"/>
-    <w:lsdException w:name="Medium Grid 2" w:semiHidden="0" w:uiPriority="68" w:unhideWhenUsed="0"/>
-    <w:lsdException w:name="Medium Grid 3" w:semiHidden="0" w:uiPriority="69" w:unhideWhenUsed="0"/>
-    <w:lsdException w:name="Dark List" w:semiHidden="0" w:uiPriority="70" w:unhideWhenUsed="0"/>
-    <w:lsdException w:name="Colorful Shading" w:semiHidden="0" w:uiPriority="71" w:unhideWhenUsed="0"/>
-    <w:lsdException w:name="Colorful List" w:semiHidden="0" w:uiPriority="72" w:unhideWhenUsed="0"/>
-    <w:lsdException w:name="Colorful Grid" w:semiHidden="0" w:uiPriority="73" w:unhideWhenUsed="0"/>
-    <w:lsdException w:name="Light Shading Accent 1" w:semiHidden="0" w:uiPriority="60" w:unhideWhenUsed="0"/>
-    <w:lsdException w:name="Light List Accent 1" w:semiHidden="0" w:uiPriority="61" w:unhideWhenUsed="0"/>
-    <w:lsdException w:name="Light Grid Accent 1" w:semiHidden="0" w:uiPriority="62" w:unhideWhenUsed="0"/>
-    <w:lsdException w:name="Medium Shading 1 Accent 1" w:semiHidden="0" w:uiPriority="63" w:unhideWhenUsed="0"/>
-    <w:lsdException w:name="Medium Shading 2 Accent 1" w:semiHidden="0" w:uiPriority="64" w:unhideWhenUsed="0"/>
-    <w:lsdException w:name="Medium List 1 Accent 1" w:semiHidden="0" w:uiPriority="65" w:unhideWhenUsed="0"/>
-    <w:lsdException w:name="Revision" w:unhideWhenUsed="0"/>
-    <w:lsdException w:name="List Paragraph" w:semiHidden="0" w:uiPriority="34" w:unhideWhenUsed="0" w:qFormat="1"/>
-    <w:lsdException w:name="Quote" w:semiHidden="0" w:uiPriority="29" w:unhideWhenUsed="0" w:qFormat="1"/>
-    <w:lsdException w:name="Intense Quote" w:semiHidden="0" w:uiPriority="30" w:unhideWhenUsed="0" w:qFormat="1"/>
-    <w:lsdException w:name="Medium List 2 Accent 1" w:semiHidden="0" w:uiPriority="66" w:unhideWhenUsed="0"/>
-    <w:lsdException w:name="Medium Grid 1 Accent 1" w:semiHidden="0" w:uiPriority="67" w:unhideWhenUsed="0"/>
-    <w:lsdException w:name="Medium Grid 2 Accent 1" w:semiHidden="0" w:uiPriority="68" w:unhideWhenUsed="0"/>
-    <w:lsdException w:name="Medium Grid 3 Accent 1" w:semiHidden="0" w:uiPriority="69" w:unhideWhenUsed="0"/>
-    <w:lsdException w:name="Dark List Accent 1" w:semiHidden="0" w:uiPriority="70" w:unhideWhenUsed="0"/>
-    <w:lsdException w:name="Colorful Shading Accent 1" w:semiHidden="0" w:uiPriority="71" w:unhideWhenUsed="0"/>
-    <w:lsdException w:name="Colorful List Accent 1" w:semiHidden="0" w:uiPriority="72" w:unhideWhenUsed="0"/>
-    <w:lsdException w:name="Colorful Grid Accent 1" w:semiHidden="0" w:uiPriority="73" w:unhideWhenUsed="0"/>
-    <w:lsdException w:name="Light Shading Accent 2" w:semiHidden="0" w:uiPriority="60" w:unhideWhenUsed="0"/>
-    <w:lsdException w:name="Light List Accent 2" w:semiHidden="0" w:uiPriority="61" w:unhideWhenUsed="0"/>
-    <w:lsdException w:name="Light Grid Accent 2" w:semiHidden="0" w:uiPriority="62" w:unhideWhenUsed="0"/>
-    <w:lsdException w:name="Medium Shading 1 Accent 2" w:semiHidden="0" w:uiPriority="63" w:unhideWhenUsed="0"/>
-    <w:lsdException w:name="Medium Shading 2 Accent 2" w:semiHidden="0" w:uiPriority="64" w:unhideWhenUsed="0"/>
-    <w:lsdException w:name="Medium List 1 Accent 2" w:semiHidden="0" w:uiPriority="65" w:unhideWhenUsed="0"/>
-    <w:lsdException w:name="Medium List 2 Accent 2" w:semiHidden="0" w:uiPriority="66" w:unhideWhenUsed="0"/>
-    <w:lsdException w:name="Medium Grid 1 Accent 2" w:semiHidden="0" w:uiPriority="67" w:unhideWhenUsed="0"/>
-    <w:lsdException w:name="Medium Grid 2 Accent 2" w:semiHidden="0" w:uiPriority="68" w:unhideWhenUsed="0"/>
-    <w:lsdException w:name="Medium Grid 3 Accent 2" w:semiHidden="0" w:uiPriority="69" w:unhideWhenUsed="0"/>
-    <w:lsdException w:name="Dark List Accent 2" w:semiHidden="0" w:uiPriority="70" w:unhideWhenUsed="0"/>
-    <w:lsdException w:name="Colorful Shading Accent 2" w:semiHidden="0" w:uiPriority="71" w:unhideWhenUsed="0"/>
-    <w:lsdException w:name="Colorful List Accent 2" w:semiHidden="0" w:uiPriority="72" w:unhideWhenUsed="0"/>
-    <w:lsdException w:name="Colorful Grid Accent 2" w:semiHidden="0" w:uiPriority="73" w:unhideWhenUsed="0"/>
-    <w:lsdException w:name="Light Shading Accent 3" w:semiHidden="0" w:uiPriority="60" w:unhideWhenUsed="0"/>
-    <w:lsdException w:name="Light List Accent 3" w:semiHidden="0" w:uiPriority="61" w:unhideWhenUsed="0"/>
-    <w:lsdException w:name="Light Grid Accent 3" w:semiHidden="0" w:uiPriority="62" w:unhideWhenUsed="0"/>
-    <w:lsdException w:name="Medium Shading 1 Accent 3" w:semiHidden="0" w:uiPriority="63" w:unhideWhenUsed="0"/>
-    <w:lsdException w:name="Medium Shading 2 Accent 3" w:semiHidden="0" w:uiPriority="64" w:unhideWhenUsed="0"/>
-    <w:lsdException w:name="Medium List 1 Accent 3" w:semiHidden="0" w:uiPriority="65" w:unhideWhenUsed="0"/>
-    <w:lsdException w:name="Medium List 2 Accent 3" w:semiHidden="0" w:uiPriority="66" w:unhideWhenUsed="0"/>
-    <w:lsdException w:name="Medium Grid 1 Accent 3" w:semiHidden="0" w:uiPriority="67" w:unhideWhenUsed="0"/>
-    <w:lsdException w:name="Medium Grid 2 Accent 3" w:semiHidden="0" w:uiPriority="68" w:unhideWhenUsed="0"/>
-    <w:lsdException w:name="Medium Grid 3 Accent 3" w:semiHidden="0" w:uiPriority="69" w:unhideWhenUsed="0"/>
-    <w:lsdException w:name="Dark List Accent 3" w:semiHidden="0" w:uiPriority="70" w:unhideWhenUsed="0"/>
-    <w:lsdException w:name="Colorful Shading Accent 3" w:semiHidden="0" w:uiPriority="71" w:unhideWhenUsed="0"/>
-    <w:lsdException w:name="Colorful List Accent 3" w:semiHidden="0" w:uiPriority="72" w:unhideWhenUsed="0"/>
-    <w:lsdException w:name="Colorful Grid Accent 3" w:semiHidden="0" w:uiPriority="73" w:unhideWhenUsed="0"/>
-    <w:lsdException w:name="Light Shading Accent 4" w:semiHidden="0" w:uiPriority="60" w:unhideWhenUsed="0"/>
-    <w:lsdException w:name="Light List Accent 4" w:semiHidden="0" w:uiPriority="61" w:unhideWhenUsed="0"/>
-    <w:lsdException w:name="Light Grid Accent 4" w:semiHidden="0" w:uiPriority="62" w:unhideWhenUsed="0"/>
-    <w:lsdException w:name="Medium Shading 1 Accent 4" w:semiHidden="0" w:uiPriority="63" w:unhideWhenUsed="0"/>
-    <w:lsdException w:name="Medium Shading 2 Accent 4" w:semiHidden="0" w:uiPriority="64" w:unhideWhenUsed="0"/>
-    <w:lsdException w:name="Medium List 1 Accent 4" w:semiHidden="0" w:uiPriority="65" w:unhideWhenUsed="0"/>
-    <w:lsdException w:name="Medium List 2 Accent 4" w:semiHidden="0" w:uiPriority="66" w:unhideWhenUsed="0"/>
-    <w:lsdException w:name="Medium Grid 1 Accent 4" w:semiHidden="0" w:uiPriority="67" w:unhideWhenUsed="0"/>
-    <w:lsdException w:name="Medium Grid 2 Accent 4" w:semiHidden="0" w:uiPriority="68" w:unhideWhenUsed="0"/>
-    <w:lsdException w:name="Medium Grid 3 Accent 4" w:semiHidden="0" w:uiPriority="69" w:unhideWhenUsed="0"/>
-    <w:lsdException w:name="Dark List Accent 4" w:semiHidden="0" w:uiPriority="70" w:unhideWhenUsed="0"/>
-    <w:lsdException w:name="Colorful Shading Accent 4" w:semiHidden="0" w:uiPriority="71" w:unhideWhenUsed="0"/>
-    <w:lsdException w:name="Colorful List Accent 4" w:semiHidden="0" w:uiPriority="72" w:unhideWhenUsed="0"/>
-    <w:lsdException w:name="Colorful Grid Accent 4" w:semiHidden="0" w:uiPriority="73" w:unhideWhenUsed="0"/>
-    <w:lsdException w:name="Light Shading Accent 5" w:semiHidden="0" w:uiPriority="60" w:unhideWhenUsed="0"/>
-    <w:lsdException w:name="Light List Accent 5" w:semiHidden="0" w:uiPriority="61" w:unhideWhenUsed="0"/>
-    <w:lsdException w:name="Light Grid Accent 5" w:semiHidden="0" w:uiPriority="62" w:unhideWhenUsed="0"/>
-    <w:lsdException w:name="Medium Shading 1 Accent 5" w:semiHidden="0" w:uiPriority="63" w:unhideWhenUsed="0"/>
-    <w:lsdException w:name="Medium Shading 2 Accent 5" w:semiHidden="0" w:uiPriority="64" w:unhideWhenUsed="0"/>
-    <w:lsdException w:name="Medium List 1 Accent 5" w:semiHidden="0" w:uiPriority="65" w:unhideWhenUsed="0"/>
-    <w:lsdException w:name="Medium List 2 Accent 5" w:semiHidden="0" w:uiPriority="66" w:unhideWhenUsed="0"/>
-    <w:lsdException w:name="Medium Grid 1 Accent 5" w:semiHidden="0" w:uiPriority="67" w:unhideWhenUsed="0"/>
-    <w:lsdException w:name="Medium Grid 2 Accent 5" w:semiHidden="0" w:uiPriority="68" w:unhideWhenUsed="0"/>
-    <w:lsdException w:name="Medium Grid 3 Accent 5" w:semiHidden="0" w:uiPriority="69" w:unhideWhenUsed="0"/>
-    <w:lsdException w:name="Dark List Accent 5" w:semiHidden="0" w:uiPriority="70" w:unhideWhenUsed="0"/>
-    <w:lsdException w:name="Colorful Shading Accent 5" w:semiHidden="0" w:uiPriority="71" w:unhideWhenUsed="0"/>
-    <w:lsdException w:name="Colorful List Accent 5" w:semiHidden="0" w:uiPriority="72" w:unhideWhenUsed="0"/>
-    <w:lsdException w:name="Colorful Grid Accent 5" w:semiHidden="0" w:uiPriority="73" w:unhideWhenUsed="0"/>
-    <w:lsdException w:name="Light Shading Accent 6" w:semiHidden="0" w:uiPriority="60" w:unhideWhenUsed="0"/>
-    <w:lsdException w:name="Light List Accent 6" w:semiHidden="0" w:uiPriority="61" w:unhideWhenUsed="0"/>
-    <w:lsdException w:name="Light Grid Accent 6" w:semiHidden="0" w:uiPriority="62" w:unhideWhenUsed="0"/>
-    <w:lsdException w:name="Medium Shading 1 Accent 6" w:semiHidden="0" w:uiPriority="63" w:unhideWhenUsed="0"/>
-    <w:lsdException w:name="Medium Shading 2 Accent 6" w:semiHidden="0" w:uiPriority="64" w:unhideWhenUsed="0"/>
-    <w:lsdException w:name="Medium List 1 Accent 6" w:semiHidden="0" w:uiPriority="65" w:unhideWhenUsed="0"/>
-    <w:lsdException w:name="Medium List 2 Accent 6" w:semiHidden="0" w:uiPriority="66" w:unhideWhenUsed="0"/>
-    <w:lsdException w:name="Medium Grid 1 Accent 6" w:semiHidden="0" w:uiPriority="67" w:unhideWhenUsed="0"/>
-    <w:lsdException w:name="Medium Grid 2 Accent 6" w:semiHidden="0" w:uiPriority="68" w:unhideWhenUsed="0"/>
-    <w:lsdException w:name="Medium Grid 3 Accent 6" w:semiHidden="0" w:uiPriority="69" w:unhideWhenUsed="0"/>
-    <w:lsdException w:name="Dark List Accent 6" w:semiHidden="0" w:uiPriority="70" w:unhideWhenUsed="0"/>
-    <w:lsdException w:name="Colorful Shading Accent 6" w:semiHidden="0" w:uiPriority="71" w:unhideWhenUsed="0"/>
-    <w:lsdException w:name="Colorful List Accent 6" w:semiHidden="0" w:uiPriority="72" w:unhideWhenUsed="0"/>
-    <w:lsdException w:name="Colorful Grid Accent 6" w:semiHidden="0" w:uiPriority="73" w:unhideWhenUsed="0"/>
-    <w:lsdException w:name="Subtle Emphasis" w:semiHidden="0" w:uiPriority="19" w:unhideWhenUsed="0" w:qFormat="1"/>
-    <w:lsdException w:name="Intense Emphasis" w:semiHidden="0" w:uiPriority="21" w:unhideWhenUsed="0" w:qFormat="1"/>
-    <w:lsdException w:name="Subtle Reference" w:semiHidden="0" w:uiPriority="31" w:unhideWhenUsed="0" w:qFormat="1"/>
-    <w:lsdException w:name="Intense Reference" w:semiHidden="0" w:uiPriority="32" w:unhideWhenUsed="0" w:qFormat="1"/>
-    <w:lsdException w:name="Book Title" w:semiHidden="0" w:uiPriority="33" w:unhideWhenUsed="0" w:qFormat="1"/>
-    <w:lsdException w:name="Bibliography" w:uiPriority="37"/>
-    <w:lsdException w:name="TOC Heading" w:uiPriority="39" w:qFormat="1"/>
-  </w:latentStyles>
-  <w:style w:type="paragraph" w:default="1" w:styleId="Normal">
-    <w:name w:val="Normal"/>
-    <w:qFormat/>
-  </w:style>
-  <w:style w:type="character" w:default="1" w:styleId="DefaultParagraphFont">
-    <w:name w:val="Default Paragraph Font"/>
-    <w:uiPriority w:val="1"/>
-    <w:semiHidden/>
-    <w:unhideWhenUsed/>
-  </w:style>
-  <w:style w:type="table" w:default="1" w:styleId="TableNormal">
-    <w:name w:val="Normal Table"/>
-    <w:uiPriority w:val="99"/>
-    <w:semiHidden/>
-    <w:unhideWhenUsed/>
-    <w:tblPr>
-      <w:tblInd w:w="0" w:type="dxa"/>
-      <w:tblCellMar>
-        <w:top w:w="0" w:type="dxa"/>
-        <w:left w:w="108" w:type="dxa"/>
-        <w:bottom w:w="0" w:type="dxa"/>
-        <w:right w:w="108" w:type="dxa"/>
-      </w:tblCellMar>
-    </w:tblPr>
-  </w:style>
-  <w:style w:type="numbering" w:default="1" w:styleId="NoList">
-    <w:name w:val="No List"/>
-    <w:uiPriority w:val="99"/>
-    <w:semiHidden/>
-    <w:unhideWhenUsed/>
   </w:style>
 </w:styles>
 </file>

</xml_diff>

<commit_message>
VGA with .data section.
</commit_message>
<xml_diff>
--- a/Project Proposal Form.docx
+++ b/Project Proposal Form.docx
@@ -601,12 +601,14 @@
                 <w:lang w:val="en-CA"/>
               </w:rPr>
             </w:pPr>
+            <w:proofErr w:type="spellStart"/>
             <w:r>
               <w:rPr>
                 <w:lang w:val="en-CA"/>
               </w:rPr>
               <w:t>Hengyue</w:t>
             </w:r>
+            <w:proofErr w:type="spellEnd"/>
           </w:p>
         </w:tc>
         <w:tc>
@@ -925,13 +927,55 @@
               <w:rPr>
                 <w:lang w:val="en-CA"/>
               </w:rPr>
-              <w:t xml:space="preserve">2048 is a game where you move blocks containing values of powers of two (i.e. 2,4,8,16,32…). You can join blocks of equal value, move blocks into empty adjacent spaces or pile them up. Joining blocks of equal value is called merging. Moving blocks into empty adjacent spaces is called shifting. </w:t>
-            </w:r>
-            <w:r>
-              <w:rPr>
-                <w:lang w:val="en-CA"/>
-              </w:rPr>
-              <w:t xml:space="preserve">The movement can be done by pressing one of the four movement keys of the keyboard : ie. Up, down, left right and ALL the possible block movements will be made in that direction. </w:t>
+              <w:t>2048 is a game where you move blocks containing values of powers of two (i.e. 2</w:t>
+            </w:r>
+            <w:proofErr w:type="gramStart"/>
+            <w:r>
+              <w:rPr>
+                <w:lang w:val="en-CA"/>
+              </w:rPr>
+              <w:t>,4,8,16,32</w:t>
+            </w:r>
+            <w:proofErr w:type="gramEnd"/>
+            <w:r>
+              <w:rPr>
+                <w:lang w:val="en-CA"/>
+              </w:rPr>
+              <w:t xml:space="preserve">…). You can join blocks of equal value, move blocks into empty adjacent spaces or pile them up. Joining blocks of equal value is called merging. Moving blocks into empty adjacent spaces is called shifting. </w:t>
+            </w:r>
+            <w:r>
+              <w:rPr>
+                <w:lang w:val="en-CA"/>
+              </w:rPr>
+              <w:t xml:space="preserve">The movement can be done by pressing one of the four movement keys of the </w:t>
+            </w:r>
+            <w:proofErr w:type="gramStart"/>
+            <w:r>
+              <w:rPr>
+                <w:lang w:val="en-CA"/>
+              </w:rPr>
+              <w:t>keyboard :</w:t>
+            </w:r>
+            <w:proofErr w:type="gramEnd"/>
+            <w:r>
+              <w:rPr>
+                <w:lang w:val="en-CA"/>
+              </w:rPr>
+              <w:t xml:space="preserve"> </w:t>
+            </w:r>
+            <w:proofErr w:type="spellStart"/>
+            <w:r>
+              <w:rPr>
+                <w:lang w:val="en-CA"/>
+              </w:rPr>
+              <w:t>ie</w:t>
+            </w:r>
+            <w:proofErr w:type="spellEnd"/>
+            <w:r>
+              <w:rPr>
+                <w:lang w:val="en-CA"/>
+              </w:rPr>
+              <w:t xml:space="preserve">. Up, down, left right and ALL the possible block movements will be made in that direction. </w:t>
             </w:r>
           </w:p>
           <w:p>
@@ -1285,7 +1329,21 @@
               <w:rPr>
                 <w:lang w:val="en-CA"/>
               </w:rPr>
-              <w:t>Poll JTAG Uart for the movement direction</w:t>
+              <w:t xml:space="preserve">Poll JTAG </w:t>
+            </w:r>
+            <w:proofErr w:type="spellStart"/>
+            <w:r>
+              <w:rPr>
+                <w:lang w:val="en-CA"/>
+              </w:rPr>
+              <w:t>Uart</w:t>
+            </w:r>
+            <w:proofErr w:type="spellEnd"/>
+            <w:r>
+              <w:rPr>
+                <w:lang w:val="en-CA"/>
+              </w:rPr>
+              <w:t xml:space="preserve"> for the movement direction</w:t>
             </w:r>
           </w:p>
           <w:p>
@@ -1372,7 +1430,23 @@
                 <w:lang w:val="en-CA"/>
               </w:rPr>
               <w:lastRenderedPageBreak/>
-              <w:t xml:space="preserve">The C function is called which will return a “random” spot where the location of the next block and its block value (i.e. 2,4,8) is given. </w:t>
+              <w:t>The C function is called which will return a “random” spot where the location of the next block and its block value (i.e. 2</w:t>
+            </w:r>
+            <w:proofErr w:type="gramStart"/>
+            <w:r>
+              <w:rPr>
+                <w:u w:val="single"/>
+                <w:lang w:val="en-CA"/>
+              </w:rPr>
+              <w:t>,4,8</w:t>
+            </w:r>
+            <w:proofErr w:type="gramEnd"/>
+            <w:r>
+              <w:rPr>
+                <w:u w:val="single"/>
+                <w:lang w:val="en-CA"/>
+              </w:rPr>
+              <w:t xml:space="preserve">) is given. </w:t>
             </w:r>
           </w:p>
           <w:p>
@@ -1414,11 +1488,19 @@
                 <w:lang w:val="en-CA"/>
               </w:rPr>
             </w:pPr>
-            <w:r>
-              <w:rPr>
-                <w:lang w:val="en-CA"/>
-              </w:rPr>
-              <w:t xml:space="preserve">The  “Write to other outputs” which writes to the proposed LEDs and 16*2 LCD screen. </w:t>
+            <w:proofErr w:type="gramStart"/>
+            <w:r>
+              <w:rPr>
+                <w:lang w:val="en-CA"/>
+              </w:rPr>
+              <w:t>The  “</w:t>
+            </w:r>
+            <w:proofErr w:type="gramEnd"/>
+            <w:r>
+              <w:rPr>
+                <w:lang w:val="en-CA"/>
+              </w:rPr>
+              <w:t xml:space="preserve">Write to other outputs” which writes to the proposed LEDs and 16*2 LCD screen. </w:t>
             </w:r>
           </w:p>
           <w:p>
@@ -2252,7 +2334,21 @@
                     <w:rPr>
                       <w:lang w:val="en-CA"/>
                     </w:rPr>
-                    <w:t>How much time left to loose the game</w:t>
+                    <w:t xml:space="preserve">How much time left to </w:t>
+                  </w:r>
+                  <w:proofErr w:type="spellStart"/>
+                  <w:r>
+                    <w:rPr>
+                      <w:lang w:val="en-CA"/>
+                    </w:rPr>
+                    <w:t>loose</w:t>
+                  </w:r>
+                  <w:proofErr w:type="spellEnd"/>
+                  <w:r>
+                    <w:rPr>
+                      <w:lang w:val="en-CA"/>
+                    </w:rPr>
+                    <w:t xml:space="preserve"> the game</w:t>
                   </w:r>
                 </w:p>
               </w:tc>
@@ -3427,8 +3523,13 @@
               <w:spacing w:after="0" w:line="100" w:lineRule="atLeast"/>
             </w:pPr>
             <w:r>
-              <w:t>Digital protoboard</w:t>
-            </w:r>
+              <w:t xml:space="preserve">Digital </w:t>
+            </w:r>
+            <w:proofErr w:type="spellStart"/>
+            <w:r>
+              <w:t>protoboard</w:t>
+            </w:r>
+            <w:proofErr w:type="spellEnd"/>
           </w:p>
         </w:tc>
         <w:tc>
@@ -4437,8 +4538,13 @@
             <w:pPr>
               <w:spacing w:after="0" w:line="100" w:lineRule="atLeast"/>
             </w:pPr>
-            <w:r>
-              <w:t>Hexkeypad (rows or columns only)</w:t>
+            <w:proofErr w:type="spellStart"/>
+            <w:r>
+              <w:t>Hexkeypad</w:t>
+            </w:r>
+            <w:proofErr w:type="spellEnd"/>
+            <w:r>
+              <w:t xml:space="preserve"> (rows or columns only)</w:t>
             </w:r>
           </w:p>
         </w:tc>
@@ -4544,8 +4650,13 @@
             <w:pPr>
               <w:spacing w:after="0" w:line="100" w:lineRule="atLeast"/>
             </w:pPr>
-            <w:r>
-              <w:t>Hexkeypad (rows and columns)</w:t>
+            <w:proofErr w:type="spellStart"/>
+            <w:r>
+              <w:t>Hexkeypad</w:t>
+            </w:r>
+            <w:proofErr w:type="spellEnd"/>
+            <w:r>
+              <w:t xml:space="preserve"> (rows and columns)</w:t>
             </w:r>
           </w:p>
         </w:tc>
@@ -4972,8 +5083,13 @@
             <w:pPr>
               <w:spacing w:after="0" w:line="100" w:lineRule="atLeast"/>
             </w:pPr>
-            <w:r>
-              <w:t>Nios II Custom Instruction</w:t>
+            <w:proofErr w:type="spellStart"/>
+            <w:r>
+              <w:t>Nios</w:t>
+            </w:r>
+            <w:proofErr w:type="spellEnd"/>
+            <w:r>
+              <w:t xml:space="preserve"> II Custom Instruction</w:t>
             </w:r>
           </w:p>
         </w:tc>
@@ -6241,7 +6357,21 @@
               <w:rPr>
                 <w:lang w:val="en-CA"/>
               </w:rPr>
-              <w:t xml:space="preserve">Complex Algorithm self developed to make 2048 block movements that is tailored specifically to the NIOS-II assembly language. </w:t>
+              <w:t xml:space="preserve">Complex Algorithm </w:t>
+            </w:r>
+            <w:proofErr w:type="spellStart"/>
+            <w:r>
+              <w:rPr>
+                <w:lang w:val="en-CA"/>
+              </w:rPr>
+              <w:t>self developed</w:t>
+            </w:r>
+            <w:proofErr w:type="spellEnd"/>
+            <w:r>
+              <w:rPr>
+                <w:lang w:val="en-CA"/>
+              </w:rPr>
+              <w:t xml:space="preserve"> to make 2048 block movements that is tailored specifically to the NIOS-II assembly language. </w:t>
             </w:r>
           </w:p>
           <w:p>
@@ -6431,8 +6561,6 @@
               </w:rPr>
               <w:t xml:space="preserve">Figure out how to get the audio codec running </w:t>
             </w:r>
-            <w:bookmarkStart w:id="0" w:name="_GoBack"/>
-            <w:bookmarkEnd w:id="0"/>
           </w:p>
           <w:p>
             <w:pPr>
@@ -6516,16 +6644,44 @@
               <w:rPr>
                 <w:lang w:val="en-CA"/>
               </w:rPr>
-              <w:t>#Decide after meeting the TAs.</w:t>
-            </w:r>
-          </w:p>
-          <w:p>
-            <w:pPr>
-              <w:spacing w:after="0" w:line="100" w:lineRule="atLeast"/>
-              <w:rPr>
-                <w:lang w:val="en-CA"/>
-              </w:rPr>
-            </w:pPr>
+              <w:t xml:space="preserve">#Decide after meeting the </w:t>
+            </w:r>
+            <w:proofErr w:type="spellStart"/>
+            <w:r>
+              <w:rPr>
+                <w:lang w:val="en-CA"/>
+              </w:rPr>
+              <w:t>TAs.</w:t>
+            </w:r>
+            <w:proofErr w:type="spellEnd"/>
+          </w:p>
+          <w:p>
+            <w:pPr>
+              <w:spacing w:after="0" w:line="100" w:lineRule="atLeast"/>
+              <w:rPr>
+                <w:lang w:val="en-CA"/>
+              </w:rPr>
+            </w:pPr>
+            <w:r>
+              <w:rPr>
+                <w:lang w:val="en-CA"/>
+              </w:rPr>
+              <w:t xml:space="preserve">Implement Victory and Loss conditions </w:t>
+            </w:r>
+          </w:p>
+          <w:p>
+            <w:pPr>
+              <w:spacing w:after="0" w:line="100" w:lineRule="atLeast"/>
+              <w:rPr>
+                <w:lang w:val="en-CA"/>
+              </w:rPr>
+            </w:pPr>
+            <w:r>
+              <w:rPr>
+                <w:lang w:val="en-CA"/>
+              </w:rPr>
+              <w:t>Implement Screen changes</w:t>
+            </w:r>
           </w:p>
           <w:p>
             <w:pPr>
@@ -6604,6 +6760,8 @@
                 <w:lang w:val="en-CA"/>
               </w:rPr>
             </w:pPr>
+            <w:bookmarkStart w:id="0" w:name="_GoBack"/>
+            <w:bookmarkEnd w:id="0"/>
           </w:p>
           <w:p>
             <w:pPr>
@@ -6853,7 +7011,21 @@
         <w:rPr>
           <w:lang w:val="en-CA"/>
         </w:rPr>
-        <w:t>First project lab session (week of March  17)</w:t>
+        <w:t xml:space="preserve">First project lab session (week of </w:t>
+      </w:r>
+      <w:proofErr w:type="gramStart"/>
+      <w:r>
+        <w:rPr>
+          <w:lang w:val="en-CA"/>
+        </w:rPr>
+        <w:t>March  17</w:t>
+      </w:r>
+      <w:proofErr w:type="gramEnd"/>
+      <w:r>
+        <w:rPr>
+          <w:lang w:val="en-CA"/>
+        </w:rPr>
+        <w:t>)</w:t>
       </w:r>
     </w:p>
     <w:tbl>
@@ -7312,7 +7484,7 @@
       <w:rPr>
         <w:noProof/>
       </w:rPr>
-      <w:t>6</w:t>
+      <w:t>8</w:t>
     </w:r>
     <w:r>
       <w:fldChar w:fldCharType="end"/>

</xml_diff>

<commit_message>
Near Final Version after many days of change. Works with C. Prints text, win case, loss case, etc.
</commit_message>
<xml_diff>
--- a/Project Proposal Form.docx
+++ b/Project Proposal Form.docx
@@ -1,6 +1,6 @@
 
 <file path=word/document.xml><?xml version="1.0" encoding="utf-8"?>
-<w:document xmlns:wpc="http://schemas.microsoft.com/office/word/2010/wordprocessingCanvas" xmlns:mc="http://schemas.openxmlformats.org/markup-compatibility/2006" xmlns:o="urn:schemas-microsoft-com:office:office" xmlns:r="http://schemas.openxmlformats.org/officeDocument/2006/relationships" xmlns:m="http://schemas.openxmlformats.org/officeDocument/2006/math" xmlns:v="urn:schemas-microsoft-com:vml" xmlns:wp14="http://schemas.microsoft.com/office/word/2010/wordprocessingDrawing" xmlns:wp="http://schemas.openxmlformats.org/drawingml/2006/wordprocessingDrawing" xmlns:w10="urn:schemas-microsoft-com:office:word" xmlns:w="http://schemas.openxmlformats.org/wordprocessingml/2006/main" xmlns:w14="http://schemas.microsoft.com/office/word/2010/wordml" xmlns:w15="http://schemas.microsoft.com/office/word/2012/wordml" xmlns:wpg="http://schemas.microsoft.com/office/word/2010/wordprocessingGroup" xmlns:wpi="http://schemas.microsoft.com/office/word/2010/wordprocessingInk" xmlns:wne="http://schemas.microsoft.com/office/word/2006/wordml" xmlns:wps="http://schemas.microsoft.com/office/word/2010/wordprocessingShape" mc:Ignorable="w14 w15 wp14">
+<w:document xmlns:wpc="http://schemas.microsoft.com/office/word/2010/wordprocessingCanvas" xmlns:mc="http://schemas.openxmlformats.org/markup-compatibility/2006" xmlns:o="urn:schemas-microsoft-com:office:office" xmlns:r="http://schemas.openxmlformats.org/officeDocument/2006/relationships" xmlns:m="http://schemas.openxmlformats.org/officeDocument/2006/math" xmlns:v="urn:schemas-microsoft-com:vml" xmlns:wp14="http://schemas.microsoft.com/office/word/2010/wordprocessingDrawing" xmlns:wp="http://schemas.openxmlformats.org/drawingml/2006/wordprocessingDrawing" xmlns:w10="urn:schemas-microsoft-com:office:word" xmlns:w="http://schemas.openxmlformats.org/wordprocessingml/2006/main" xmlns:w14="http://schemas.microsoft.com/office/word/2010/wordml" xmlns:wpg="http://schemas.microsoft.com/office/word/2010/wordprocessingGroup" xmlns:wpi="http://schemas.microsoft.com/office/word/2010/wordprocessingInk" xmlns:wne="http://schemas.microsoft.com/office/word/2006/wordml" xmlns:wps="http://schemas.microsoft.com/office/word/2010/wordprocessingShape" mc:Ignorable="w14 wp14">
   <w:body>
     <w:p>
       <w:pPr>
@@ -814,7 +814,7 @@
               </w:rPr>
               <w:t>Actual Game: </w:t>
             </w:r>
-            <w:hyperlink r:id="rId7" w:history="1">
+            <w:hyperlink r:id="rId8" w:history="1">
               <w:r>
                 <w:rPr>
                   <w:rFonts w:ascii="Helvetica Neue" w:eastAsiaTheme="minorEastAsia" w:hAnsi="Helvetica Neue" w:cs="Helvetica Neue"/>
@@ -1205,7 +1205,7 @@
                           <pic:cNvPicPr/>
                         </pic:nvPicPr>
                         <pic:blipFill>
-                          <a:blip r:embed="rId8">
+                          <a:blip r:embed="rId9">
                             <a:extLst>
                               <a:ext uri="{28A0092B-C50C-407E-A947-70E740481C1C}">
                                 <a14:useLocalDpi xmlns:a14="http://schemas.microsoft.com/office/drawing/2010/main" val="0"/>
@@ -1953,7 +1953,7 @@
                           <pic:cNvPicPr/>
                         </pic:nvPicPr>
                         <pic:blipFill>
-                          <a:blip r:embed="rId9">
+                          <a:blip r:embed="rId10">
                             <a:extLst>
                               <a:ext uri="{28A0092B-C50C-407E-A947-70E740481C1C}">
                                 <a14:useLocalDpi xmlns:a14="http://schemas.microsoft.com/office/drawing/2010/main" val="0"/>
@@ -3016,7 +3016,7 @@
                           <pic:cNvPicPr/>
                         </pic:nvPicPr>
                         <pic:blipFill>
-                          <a:blip r:embed="rId10">
+                          <a:blip r:embed="rId11">
                             <a:extLst>
                               <a:ext uri="{28A0092B-C50C-407E-A947-70E740481C1C}">
                                 <a14:useLocalDpi xmlns:a14="http://schemas.microsoft.com/office/drawing/2010/main" val="0"/>
@@ -3301,8 +3301,14 @@
           <w:p>
             <w:pPr>
               <w:spacing w:after="0" w:line="100" w:lineRule="atLeast"/>
-            </w:pPr>
-            <w:r>
+              <w:rPr>
+                <w:highlight w:val="yellow"/>
+              </w:rPr>
+            </w:pPr>
+            <w:r>
+              <w:rPr>
+                <w:highlight w:val="yellow"/>
+              </w:rPr>
               <w:t>LEDs/Switches</w:t>
             </w:r>
           </w:p>
@@ -3324,8 +3330,14 @@
           <w:p>
             <w:pPr>
               <w:spacing w:after="0" w:line="100" w:lineRule="atLeast"/>
-            </w:pPr>
-            <w:r>
+              <w:rPr>
+                <w:highlight w:val="yellow"/>
+              </w:rPr>
+            </w:pPr>
+            <w:r>
+              <w:rPr>
+                <w:highlight w:val="yellow"/>
+              </w:rPr>
               <w:t>YES</w:t>
             </w:r>
           </w:p>
@@ -3348,6 +3360,9 @@
             <w:pPr>
               <w:spacing w:after="0" w:line="100" w:lineRule="atLeast"/>
               <w:jc w:val="center"/>
+              <w:rPr>
+                <w:highlight w:val="yellow"/>
+              </w:rPr>
             </w:pPr>
           </w:p>
         </w:tc>
@@ -3369,8 +3384,14 @@
             <w:pPr>
               <w:spacing w:after="0" w:line="100" w:lineRule="atLeast"/>
               <w:jc w:val="center"/>
-            </w:pPr>
-            <w:r>
+              <w:rPr>
+                <w:highlight w:val="yellow"/>
+              </w:rPr>
+            </w:pPr>
+            <w:r>
+              <w:rPr>
+                <w:highlight w:val="yellow"/>
+              </w:rPr>
               <w:t>N/A</w:t>
             </w:r>
           </w:p>
@@ -3392,6 +3413,9 @@
           <w:p>
             <w:pPr>
               <w:spacing w:after="0" w:line="100" w:lineRule="atLeast"/>
+              <w:rPr>
+                <w:highlight w:val="yellow"/>
+              </w:rPr>
             </w:pPr>
           </w:p>
         </w:tc>
@@ -3633,8 +3657,14 @@
           <w:p>
             <w:pPr>
               <w:spacing w:after="0" w:line="100" w:lineRule="atLeast"/>
-            </w:pPr>
-            <w:r>
+              <w:rPr>
+                <w:highlight w:val="yellow"/>
+              </w:rPr>
+            </w:pPr>
+            <w:r>
+              <w:rPr>
+                <w:highlight w:val="yellow"/>
+              </w:rPr>
               <w:t>VGA</w:t>
             </w:r>
           </w:p>
@@ -3656,8 +3686,14 @@
           <w:p>
             <w:pPr>
               <w:spacing w:after="0" w:line="100" w:lineRule="atLeast"/>
-            </w:pPr>
-            <w:r>
+              <w:rPr>
+                <w:highlight w:val="yellow"/>
+              </w:rPr>
+            </w:pPr>
+            <w:r>
+              <w:rPr>
+                <w:highlight w:val="yellow"/>
+              </w:rPr>
               <w:t>YES</w:t>
             </w:r>
           </w:p>
@@ -3680,8 +3716,14 @@
             <w:pPr>
               <w:spacing w:after="0" w:line="100" w:lineRule="atLeast"/>
               <w:jc w:val="center"/>
-            </w:pPr>
-            <w:r>
+              <w:rPr>
+                <w:highlight w:val="yellow"/>
+              </w:rPr>
+            </w:pPr>
+            <w:r>
+              <w:rPr>
+                <w:highlight w:val="yellow"/>
+              </w:rPr>
               <w:t>YES</w:t>
             </w:r>
           </w:p>
@@ -3704,8 +3746,14 @@
             <w:pPr>
               <w:spacing w:after="0" w:line="100" w:lineRule="atLeast"/>
               <w:jc w:val="center"/>
-            </w:pPr>
-            <w:r>
+              <w:rPr>
+                <w:highlight w:val="yellow"/>
+              </w:rPr>
+            </w:pPr>
+            <w:r>
+              <w:rPr>
+                <w:highlight w:val="yellow"/>
+              </w:rPr>
               <w:t>N/A</w:t>
             </w:r>
           </w:p>
@@ -3727,6 +3775,9 @@
           <w:p>
             <w:pPr>
               <w:spacing w:after="0" w:line="100" w:lineRule="atLeast"/>
+              <w:rPr>
+                <w:highlight w:val="yellow"/>
+              </w:rPr>
             </w:pPr>
           </w:p>
         </w:tc>
@@ -3749,8 +3800,14 @@
           <w:p>
             <w:pPr>
               <w:spacing w:after="0" w:line="100" w:lineRule="atLeast"/>
-            </w:pPr>
-            <w:r>
+              <w:rPr>
+                <w:highlight w:val="yellow"/>
+              </w:rPr>
+            </w:pPr>
+            <w:r>
+              <w:rPr>
+                <w:highlight w:val="yellow"/>
+              </w:rPr>
               <w:t>16x2 LCD</w:t>
             </w:r>
           </w:p>
@@ -3772,8 +3829,14 @@
           <w:p>
             <w:pPr>
               <w:spacing w:after="0" w:line="100" w:lineRule="atLeast"/>
-            </w:pPr>
-            <w:r>
+              <w:rPr>
+                <w:highlight w:val="yellow"/>
+              </w:rPr>
+            </w:pPr>
+            <w:r>
+              <w:rPr>
+                <w:highlight w:val="yellow"/>
+              </w:rPr>
               <w:t>YES</w:t>
             </w:r>
           </w:p>
@@ -3796,6 +3859,9 @@
             <w:pPr>
               <w:spacing w:after="0" w:line="100" w:lineRule="atLeast"/>
               <w:jc w:val="center"/>
+              <w:rPr>
+                <w:highlight w:val="yellow"/>
+              </w:rPr>
             </w:pPr>
           </w:p>
         </w:tc>
@@ -3817,8 +3883,14 @@
             <w:pPr>
               <w:spacing w:after="0" w:line="100" w:lineRule="atLeast"/>
               <w:jc w:val="center"/>
-            </w:pPr>
-            <w:r>
+              <w:rPr>
+                <w:highlight w:val="yellow"/>
+              </w:rPr>
+            </w:pPr>
+            <w:r>
+              <w:rPr>
+                <w:highlight w:val="yellow"/>
+              </w:rPr>
               <w:t>N/A</w:t>
             </w:r>
           </w:p>
@@ -3840,6 +3912,9 @@
           <w:p>
             <w:pPr>
               <w:spacing w:after="0" w:line="100" w:lineRule="atLeast"/>
+              <w:rPr>
+                <w:highlight w:val="yellow"/>
+              </w:rPr>
             </w:pPr>
           </w:p>
         </w:tc>
@@ -4079,8 +4154,14 @@
           <w:p>
             <w:pPr>
               <w:spacing w:after="0" w:line="100" w:lineRule="atLeast"/>
-            </w:pPr>
-            <w:r>
+              <w:rPr>
+                <w:highlight w:val="yellow"/>
+              </w:rPr>
+            </w:pPr>
+            <w:r>
+              <w:rPr>
+                <w:highlight w:val="yellow"/>
+              </w:rPr>
               <w:t>Linking C with assembly</w:t>
             </w:r>
           </w:p>
@@ -4102,8 +4183,14 @@
           <w:p>
             <w:pPr>
               <w:spacing w:after="0" w:line="100" w:lineRule="atLeast"/>
-            </w:pPr>
-            <w:r>
+              <w:rPr>
+                <w:highlight w:val="yellow"/>
+              </w:rPr>
+            </w:pPr>
+            <w:r>
+              <w:rPr>
+                <w:highlight w:val="yellow"/>
+              </w:rPr>
               <w:t>YES</w:t>
             </w:r>
           </w:p>
@@ -4126,8 +4213,14 @@
             <w:pPr>
               <w:spacing w:after="0" w:line="100" w:lineRule="atLeast"/>
               <w:jc w:val="center"/>
-            </w:pPr>
-            <w:r>
+              <w:rPr>
+                <w:highlight w:val="yellow"/>
+              </w:rPr>
+            </w:pPr>
+            <w:r>
+              <w:rPr>
+                <w:highlight w:val="yellow"/>
+              </w:rPr>
               <w:t>YES</w:t>
             </w:r>
           </w:p>
@@ -4150,8 +4243,14 @@
             <w:pPr>
               <w:spacing w:after="0" w:line="100" w:lineRule="atLeast"/>
               <w:jc w:val="center"/>
-            </w:pPr>
-            <w:r>
+              <w:rPr>
+                <w:highlight w:val="yellow"/>
+              </w:rPr>
+            </w:pPr>
+            <w:r>
+              <w:rPr>
+                <w:highlight w:val="yellow"/>
+              </w:rPr>
               <w:t>N/A</w:t>
             </w:r>
           </w:p>
@@ -4173,6 +4272,9 @@
           <w:p>
             <w:pPr>
               <w:spacing w:after="0" w:line="100" w:lineRule="atLeast"/>
+              <w:rPr>
+                <w:highlight w:val="yellow"/>
+              </w:rPr>
             </w:pPr>
           </w:p>
         </w:tc>
@@ -4195,8 +4297,14 @@
           <w:p>
             <w:pPr>
               <w:spacing w:after="0" w:line="100" w:lineRule="atLeast"/>
-            </w:pPr>
-            <w:r>
+              <w:rPr>
+                <w:highlight w:val="yellow"/>
+              </w:rPr>
+            </w:pPr>
+            <w:r>
+              <w:rPr>
+                <w:highlight w:val="yellow"/>
+              </w:rPr>
               <w:t>JTAG UART transmit</w:t>
             </w:r>
           </w:p>
@@ -4218,8 +4326,14 @@
           <w:p>
             <w:pPr>
               <w:spacing w:after="0" w:line="100" w:lineRule="atLeast"/>
-            </w:pPr>
-            <w:r>
+              <w:rPr>
+                <w:highlight w:val="yellow"/>
+              </w:rPr>
+            </w:pPr>
+            <w:r>
+              <w:rPr>
+                <w:highlight w:val="yellow"/>
+              </w:rPr>
               <w:t>YES</w:t>
             </w:r>
           </w:p>
@@ -4242,6 +4356,9 @@
             <w:pPr>
               <w:spacing w:after="0" w:line="100" w:lineRule="atLeast"/>
               <w:jc w:val="center"/>
+              <w:rPr>
+                <w:highlight w:val="yellow"/>
+              </w:rPr>
             </w:pPr>
           </w:p>
         </w:tc>
@@ -4263,6 +4380,9 @@
             <w:pPr>
               <w:spacing w:after="0" w:line="100" w:lineRule="atLeast"/>
               <w:jc w:val="center"/>
+              <w:rPr>
+                <w:highlight w:val="yellow"/>
+              </w:rPr>
             </w:pPr>
           </w:p>
         </w:tc>
@@ -4283,6 +4403,9 @@
           <w:p>
             <w:pPr>
               <w:spacing w:after="0" w:line="100" w:lineRule="atLeast"/>
+              <w:rPr>
+                <w:highlight w:val="yellow"/>
+              </w:rPr>
             </w:pPr>
           </w:p>
         </w:tc>
@@ -4305,8 +4428,14 @@
           <w:p>
             <w:pPr>
               <w:spacing w:after="0" w:line="100" w:lineRule="atLeast"/>
-            </w:pPr>
-            <w:r>
+              <w:rPr>
+                <w:highlight w:val="yellow"/>
+              </w:rPr>
+            </w:pPr>
+            <w:r>
+              <w:rPr>
+                <w:highlight w:val="yellow"/>
+              </w:rPr>
               <w:t>JTAG UART receive</w:t>
             </w:r>
           </w:p>
@@ -4328,8 +4457,14 @@
           <w:p>
             <w:pPr>
               <w:spacing w:after="0" w:line="100" w:lineRule="atLeast"/>
-            </w:pPr>
-            <w:r>
+              <w:rPr>
+                <w:highlight w:val="yellow"/>
+              </w:rPr>
+            </w:pPr>
+            <w:r>
+              <w:rPr>
+                <w:highlight w:val="yellow"/>
+              </w:rPr>
               <w:t>YES</w:t>
             </w:r>
           </w:p>
@@ -4352,8 +4487,14 @@
             <w:pPr>
               <w:spacing w:after="0" w:line="100" w:lineRule="atLeast"/>
               <w:jc w:val="center"/>
-            </w:pPr>
-            <w:r>
+              <w:rPr>
+                <w:highlight w:val="yellow"/>
+              </w:rPr>
+            </w:pPr>
+            <w:r>
+              <w:rPr>
+                <w:highlight w:val="yellow"/>
+              </w:rPr>
               <w:t>YES</w:t>
             </w:r>
           </w:p>
@@ -4376,8 +4517,14 @@
             <w:pPr>
               <w:spacing w:after="0" w:line="100" w:lineRule="atLeast"/>
               <w:jc w:val="center"/>
-            </w:pPr>
-            <w:r>
+              <w:rPr>
+                <w:highlight w:val="yellow"/>
+              </w:rPr>
+            </w:pPr>
+            <w:r>
+              <w:rPr>
+                <w:highlight w:val="yellow"/>
+              </w:rPr>
               <w:t>YES</w:t>
             </w:r>
           </w:p>
@@ -4399,6 +4546,9 @@
           <w:p>
             <w:pPr>
               <w:spacing w:after="0" w:line="100" w:lineRule="atLeast"/>
+              <w:rPr>
+                <w:highlight w:val="yellow"/>
+              </w:rPr>
             </w:pPr>
           </w:p>
         </w:tc>
@@ -4421,8 +4571,14 @@
           <w:p>
             <w:pPr>
               <w:spacing w:after="0" w:line="100" w:lineRule="atLeast"/>
-            </w:pPr>
-            <w:r>
+              <w:rPr>
+                <w:highlight w:val="yellow"/>
+              </w:rPr>
+            </w:pPr>
+            <w:r>
+              <w:rPr>
+                <w:highlight w:val="yellow"/>
+              </w:rPr>
               <w:t>Timer</w:t>
             </w:r>
           </w:p>
@@ -4444,8 +4600,14 @@
           <w:p>
             <w:pPr>
               <w:spacing w:after="0" w:line="100" w:lineRule="atLeast"/>
-            </w:pPr>
-            <w:r>
+              <w:rPr>
+                <w:highlight w:val="yellow"/>
+              </w:rPr>
+            </w:pPr>
+            <w:r>
+              <w:rPr>
+                <w:highlight w:val="yellow"/>
+              </w:rPr>
               <w:t>YES</w:t>
             </w:r>
           </w:p>
@@ -4468,8 +4630,14 @@
             <w:pPr>
               <w:spacing w:after="0" w:line="100" w:lineRule="atLeast"/>
               <w:jc w:val="center"/>
-            </w:pPr>
-            <w:r>
+              <w:rPr>
+                <w:highlight w:val="yellow"/>
+              </w:rPr>
+            </w:pPr>
+            <w:r>
+              <w:rPr>
+                <w:highlight w:val="yellow"/>
+              </w:rPr>
               <w:t>YES</w:t>
             </w:r>
           </w:p>
@@ -4492,8 +4660,14 @@
             <w:pPr>
               <w:spacing w:after="0" w:line="100" w:lineRule="atLeast"/>
               <w:jc w:val="center"/>
-            </w:pPr>
-            <w:r>
+              <w:rPr>
+                <w:highlight w:val="yellow"/>
+              </w:rPr>
+            </w:pPr>
+            <w:r>
+              <w:rPr>
+                <w:highlight w:val="yellow"/>
+              </w:rPr>
               <w:t>YES</w:t>
             </w:r>
           </w:p>
@@ -4515,6 +4689,9 @@
           <w:p>
             <w:pPr>
               <w:spacing w:after="0" w:line="100" w:lineRule="atLeast"/>
+              <w:rPr>
+                <w:highlight w:val="yellow"/>
+              </w:rPr>
             </w:pPr>
           </w:p>
         </w:tc>
@@ -5197,8 +5374,14 @@
           <w:p>
             <w:pPr>
               <w:spacing w:after="0" w:line="100" w:lineRule="atLeast"/>
-            </w:pPr>
-            <w:r>
+              <w:rPr>
+                <w:highlight w:val="yellow"/>
+              </w:rPr>
+            </w:pPr>
+            <w:r>
+              <w:rPr>
+                <w:highlight w:val="yellow"/>
+              </w:rPr>
               <w:t>Audio Codec output to speakers</w:t>
             </w:r>
           </w:p>
@@ -5220,8 +5403,14 @@
           <w:p>
             <w:pPr>
               <w:spacing w:after="0" w:line="100" w:lineRule="atLeast"/>
-            </w:pPr>
-            <w:r>
+              <w:rPr>
+                <w:highlight w:val="yellow"/>
+              </w:rPr>
+            </w:pPr>
+            <w:r>
+              <w:rPr>
+                <w:highlight w:val="yellow"/>
+              </w:rPr>
               <w:t>YES</w:t>
             </w:r>
           </w:p>
@@ -5244,8 +5433,14 @@
             <w:pPr>
               <w:spacing w:after="0" w:line="100" w:lineRule="atLeast"/>
               <w:jc w:val="center"/>
-            </w:pPr>
-            <w:r>
+              <w:rPr>
+                <w:highlight w:val="yellow"/>
+              </w:rPr>
+            </w:pPr>
+            <w:r>
+              <w:rPr>
+                <w:highlight w:val="yellow"/>
+              </w:rPr>
               <w:t>YES</w:t>
             </w:r>
           </w:p>
@@ -5268,6 +5463,9 @@
             <w:pPr>
               <w:spacing w:after="0" w:line="100" w:lineRule="atLeast"/>
               <w:jc w:val="center"/>
+              <w:rPr>
+                <w:highlight w:val="yellow"/>
+              </w:rPr>
             </w:pPr>
           </w:p>
         </w:tc>
@@ -5288,6 +5486,9 @@
           <w:p>
             <w:pPr>
               <w:spacing w:after="0" w:line="100" w:lineRule="atLeast"/>
+              <w:rPr>
+                <w:highlight w:val="yellow"/>
+              </w:rPr>
             </w:pPr>
           </w:p>
         </w:tc>
@@ -5791,6 +5992,8 @@
               <w:ind w:left="1440" w:hanging="1440"/>
               <w:jc w:val="center"/>
             </w:pPr>
+            <w:bookmarkStart w:id="0" w:name="_GoBack"/>
+            <w:bookmarkEnd w:id="0"/>
           </w:p>
         </w:tc>
         <w:tc>
@@ -6760,8 +6963,6 @@
                 <w:lang w:val="en-CA"/>
               </w:rPr>
             </w:pPr>
-            <w:bookmarkStart w:id="0" w:name="_GoBack"/>
-            <w:bookmarkEnd w:id="0"/>
           </w:p>
           <w:p>
             <w:pPr>
@@ -7425,7 +7626,7 @@
     </w:tbl>
     <w:p/>
     <w:sectPr>
-      <w:footerReference w:type="default" r:id="rId11"/>
+      <w:footerReference w:type="default" r:id="rId12"/>
       <w:pgSz w:w="12240" w:h="15840"/>
       <w:pgMar w:top="1170" w:right="1440" w:bottom="1350" w:left="1440" w:header="0" w:footer="720" w:gutter="0"/>
       <w:cols w:space="720"/>
@@ -7437,7 +7638,7 @@
 </file>
 
 <file path=word/endnotes.xml><?xml version="1.0" encoding="utf-8"?>
-<w:endnotes xmlns:wpc="http://schemas.microsoft.com/office/word/2010/wordprocessingCanvas" xmlns:mc="http://schemas.openxmlformats.org/markup-compatibility/2006" xmlns:o="urn:schemas-microsoft-com:office:office" xmlns:r="http://schemas.openxmlformats.org/officeDocument/2006/relationships" xmlns:m="http://schemas.openxmlformats.org/officeDocument/2006/math" xmlns:v="urn:schemas-microsoft-com:vml" xmlns:wp14="http://schemas.microsoft.com/office/word/2010/wordprocessingDrawing" xmlns:wp="http://schemas.openxmlformats.org/drawingml/2006/wordprocessingDrawing" xmlns:w10="urn:schemas-microsoft-com:office:word" xmlns:w="http://schemas.openxmlformats.org/wordprocessingml/2006/main" xmlns:w14="http://schemas.microsoft.com/office/word/2010/wordml" xmlns:w15="http://schemas.microsoft.com/office/word/2012/wordml" xmlns:wpg="http://schemas.microsoft.com/office/word/2010/wordprocessingGroup" xmlns:wpi="http://schemas.microsoft.com/office/word/2010/wordprocessingInk" xmlns:wne="http://schemas.microsoft.com/office/word/2006/wordml" xmlns:wps="http://schemas.microsoft.com/office/word/2010/wordprocessingShape" mc:Ignorable="w14 w15 wp14">
+<w:endnotes xmlns:wpc="http://schemas.microsoft.com/office/word/2010/wordprocessingCanvas" xmlns:mc="http://schemas.openxmlformats.org/markup-compatibility/2006" xmlns:o="urn:schemas-microsoft-com:office:office" xmlns:r="http://schemas.openxmlformats.org/officeDocument/2006/relationships" xmlns:m="http://schemas.openxmlformats.org/officeDocument/2006/math" xmlns:v="urn:schemas-microsoft-com:vml" xmlns:wp14="http://schemas.microsoft.com/office/word/2010/wordprocessingDrawing" xmlns:wp="http://schemas.openxmlformats.org/drawingml/2006/wordprocessingDrawing" xmlns:w10="urn:schemas-microsoft-com:office:word" xmlns:w="http://schemas.openxmlformats.org/wordprocessingml/2006/main" xmlns:w14="http://schemas.microsoft.com/office/word/2010/wordml" xmlns:wpg="http://schemas.microsoft.com/office/word/2010/wordprocessingGroup" xmlns:wpi="http://schemas.microsoft.com/office/word/2010/wordprocessingInk" xmlns:wne="http://schemas.microsoft.com/office/word/2006/wordml" xmlns:wps="http://schemas.microsoft.com/office/word/2010/wordprocessingShape" mc:Ignorable="w14 wp14">
   <w:endnote w:type="separator" w:id="-1">
     <w:p>
       <w:pPr>
@@ -7462,7 +7663,7 @@
 </file>
 
 <file path=word/footer1.xml><?xml version="1.0" encoding="utf-8"?>
-<w:ftr xmlns:wpc="http://schemas.microsoft.com/office/word/2010/wordprocessingCanvas" xmlns:mc="http://schemas.openxmlformats.org/markup-compatibility/2006" xmlns:o="urn:schemas-microsoft-com:office:office" xmlns:r="http://schemas.openxmlformats.org/officeDocument/2006/relationships" xmlns:m="http://schemas.openxmlformats.org/officeDocument/2006/math" xmlns:v="urn:schemas-microsoft-com:vml" xmlns:wp14="http://schemas.microsoft.com/office/word/2010/wordprocessingDrawing" xmlns:wp="http://schemas.openxmlformats.org/drawingml/2006/wordprocessingDrawing" xmlns:w10="urn:schemas-microsoft-com:office:word" xmlns:w="http://schemas.openxmlformats.org/wordprocessingml/2006/main" xmlns:w14="http://schemas.microsoft.com/office/word/2010/wordml" xmlns:w15="http://schemas.microsoft.com/office/word/2012/wordml" xmlns:wpg="http://schemas.microsoft.com/office/word/2010/wordprocessingGroup" xmlns:wpi="http://schemas.microsoft.com/office/word/2010/wordprocessingInk" xmlns:wne="http://schemas.microsoft.com/office/word/2006/wordml" xmlns:wps="http://schemas.microsoft.com/office/word/2010/wordprocessingShape" mc:Ignorable="w14 w15 wp14">
+<w:ftr xmlns:wpc="http://schemas.microsoft.com/office/word/2010/wordprocessingCanvas" xmlns:mc="http://schemas.openxmlformats.org/markup-compatibility/2006" xmlns:o="urn:schemas-microsoft-com:office:office" xmlns:r="http://schemas.openxmlformats.org/officeDocument/2006/relationships" xmlns:m="http://schemas.openxmlformats.org/officeDocument/2006/math" xmlns:v="urn:schemas-microsoft-com:vml" xmlns:wp14="http://schemas.microsoft.com/office/word/2010/wordprocessingDrawing" xmlns:wp="http://schemas.openxmlformats.org/drawingml/2006/wordprocessingDrawing" xmlns:w10="urn:schemas-microsoft-com:office:word" xmlns:w="http://schemas.openxmlformats.org/wordprocessingml/2006/main" xmlns:w14="http://schemas.microsoft.com/office/word/2010/wordml" xmlns:wpg="http://schemas.microsoft.com/office/word/2010/wordprocessingGroup" xmlns:wpi="http://schemas.microsoft.com/office/word/2010/wordprocessingInk" xmlns:wne="http://schemas.microsoft.com/office/word/2006/wordml" xmlns:wps="http://schemas.microsoft.com/office/word/2010/wordprocessingShape" mc:Ignorable="w14 wp14">
   <w:p>
     <w:pPr>
       <w:pStyle w:val="Footer"/>
@@ -7484,7 +7685,7 @@
       <w:rPr>
         <w:noProof/>
       </w:rPr>
-      <w:t>8</w:t>
+      <w:t>6</w:t>
     </w:r>
     <w:r>
       <w:fldChar w:fldCharType="end"/>
@@ -7520,7 +7721,7 @@
 </file>
 
 <file path=word/footnotes.xml><?xml version="1.0" encoding="utf-8"?>
-<w:footnotes xmlns:wpc="http://schemas.microsoft.com/office/word/2010/wordprocessingCanvas" xmlns:mc="http://schemas.openxmlformats.org/markup-compatibility/2006" xmlns:o="urn:schemas-microsoft-com:office:office" xmlns:r="http://schemas.openxmlformats.org/officeDocument/2006/relationships" xmlns:m="http://schemas.openxmlformats.org/officeDocument/2006/math" xmlns:v="urn:schemas-microsoft-com:vml" xmlns:wp14="http://schemas.microsoft.com/office/word/2010/wordprocessingDrawing" xmlns:wp="http://schemas.openxmlformats.org/drawingml/2006/wordprocessingDrawing" xmlns:w10="urn:schemas-microsoft-com:office:word" xmlns:w="http://schemas.openxmlformats.org/wordprocessingml/2006/main" xmlns:w14="http://schemas.microsoft.com/office/word/2010/wordml" xmlns:w15="http://schemas.microsoft.com/office/word/2012/wordml" xmlns:wpg="http://schemas.microsoft.com/office/word/2010/wordprocessingGroup" xmlns:wpi="http://schemas.microsoft.com/office/word/2010/wordprocessingInk" xmlns:wne="http://schemas.microsoft.com/office/word/2006/wordml" xmlns:wps="http://schemas.microsoft.com/office/word/2010/wordprocessingShape" mc:Ignorable="w14 w15 wp14">
+<w:footnotes xmlns:wpc="http://schemas.microsoft.com/office/word/2010/wordprocessingCanvas" xmlns:mc="http://schemas.openxmlformats.org/markup-compatibility/2006" xmlns:o="urn:schemas-microsoft-com:office:office" xmlns:r="http://schemas.openxmlformats.org/officeDocument/2006/relationships" xmlns:m="http://schemas.openxmlformats.org/officeDocument/2006/math" xmlns:v="urn:schemas-microsoft-com:vml" xmlns:wp14="http://schemas.microsoft.com/office/word/2010/wordprocessingDrawing" xmlns:wp="http://schemas.openxmlformats.org/drawingml/2006/wordprocessingDrawing" xmlns:w10="urn:schemas-microsoft-com:office:word" xmlns:w="http://schemas.openxmlformats.org/wordprocessingml/2006/main" xmlns:w14="http://schemas.microsoft.com/office/word/2010/wordml" xmlns:wpg="http://schemas.microsoft.com/office/word/2010/wordprocessingGroup" xmlns:wpi="http://schemas.microsoft.com/office/word/2010/wordprocessingInk" xmlns:wne="http://schemas.microsoft.com/office/word/2006/wordml" xmlns:wps="http://schemas.microsoft.com/office/word/2010/wordprocessingShape" mc:Ignorable="w14 wp14">
   <w:footnote w:type="separator" w:id="-1">
     <w:p>
       <w:pPr>
@@ -7545,7 +7746,7 @@
 </file>
 
 <file path=word/numbering.xml><?xml version="1.0" encoding="utf-8"?>
-<w:numbering xmlns:wpc="http://schemas.microsoft.com/office/word/2010/wordprocessingCanvas" xmlns:mc="http://schemas.openxmlformats.org/markup-compatibility/2006" xmlns:o="urn:schemas-microsoft-com:office:office" xmlns:r="http://schemas.openxmlformats.org/officeDocument/2006/relationships" xmlns:m="http://schemas.openxmlformats.org/officeDocument/2006/math" xmlns:v="urn:schemas-microsoft-com:vml" xmlns:wp14="http://schemas.microsoft.com/office/word/2010/wordprocessingDrawing" xmlns:wp="http://schemas.openxmlformats.org/drawingml/2006/wordprocessingDrawing" xmlns:w10="urn:schemas-microsoft-com:office:word" xmlns:w="http://schemas.openxmlformats.org/wordprocessingml/2006/main" xmlns:w14="http://schemas.microsoft.com/office/word/2010/wordml" xmlns:w15="http://schemas.microsoft.com/office/word/2012/wordml" xmlns:wpg="http://schemas.microsoft.com/office/word/2010/wordprocessingGroup" xmlns:wpi="http://schemas.microsoft.com/office/word/2010/wordprocessingInk" xmlns:wne="http://schemas.microsoft.com/office/word/2006/wordml" xmlns:wps="http://schemas.microsoft.com/office/word/2010/wordprocessingShape" mc:Ignorable="w14 w15 wp14">
+<w:numbering xmlns:wpc="http://schemas.microsoft.com/office/word/2010/wordprocessingCanvas" xmlns:mc="http://schemas.openxmlformats.org/markup-compatibility/2006" xmlns:o="urn:schemas-microsoft-com:office:office" xmlns:r="http://schemas.openxmlformats.org/officeDocument/2006/relationships" xmlns:m="http://schemas.openxmlformats.org/officeDocument/2006/math" xmlns:v="urn:schemas-microsoft-com:vml" xmlns:wp14="http://schemas.microsoft.com/office/word/2010/wordprocessingDrawing" xmlns:wp="http://schemas.openxmlformats.org/drawingml/2006/wordprocessingDrawing" xmlns:w10="urn:schemas-microsoft-com:office:word" xmlns:w="http://schemas.openxmlformats.org/wordprocessingml/2006/main" xmlns:w14="http://schemas.microsoft.com/office/word/2010/wordml" xmlns:wpg="http://schemas.microsoft.com/office/word/2010/wordprocessingGroup" xmlns:wpi="http://schemas.microsoft.com/office/word/2010/wordprocessingInk" xmlns:wne="http://schemas.microsoft.com/office/word/2006/wordml" xmlns:wps="http://schemas.microsoft.com/office/word/2010/wordprocessingShape" mc:Ignorable="w14 wp14">
   <w:abstractNum w:abstractNumId="0">
     <w:nsid w:val="05BF1B75"/>
     <w:multiLevelType w:val="hybridMultilevel"/>
@@ -7734,7 +7935,7 @@
 </file>
 
 <file path=word/styles.xml><?xml version="1.0" encoding="utf-8"?>
-<w:styles xmlns:mc="http://schemas.openxmlformats.org/markup-compatibility/2006" xmlns:r="http://schemas.openxmlformats.org/officeDocument/2006/relationships" xmlns:w="http://schemas.openxmlformats.org/wordprocessingml/2006/main" xmlns:w14="http://schemas.microsoft.com/office/word/2010/wordml" xmlns:w15="http://schemas.microsoft.com/office/word/2012/wordml" mc:Ignorable="w14 w15">
+<w:styles xmlns:mc="http://schemas.openxmlformats.org/markup-compatibility/2006" xmlns:r="http://schemas.openxmlformats.org/officeDocument/2006/relationships" xmlns:w="http://schemas.openxmlformats.org/wordprocessingml/2006/main" xmlns:w14="http://schemas.microsoft.com/office/word/2010/wordml" mc:Ignorable="w14">
   <w:docDefaults>
     <w:rPrDefault>
       <w:rPr>
@@ -7746,369 +7947,144 @@
     </w:rPrDefault>
     <w:pPrDefault/>
   </w:docDefaults>
-  <w:latentStyles w:defLockedState="0" w:defUIPriority="99" w:defSemiHidden="0" w:defUnhideWhenUsed="0" w:defQFormat="0" w:count="371">
-    <w:lsdException w:name="Normal" w:uiPriority="0" w:qFormat="1"/>
-    <w:lsdException w:name="heading 1" w:uiPriority="9" w:qFormat="1"/>
-    <w:lsdException w:name="heading 2" w:semiHidden="1" w:uiPriority="9" w:unhideWhenUsed="1" w:qFormat="1"/>
-    <w:lsdException w:name="heading 3" w:semiHidden="1" w:uiPriority="9" w:unhideWhenUsed="1" w:qFormat="1"/>
-    <w:lsdException w:name="heading 4" w:semiHidden="1" w:uiPriority="9" w:unhideWhenUsed="1" w:qFormat="1"/>
-    <w:lsdException w:name="heading 5" w:semiHidden="1" w:uiPriority="9" w:unhideWhenUsed="1" w:qFormat="1"/>
-    <w:lsdException w:name="heading 6" w:semiHidden="1" w:uiPriority="9" w:unhideWhenUsed="1" w:qFormat="1"/>
-    <w:lsdException w:name="heading 7" w:semiHidden="1" w:uiPriority="9" w:unhideWhenUsed="1" w:qFormat="1"/>
-    <w:lsdException w:name="heading 8" w:semiHidden="1" w:uiPriority="9" w:unhideWhenUsed="1" w:qFormat="1"/>
-    <w:lsdException w:name="heading 9" w:semiHidden="1" w:uiPriority="9" w:unhideWhenUsed="1" w:qFormat="1"/>
-    <w:lsdException w:name="index 1" w:semiHidden="1" w:unhideWhenUsed="1"/>
-    <w:lsdException w:name="index 2" w:semiHidden="1" w:unhideWhenUsed="1"/>
-    <w:lsdException w:name="index 3" w:semiHidden="1" w:unhideWhenUsed="1"/>
-    <w:lsdException w:name="index 4" w:semiHidden="1" w:unhideWhenUsed="1"/>
-    <w:lsdException w:name="index 5" w:semiHidden="1" w:unhideWhenUsed="1"/>
-    <w:lsdException w:name="index 6" w:semiHidden="1" w:unhideWhenUsed="1"/>
-    <w:lsdException w:name="index 7" w:semiHidden="1" w:unhideWhenUsed="1"/>
-    <w:lsdException w:name="index 8" w:semiHidden="1" w:unhideWhenUsed="1"/>
-    <w:lsdException w:name="index 9" w:semiHidden="1" w:unhideWhenUsed="1"/>
-    <w:lsdException w:name="toc 1" w:semiHidden="1" w:uiPriority="39" w:unhideWhenUsed="1"/>
-    <w:lsdException w:name="toc 2" w:semiHidden="1" w:uiPriority="39" w:unhideWhenUsed="1"/>
-    <w:lsdException w:name="toc 3" w:semiHidden="1" w:uiPriority="39" w:unhideWhenUsed="1"/>
-    <w:lsdException w:name="toc 4" w:semiHidden="1" w:uiPriority="39" w:unhideWhenUsed="1"/>
-    <w:lsdException w:name="toc 5" w:semiHidden="1" w:uiPriority="39" w:unhideWhenUsed="1"/>
-    <w:lsdException w:name="toc 6" w:semiHidden="1" w:uiPriority="39" w:unhideWhenUsed="1"/>
-    <w:lsdException w:name="toc 7" w:semiHidden="1" w:uiPriority="39" w:unhideWhenUsed="1"/>
-    <w:lsdException w:name="toc 8" w:semiHidden="1" w:uiPriority="39" w:unhideWhenUsed="1"/>
-    <w:lsdException w:name="toc 9" w:semiHidden="1" w:uiPriority="39" w:unhideWhenUsed="1"/>
-    <w:lsdException w:name="Normal Indent" w:semiHidden="1" w:unhideWhenUsed="1"/>
-    <w:lsdException w:name="footnote text" w:semiHidden="1" w:unhideWhenUsed="1"/>
-    <w:lsdException w:name="annotation text" w:semiHidden="1" w:unhideWhenUsed="1"/>
-    <w:lsdException w:name="header" w:semiHidden="1" w:unhideWhenUsed="1"/>
-    <w:lsdException w:name="footer" w:semiHidden="1" w:unhideWhenUsed="1"/>
-    <w:lsdException w:name="index heading" w:semiHidden="1" w:unhideWhenUsed="1"/>
-    <w:lsdException w:name="caption" w:semiHidden="1" w:uiPriority="35" w:unhideWhenUsed="1" w:qFormat="1"/>
-    <w:lsdException w:name="table of figures" w:semiHidden="1" w:unhideWhenUsed="1"/>
-    <w:lsdException w:name="envelope address" w:semiHidden="1" w:unhideWhenUsed="1"/>
-    <w:lsdException w:name="envelope return" w:semiHidden="1" w:unhideWhenUsed="1"/>
-    <w:lsdException w:name="footnote reference" w:semiHidden="1" w:unhideWhenUsed="1"/>
-    <w:lsdException w:name="annotation reference" w:semiHidden="1" w:unhideWhenUsed="1"/>
-    <w:lsdException w:name="line number" w:semiHidden="1" w:unhideWhenUsed="1"/>
-    <w:lsdException w:name="page number" w:semiHidden="1" w:unhideWhenUsed="1"/>
-    <w:lsdException w:name="endnote reference" w:semiHidden="1" w:unhideWhenUsed="1"/>
-    <w:lsdException w:name="endnote text" w:semiHidden="1" w:unhideWhenUsed="1"/>
-    <w:lsdException w:name="table of authorities" w:semiHidden="1" w:unhideWhenUsed="1"/>
-    <w:lsdException w:name="macro" w:semiHidden="1" w:unhideWhenUsed="1"/>
-    <w:lsdException w:name="toa heading" w:semiHidden="1" w:unhideWhenUsed="1"/>
-    <w:lsdException w:name="List" w:semiHidden="1" w:unhideWhenUsed="1"/>
-    <w:lsdException w:name="List Bullet" w:semiHidden="1" w:unhideWhenUsed="1"/>
-    <w:lsdException w:name="List Number" w:semiHidden="1" w:unhideWhenUsed="1"/>
-    <w:lsdException w:name="List 2" w:semiHidden="1" w:unhideWhenUsed="1"/>
-    <w:lsdException w:name="List 3" w:semiHidden="1" w:unhideWhenUsed="1"/>
-    <w:lsdException w:name="List 4" w:semiHidden="1" w:unhideWhenUsed="1"/>
-    <w:lsdException w:name="List 5" w:semiHidden="1" w:unhideWhenUsed="1"/>
-    <w:lsdException w:name="List Bullet 2" w:semiHidden="1" w:unhideWhenUsed="1"/>
-    <w:lsdException w:name="List Bullet 3" w:semiHidden="1" w:unhideWhenUsed="1"/>
-    <w:lsdException w:name="List Bullet 4" w:semiHidden="1" w:unhideWhenUsed="1"/>
-    <w:lsdException w:name="List Bullet 5" w:semiHidden="1" w:unhideWhenUsed="1"/>
-    <w:lsdException w:name="List Number 2" w:semiHidden="1" w:unhideWhenUsed="1"/>
-    <w:lsdException w:name="List Number 3" w:semiHidden="1" w:unhideWhenUsed="1"/>
-    <w:lsdException w:name="List Number 4" w:semiHidden="1" w:unhideWhenUsed="1"/>
-    <w:lsdException w:name="List Number 5" w:semiHidden="1" w:unhideWhenUsed="1"/>
-    <w:lsdException w:name="Title" w:uiPriority="10" w:qFormat="1"/>
-    <w:lsdException w:name="Closing" w:semiHidden="1" w:unhideWhenUsed="1"/>
-    <w:lsdException w:name="Signature" w:semiHidden="1" w:unhideWhenUsed="1"/>
-    <w:lsdException w:name="Default Paragraph Font" w:semiHidden="1" w:uiPriority="1" w:unhideWhenUsed="1"/>
-    <w:lsdException w:name="Body Text" w:semiHidden="1" w:unhideWhenUsed="1"/>
-    <w:lsdException w:name="Body Text Indent" w:semiHidden="1" w:unhideWhenUsed="1"/>
-    <w:lsdException w:name="List Continue" w:semiHidden="1" w:unhideWhenUsed="1"/>
-    <w:lsdException w:name="List Continue 2" w:semiHidden="1" w:unhideWhenUsed="1"/>
-    <w:lsdException w:name="List Continue 3" w:semiHidden="1" w:unhideWhenUsed="1"/>
-    <w:lsdException w:name="List Continue 4" w:semiHidden="1" w:unhideWhenUsed="1"/>
-    <w:lsdException w:name="List Continue 5" w:semiHidden="1" w:unhideWhenUsed="1"/>
-    <w:lsdException w:name="Message Header" w:semiHidden="1" w:unhideWhenUsed="1"/>
-    <w:lsdException w:name="Subtitle" w:uiPriority="11" w:qFormat="1"/>
-    <w:lsdException w:name="Salutation" w:semiHidden="1" w:unhideWhenUsed="1"/>
-    <w:lsdException w:name="Date" w:semiHidden="1" w:unhideWhenUsed="1"/>
-    <w:lsdException w:name="Body Text First Indent" w:semiHidden="1" w:unhideWhenUsed="1"/>
-    <w:lsdException w:name="Body Text First Indent 2" w:semiHidden="1" w:unhideWhenUsed="1"/>
-    <w:lsdException w:name="Note Heading" w:semiHidden="1" w:unhideWhenUsed="1"/>
-    <w:lsdException w:name="Body Text 2" w:semiHidden="1" w:unhideWhenUsed="1"/>
-    <w:lsdException w:name="Body Text 3" w:semiHidden="1" w:unhideWhenUsed="1"/>
-    <w:lsdException w:name="Body Text Indent 2" w:semiHidden="1" w:unhideWhenUsed="1"/>
-    <w:lsdException w:name="Body Text Indent 3" w:semiHidden="1" w:unhideWhenUsed="1"/>
-    <w:lsdException w:name="Block Text" w:semiHidden="1" w:unhideWhenUsed="1"/>
-    <w:lsdException w:name="Hyperlink" w:semiHidden="1" w:unhideWhenUsed="1"/>
-    <w:lsdException w:name="FollowedHyperlink" w:semiHidden="1" w:unhideWhenUsed="1"/>
-    <w:lsdException w:name="Strong" w:uiPriority="22" w:qFormat="1"/>
-    <w:lsdException w:name="Emphasis" w:uiPriority="20" w:qFormat="1"/>
-    <w:lsdException w:name="Document Map" w:semiHidden="1" w:unhideWhenUsed="1"/>
-    <w:lsdException w:name="Plain Text" w:semiHidden="1" w:unhideWhenUsed="1"/>
-    <w:lsdException w:name="E-mail Signature" w:semiHidden="1" w:unhideWhenUsed="1"/>
-    <w:lsdException w:name="HTML Top of Form" w:semiHidden="1" w:unhideWhenUsed="1"/>
-    <w:lsdException w:name="HTML Bottom of Form" w:semiHidden="1" w:unhideWhenUsed="1"/>
-    <w:lsdException w:name="Normal (Web)" w:semiHidden="1" w:unhideWhenUsed="1"/>
-    <w:lsdException w:name="HTML Acronym" w:semiHidden="1" w:unhideWhenUsed="1"/>
-    <w:lsdException w:name="HTML Address" w:semiHidden="1" w:unhideWhenUsed="1"/>
-    <w:lsdException w:name="HTML Cite" w:semiHidden="1" w:unhideWhenUsed="1"/>
-    <w:lsdException w:name="HTML Code" w:semiHidden="1" w:unhideWhenUsed="1"/>
-    <w:lsdException w:name="HTML Definition" w:semiHidden="1" w:unhideWhenUsed="1"/>
-    <w:lsdException w:name="HTML Keyboard" w:semiHidden="1" w:unhideWhenUsed="1"/>
-    <w:lsdException w:name="HTML Preformatted" w:semiHidden="1" w:unhideWhenUsed="1"/>
-    <w:lsdException w:name="HTML Sample" w:semiHidden="1" w:unhideWhenUsed="1"/>
-    <w:lsdException w:name="HTML Typewriter" w:semiHidden="1" w:unhideWhenUsed="1"/>
-    <w:lsdException w:name="HTML Variable" w:semiHidden="1" w:unhideWhenUsed="1"/>
-    <w:lsdException w:name="Normal Table" w:semiHidden="1" w:unhideWhenUsed="1"/>
-    <w:lsdException w:name="annotation subject" w:semiHidden="1" w:unhideWhenUsed="1"/>
-    <w:lsdException w:name="No List" w:semiHidden="1" w:unhideWhenUsed="1"/>
-    <w:lsdException w:name="Outline List 1" w:semiHidden="1" w:unhideWhenUsed="1"/>
-    <w:lsdException w:name="Outline List 2" w:semiHidden="1" w:unhideWhenUsed="1"/>
-    <w:lsdException w:name="Outline List 3" w:semiHidden="1" w:unhideWhenUsed="1"/>
-    <w:lsdException w:name="Table Simple 1" w:semiHidden="1" w:unhideWhenUsed="1"/>
-    <w:lsdException w:name="Table Simple 2" w:semiHidden="1" w:unhideWhenUsed="1"/>
-    <w:lsdException w:name="Table Simple 3" w:semiHidden="1" w:unhideWhenUsed="1"/>
-    <w:lsdException w:name="Table Classic 1" w:semiHidden="1" w:unhideWhenUsed="1"/>
-    <w:lsdException w:name="Table Classic 2" w:semiHidden="1" w:unhideWhenUsed="1"/>
-    <w:lsdException w:name="Table Classic 3" w:semiHidden="1" w:unhideWhenUsed="1"/>
-    <w:lsdException w:name="Table Classic 4" w:semiHidden="1" w:unhideWhenUsed="1"/>
-    <w:lsdException w:name="Table Colorful 1" w:semiHidden="1" w:unhideWhenUsed="1"/>
-    <w:lsdException w:name="Table Colorful 2" w:semiHidden="1" w:unhideWhenUsed="1"/>
-    <w:lsdException w:name="Table Colorful 3" w:semiHidden="1" w:unhideWhenUsed="1"/>
-    <w:lsdException w:name="Table Columns 1" w:semiHidden="1" w:unhideWhenUsed="1"/>
-    <w:lsdException w:name="Table Columns 2" w:semiHidden="1" w:unhideWhenUsed="1"/>
-    <w:lsdException w:name="Table Columns 3" w:semiHidden="1" w:unhideWhenUsed="1"/>
-    <w:lsdException w:name="Table Columns 4" w:semiHidden="1" w:unhideWhenUsed="1"/>
-    <w:lsdException w:name="Table Columns 5" w:semiHidden="1" w:unhideWhenUsed="1"/>
-    <w:lsdException w:name="Table Grid 1" w:semiHidden="1" w:unhideWhenUsed="1"/>
-    <w:lsdException w:name="Table Grid 2" w:semiHidden="1" w:unhideWhenUsed="1"/>
-    <w:lsdException w:name="Table Grid 3" w:semiHidden="1" w:unhideWhenUsed="1"/>
-    <w:lsdException w:name="Table Grid 4" w:semiHidden="1" w:unhideWhenUsed="1"/>
-    <w:lsdException w:name="Table Grid 5" w:semiHidden="1" w:unhideWhenUsed="1"/>
-    <w:lsdException w:name="Table Grid 6" w:semiHidden="1" w:unhideWhenUsed="1"/>
-    <w:lsdException w:name="Table Grid 7" w:semiHidden="1" w:unhideWhenUsed="1"/>
-    <w:lsdException w:name="Table Grid 8" w:semiHidden="1" w:unhideWhenUsed="1"/>
-    <w:lsdException w:name="Table List 1" w:semiHidden="1" w:unhideWhenUsed="1"/>
-    <w:lsdException w:name="Table List 2" w:semiHidden="1" w:unhideWhenUsed="1"/>
-    <w:lsdException w:name="Table List 3" w:semiHidden="1" w:unhideWhenUsed="1"/>
-    <w:lsdException w:name="Table List 4" w:semiHidden="1" w:unhideWhenUsed="1"/>
-    <w:lsdException w:name="Table List 5" w:semiHidden="1" w:unhideWhenUsed="1"/>
-    <w:lsdException w:name="Table List 6" w:semiHidden="1" w:unhideWhenUsed="1"/>
-    <w:lsdException w:name="Table List 7" w:semiHidden="1" w:unhideWhenUsed="1"/>
-    <w:lsdException w:name="Table List 8" w:semiHidden="1" w:unhideWhenUsed="1"/>
-    <w:lsdException w:name="Table 3D effects 1" w:semiHidden="1" w:unhideWhenUsed="1"/>
-    <w:lsdException w:name="Table 3D effects 2" w:semiHidden="1" w:unhideWhenUsed="1"/>
-    <w:lsdException w:name="Table 3D effects 3" w:semiHidden="1" w:unhideWhenUsed="1"/>
-    <w:lsdException w:name="Table Contemporary" w:semiHidden="1" w:unhideWhenUsed="1"/>
-    <w:lsdException w:name="Table Elegant" w:semiHidden="1" w:unhideWhenUsed="1"/>
-    <w:lsdException w:name="Table Professional" w:semiHidden="1" w:unhideWhenUsed="1"/>
-    <w:lsdException w:name="Table Subtle 1" w:semiHidden="1" w:unhideWhenUsed="1"/>
-    <w:lsdException w:name="Table Subtle 2" w:semiHidden="1" w:unhideWhenUsed="1"/>
-    <w:lsdException w:name="Table Web 1" w:semiHidden="1" w:unhideWhenUsed="1"/>
-    <w:lsdException w:name="Table Web 2" w:semiHidden="1" w:unhideWhenUsed="1"/>
-    <w:lsdException w:name="Table Web 3" w:semiHidden="1" w:unhideWhenUsed="1"/>
-    <w:lsdException w:name="Balloon Text" w:semiHidden="1" w:unhideWhenUsed="1"/>
-    <w:lsdException w:name="Table Grid" w:uiPriority="59"/>
-    <w:lsdException w:name="Table Theme" w:semiHidden="1" w:unhideWhenUsed="1"/>
-    <w:lsdException w:name="Placeholder Text" w:semiHidden="1"/>
-    <w:lsdException w:name="No Spacing" w:uiPriority="1" w:qFormat="1"/>
-    <w:lsdException w:name="Light Shading" w:uiPriority="60"/>
-    <w:lsdException w:name="Light List" w:uiPriority="61"/>
-    <w:lsdException w:name="Light Grid" w:uiPriority="62"/>
-    <w:lsdException w:name="Medium Shading 1" w:uiPriority="63"/>
-    <w:lsdException w:name="Medium Shading 2" w:uiPriority="64"/>
-    <w:lsdException w:name="Medium List 1" w:uiPriority="65"/>
-    <w:lsdException w:name="Medium List 2" w:uiPriority="66"/>
-    <w:lsdException w:name="Medium Grid 1" w:uiPriority="67"/>
-    <w:lsdException w:name="Medium Grid 2" w:uiPriority="68"/>
-    <w:lsdException w:name="Medium Grid 3" w:uiPriority="69"/>
-    <w:lsdException w:name="Dark List" w:uiPriority="70"/>
-    <w:lsdException w:name="Colorful Shading" w:uiPriority="71"/>
-    <w:lsdException w:name="Colorful List" w:uiPriority="72"/>
-    <w:lsdException w:name="Colorful Grid" w:uiPriority="73"/>
-    <w:lsdException w:name="Light Shading Accent 1" w:uiPriority="60"/>
-    <w:lsdException w:name="Light List Accent 1" w:uiPriority="61"/>
-    <w:lsdException w:name="Light Grid Accent 1" w:uiPriority="62"/>
-    <w:lsdException w:name="Medium Shading 1 Accent 1" w:uiPriority="63"/>
-    <w:lsdException w:name="Medium Shading 2 Accent 1" w:uiPriority="64"/>
-    <w:lsdException w:name="Medium List 1 Accent 1" w:uiPriority="65"/>
-    <w:lsdException w:name="Revision" w:semiHidden="1"/>
-    <w:lsdException w:name="List Paragraph" w:uiPriority="34" w:qFormat="1"/>
-    <w:lsdException w:name="Quote" w:uiPriority="29" w:qFormat="1"/>
-    <w:lsdException w:name="Intense Quote" w:uiPriority="30" w:qFormat="1"/>
-    <w:lsdException w:name="Medium List 2 Accent 1" w:uiPriority="66"/>
-    <w:lsdException w:name="Medium Grid 1 Accent 1" w:uiPriority="67"/>
-    <w:lsdException w:name="Medium Grid 2 Accent 1" w:uiPriority="68"/>
-    <w:lsdException w:name="Medium Grid 3 Accent 1" w:uiPriority="69"/>
-    <w:lsdException w:name="Dark List Accent 1" w:uiPriority="70"/>
-    <w:lsdException w:name="Colorful Shading Accent 1" w:uiPriority="71"/>
-    <w:lsdException w:name="Colorful List Accent 1" w:uiPriority="72"/>
-    <w:lsdException w:name="Colorful Grid Accent 1" w:uiPriority="73"/>
-    <w:lsdException w:name="Light Shading Accent 2" w:uiPriority="60"/>
-    <w:lsdException w:name="Light List Accent 2" w:uiPriority="61"/>
-    <w:lsdException w:name="Light Grid Accent 2" w:uiPriority="62"/>
-    <w:lsdException w:name="Medium Shading 1 Accent 2" w:uiPriority="63"/>
-    <w:lsdException w:name="Medium Shading 2 Accent 2" w:uiPriority="64"/>
-    <w:lsdException w:name="Medium List 1 Accent 2" w:uiPriority="65"/>
-    <w:lsdException w:name="Medium List 2 Accent 2" w:uiPriority="66"/>
-    <w:lsdException w:name="Medium Grid 1 Accent 2" w:uiPriority="67"/>
-    <w:lsdException w:name="Medium Grid 2 Accent 2" w:uiPriority="68"/>
-    <w:lsdException w:name="Medium Grid 3 Accent 2" w:uiPriority="69"/>
-    <w:lsdException w:name="Dark List Accent 2" w:uiPriority="70"/>
-    <w:lsdException w:name="Colorful Shading Accent 2" w:uiPriority="71"/>
-    <w:lsdException w:name="Colorful List Accent 2" w:uiPriority="72"/>
-    <w:lsdException w:name="Colorful Grid Accent 2" w:uiPriority="73"/>
-    <w:lsdException w:name="Light Shading Accent 3" w:uiPriority="60"/>
-    <w:lsdException w:name="Light List Accent 3" w:uiPriority="61"/>
-    <w:lsdException w:name="Light Grid Accent 3" w:uiPriority="62"/>
-    <w:lsdException w:name="Medium Shading 1 Accent 3" w:uiPriority="63"/>
-    <w:lsdException w:name="Medium Shading 2 Accent 3" w:uiPriority="64"/>
-    <w:lsdException w:name="Medium List 1 Accent 3" w:uiPriority="65"/>
-    <w:lsdException w:name="Medium List 2 Accent 3" w:uiPriority="66"/>
-    <w:lsdException w:name="Medium Grid 1 Accent 3" w:uiPriority="67"/>
-    <w:lsdException w:name="Medium Grid 2 Accent 3" w:uiPriority="68"/>
-    <w:lsdException w:name="Medium Grid 3 Accent 3" w:uiPriority="69"/>
-    <w:lsdException w:name="Dark List Accent 3" w:uiPriority="70"/>
-    <w:lsdException w:name="Colorful Shading Accent 3" w:uiPriority="71"/>
-    <w:lsdException w:name="Colorful List Accent 3" w:uiPriority="72"/>
-    <w:lsdException w:name="Colorful Grid Accent 3" w:uiPriority="73"/>
-    <w:lsdException w:name="Light Shading Accent 4" w:uiPriority="60"/>
-    <w:lsdException w:name="Light List Accent 4" w:uiPriority="61"/>
-    <w:lsdException w:name="Light Grid Accent 4" w:uiPriority="62"/>
-    <w:lsdException w:name="Medium Shading 1 Accent 4" w:uiPriority="63"/>
-    <w:lsdException w:name="Medium Shading 2 Accent 4" w:uiPriority="64"/>
-    <w:lsdException w:name="Medium List 1 Accent 4" w:uiPriority="65"/>
-    <w:lsdException w:name="Medium List 2 Accent 4" w:uiPriority="66"/>
-    <w:lsdException w:name="Medium Grid 1 Accent 4" w:uiPriority="67"/>
-    <w:lsdException w:name="Medium Grid 2 Accent 4" w:uiPriority="68"/>
-    <w:lsdException w:name="Medium Grid 3 Accent 4" w:uiPriority="69"/>
-    <w:lsdException w:name="Dark List Accent 4" w:uiPriority="70"/>
-    <w:lsdException w:name="Colorful Shading Accent 4" w:uiPriority="71"/>
-    <w:lsdException w:name="Colorful List Accent 4" w:uiPriority="72"/>
-    <w:lsdException w:name="Colorful Grid Accent 4" w:uiPriority="73"/>
-    <w:lsdException w:name="Light Shading Accent 5" w:uiPriority="60"/>
-    <w:lsdException w:name="Light List Accent 5" w:uiPriority="61"/>
-    <w:lsdException w:name="Light Grid Accent 5" w:uiPriority="62"/>
-    <w:lsdException w:name="Medium Shading 1 Accent 5" w:uiPriority="63"/>
-    <w:lsdException w:name="Medium Shading 2 Accent 5" w:uiPriority="64"/>
-    <w:lsdException w:name="Medium List 1 Accent 5" w:uiPriority="65"/>
-    <w:lsdException w:name="Medium List 2 Accent 5" w:uiPriority="66"/>
-    <w:lsdException w:name="Medium Grid 1 Accent 5" w:uiPriority="67"/>
-    <w:lsdException w:name="Medium Grid 2 Accent 5" w:uiPriority="68"/>
-    <w:lsdException w:name="Medium Grid 3 Accent 5" w:uiPriority="69"/>
-    <w:lsdException w:name="Dark List Accent 5" w:uiPriority="70"/>
-    <w:lsdException w:name="Colorful Shading Accent 5" w:uiPriority="71"/>
-    <w:lsdException w:name="Colorful List Accent 5" w:uiPriority="72"/>
-    <w:lsdException w:name="Colorful Grid Accent 5" w:uiPriority="73"/>
-    <w:lsdException w:name="Light Shading Accent 6" w:uiPriority="60"/>
-    <w:lsdException w:name="Light List Accent 6" w:uiPriority="61"/>
-    <w:lsdException w:name="Light Grid Accent 6" w:uiPriority="62"/>
-    <w:lsdException w:name="Medium Shading 1 Accent 6" w:uiPriority="63"/>
-    <w:lsdException w:name="Medium Shading 2 Accent 6" w:uiPriority="64"/>
-    <w:lsdException w:name="Medium List 1 Accent 6" w:uiPriority="65"/>
-    <w:lsdException w:name="Medium List 2 Accent 6" w:uiPriority="66"/>
-    <w:lsdException w:name="Medium Grid 1 Accent 6" w:uiPriority="67"/>
-    <w:lsdException w:name="Medium Grid 2 Accent 6" w:uiPriority="68"/>
-    <w:lsdException w:name="Medium Grid 3 Accent 6" w:uiPriority="69"/>
-    <w:lsdException w:name="Dark List Accent 6" w:uiPriority="70"/>
-    <w:lsdException w:name="Colorful Shading Accent 6" w:uiPriority="71"/>
-    <w:lsdException w:name="Colorful List Accent 6" w:uiPriority="72"/>
-    <w:lsdException w:name="Colorful Grid Accent 6" w:uiPriority="73"/>
-    <w:lsdException w:name="Subtle Emphasis" w:uiPriority="19" w:qFormat="1"/>
-    <w:lsdException w:name="Intense Emphasis" w:uiPriority="21" w:qFormat="1"/>
-    <w:lsdException w:name="Subtle Reference" w:uiPriority="31" w:qFormat="1"/>
-    <w:lsdException w:name="Intense Reference" w:uiPriority="32" w:qFormat="1"/>
-    <w:lsdException w:name="Book Title" w:uiPriority="33" w:qFormat="1"/>
-    <w:lsdException w:name="Bibliography" w:semiHidden="1" w:uiPriority="37" w:unhideWhenUsed="1"/>
-    <w:lsdException w:name="TOC Heading" w:semiHidden="1" w:uiPriority="39" w:unhideWhenUsed="1" w:qFormat="1"/>
-    <w:lsdException w:name="Grid Table 4" w:uiPriority="49"/>
-    <w:lsdException w:name="Grid Table 5 Dark" w:uiPriority="50"/>
-    <w:lsdException w:name="Grid Table 6 Colorful" w:uiPriority="51"/>
-    <w:lsdException w:name="Grid Table 7 Colorful" w:uiPriority="52"/>
-    <w:lsdException w:name="Grid Table 1 Light Accent 1" w:uiPriority="46"/>
-    <w:lsdException w:name="Grid Table 2 Accent 1" w:uiPriority="47"/>
-    <w:lsdException w:name="Grid Table 3 Accent 1" w:uiPriority="48"/>
-    <w:lsdException w:name="Grid Table 4 Accent 1" w:uiPriority="49"/>
-    <w:lsdException w:name="Grid Table 5 Dark Accent 1" w:uiPriority="50"/>
-    <w:lsdException w:name="Grid Table 6 Colorful Accent 1" w:uiPriority="51"/>
-    <w:lsdException w:name="Grid Table 7 Colorful Accent 1" w:uiPriority="52"/>
-    <w:lsdException w:name="Grid Table 1 Light Accent 2" w:uiPriority="46"/>
-    <w:lsdException w:name="Grid Table 2 Accent 2" w:uiPriority="47"/>
-    <w:lsdException w:name="Grid Table 3 Accent 2" w:uiPriority="48"/>
-    <w:lsdException w:name="Grid Table 4 Accent 2" w:uiPriority="49"/>
-    <w:lsdException w:name="Grid Table 5 Dark Accent 2" w:uiPriority="50"/>
-    <w:lsdException w:name="Grid Table 6 Colorful Accent 2" w:uiPriority="51"/>
-    <w:lsdException w:name="Grid Table 7 Colorful Accent 2" w:uiPriority="52"/>
-    <w:lsdException w:name="Grid Table 1 Light Accent 3" w:uiPriority="46"/>
-    <w:lsdException w:name="Grid Table 2 Accent 3" w:uiPriority="47"/>
-    <w:lsdException w:name="Grid Table 3 Accent 3" w:uiPriority="48"/>
-    <w:lsdException w:name="Grid Table 4 Accent 3" w:uiPriority="49"/>
-    <w:lsdException w:name="Grid Table 5 Dark Accent 3" w:uiPriority="50"/>
-    <w:lsdException w:name="Grid Table 6 Colorful Accent 3" w:uiPriority="51"/>
-    <w:lsdException w:name="Grid Table 7 Colorful Accent 3" w:uiPriority="52"/>
-    <w:lsdException w:name="Grid Table 1 Light Accent 4" w:uiPriority="46"/>
-    <w:lsdException w:name="Grid Table 2 Accent 4" w:uiPriority="47"/>
-    <w:lsdException w:name="Grid Table 3 Accent 4" w:uiPriority="48"/>
-    <w:lsdException w:name="Grid Table 4 Accent 4" w:uiPriority="49"/>
-    <w:lsdException w:name="Grid Table 5 Dark Accent 4" w:uiPriority="50"/>
-    <w:lsdException w:name="Grid Table 6 Colorful Accent 4" w:uiPriority="51"/>
-    <w:lsdException w:name="Grid Table 7 Colorful Accent 4" w:uiPriority="52"/>
-    <w:lsdException w:name="Grid Table 1 Light Accent 5" w:uiPriority="46"/>
-    <w:lsdException w:name="Grid Table 2 Accent 5" w:uiPriority="47"/>
-    <w:lsdException w:name="Grid Table 3 Accent 5" w:uiPriority="48"/>
-    <w:lsdException w:name="Grid Table 4 Accent 5" w:uiPriority="49"/>
-    <w:lsdException w:name="Grid Table 5 Dark Accent 5" w:uiPriority="50"/>
-    <w:lsdException w:name="Grid Table 6 Colorful Accent 5" w:uiPriority="51"/>
-    <w:lsdException w:name="Grid Table 7 Colorful Accent 5" w:uiPriority="52"/>
-    <w:lsdException w:name="Grid Table 1 Light Accent 6" w:uiPriority="46"/>
-    <w:lsdException w:name="Grid Table 2 Accent 6" w:uiPriority="47"/>
-    <w:lsdException w:name="Grid Table 3 Accent 6" w:uiPriority="48"/>
-    <w:lsdException w:name="Grid Table 4 Accent 6" w:uiPriority="49"/>
-    <w:lsdException w:name="Grid Table 5 Dark Accent 6" w:uiPriority="50"/>
-    <w:lsdException w:name="Grid Table 6 Colorful Accent 6" w:uiPriority="51"/>
-    <w:lsdException w:name="Grid Table 7 Colorful Accent 6" w:uiPriority="52"/>
-    <w:lsdException w:name="List Table 1 Light" w:uiPriority="46"/>
-    <w:lsdException w:name="List Table 2" w:uiPriority="47"/>
-    <w:lsdException w:name="List Table 3" w:uiPriority="48"/>
-    <w:lsdException w:name="List Table 4" w:uiPriority="49"/>
-    <w:lsdException w:name="List Table 5 Dark" w:uiPriority="50"/>
-    <w:lsdException w:name="List Table 6 Colorful" w:uiPriority="51"/>
-    <w:lsdException w:name="List Table 7 Colorful" w:uiPriority="52"/>
-    <w:lsdException w:name="List Table 1 Light Accent 1" w:uiPriority="46"/>
-    <w:lsdException w:name="List Table 2 Accent 1" w:uiPriority="47"/>
-    <w:lsdException w:name="List Table 3 Accent 1" w:uiPriority="48"/>
-    <w:lsdException w:name="List Table 4 Accent 1" w:uiPriority="49"/>
-    <w:lsdException w:name="List Table 5 Dark Accent 1" w:uiPriority="50"/>
-    <w:lsdException w:name="List Table 6 Colorful Accent 1" w:uiPriority="51"/>
-    <w:lsdException w:name="List Table 7 Colorful Accent 1" w:uiPriority="52"/>
-    <w:lsdException w:name="List Table 1 Light Accent 2" w:uiPriority="46"/>
-    <w:lsdException w:name="List Table 2 Accent 2" w:uiPriority="47"/>
-    <w:lsdException w:name="List Table 3 Accent 2" w:uiPriority="48"/>
-    <w:lsdException w:name="List Table 4 Accent 2" w:uiPriority="49"/>
-    <w:lsdException w:name="List Table 5 Dark Accent 2" w:uiPriority="50"/>
-    <w:lsdException w:name="List Table 6 Colorful Accent 2" w:uiPriority="51"/>
-    <w:lsdException w:name="List Table 7 Colorful Accent 2" w:uiPriority="52"/>
-    <w:lsdException w:name="List Table 1 Light Accent 3" w:uiPriority="46"/>
-    <w:lsdException w:name="List Table 2 Accent 3" w:uiPriority="47"/>
-    <w:lsdException w:name="List Table 3 Accent 3" w:uiPriority="48"/>
-    <w:lsdException w:name="List Table 4 Accent 3" w:uiPriority="49"/>
-    <w:lsdException w:name="List Table 5 Dark Accent 3" w:uiPriority="50"/>
-    <w:lsdException w:name="List Table 6 Colorful Accent 3" w:uiPriority="51"/>
-    <w:lsdException w:name="List Table 7 Colorful Accent 3" w:uiPriority="52"/>
-    <w:lsdException w:name="List Table 1 Light Accent 4" w:uiPriority="46"/>
-    <w:lsdException w:name="List Table 2 Accent 4" w:uiPriority="47"/>
-    <w:lsdException w:name="List Table 3 Accent 4" w:uiPriority="48"/>
-    <w:lsdException w:name="List Table 4 Accent 4" w:uiPriority="49"/>
-    <w:lsdException w:name="List Table 5 Dark Accent 4" w:uiPriority="50"/>
-    <w:lsdException w:name="List Table 6 Colorful Accent 4" w:uiPriority="51"/>
-    <w:lsdException w:name="List Table 7 Colorful Accent 4" w:uiPriority="52"/>
-    <w:lsdException w:name="List Table 1 Light Accent 5" w:uiPriority="46"/>
-    <w:lsdException w:name="List Table 2 Accent 5" w:uiPriority="47"/>
-    <w:lsdException w:name="List Table 3 Accent 5" w:uiPriority="48"/>
-    <w:lsdException w:name="List Table 4 Accent 5" w:uiPriority="49"/>
-    <w:lsdException w:name="List Table 5 Dark Accent 5" w:uiPriority="50"/>
-    <w:lsdException w:name="List Table 6 Colorful Accent 5" w:uiPriority="51"/>
-    <w:lsdException w:name="List Table 7 Colorful Accent 5" w:uiPriority="52"/>
-    <w:lsdException w:name="List Table 1 Light Accent 6" w:uiPriority="46"/>
-    <w:lsdException w:name="List Table 2 Accent 6" w:uiPriority="47"/>
-    <w:lsdException w:name="List Table 3 Accent 6" w:uiPriority="48"/>
-    <w:lsdException w:name="List Table 4 Accent 6" w:uiPriority="49"/>
-    <w:lsdException w:name="List Table 5 Dark Accent 6" w:uiPriority="50"/>
-    <w:lsdException w:name="List Table 6 Colorful Accent 6" w:uiPriority="51"/>
-    <w:lsdException w:name="List Table 7 Colorful Accent 6" w:uiPriority="52"/>
+  <w:latentStyles w:defLockedState="0" w:defUIPriority="99" w:defSemiHidden="1" w:defUnhideWhenUsed="1" w:defQFormat="0" w:count="267">
+    <w:lsdException w:name="Normal" w:semiHidden="0" w:uiPriority="0" w:unhideWhenUsed="0" w:qFormat="1"/>
+    <w:lsdException w:name="heading 1" w:semiHidden="0" w:uiPriority="9" w:unhideWhenUsed="0" w:qFormat="1"/>
+    <w:lsdException w:name="heading 2" w:uiPriority="9" w:qFormat="1"/>
+    <w:lsdException w:name="heading 3" w:uiPriority="9" w:qFormat="1"/>
+    <w:lsdException w:name="heading 4" w:uiPriority="9" w:qFormat="1"/>
+    <w:lsdException w:name="heading 5" w:uiPriority="9" w:qFormat="1"/>
+    <w:lsdException w:name="heading 6" w:uiPriority="9" w:qFormat="1"/>
+    <w:lsdException w:name="heading 7" w:uiPriority="9" w:qFormat="1"/>
+    <w:lsdException w:name="heading 8" w:uiPriority="9" w:qFormat="1"/>
+    <w:lsdException w:name="heading 9" w:uiPriority="9" w:qFormat="1"/>
+    <w:lsdException w:name="toc 1" w:uiPriority="39"/>
+    <w:lsdException w:name="toc 2" w:uiPriority="39"/>
+    <w:lsdException w:name="toc 3" w:uiPriority="39"/>
+    <w:lsdException w:name="toc 4" w:uiPriority="39"/>
+    <w:lsdException w:name="toc 5" w:uiPriority="39"/>
+    <w:lsdException w:name="toc 6" w:uiPriority="39"/>
+    <w:lsdException w:name="toc 7" w:uiPriority="39"/>
+    <w:lsdException w:name="toc 8" w:uiPriority="39"/>
+    <w:lsdException w:name="toc 9" w:uiPriority="39"/>
+    <w:lsdException w:name="caption" w:uiPriority="35" w:qFormat="1"/>
+    <w:lsdException w:name="Title" w:semiHidden="0" w:uiPriority="10" w:unhideWhenUsed="0" w:qFormat="1"/>
+    <w:lsdException w:name="Default Paragraph Font" w:uiPriority="1"/>
+    <w:lsdException w:name="Subtitle" w:semiHidden="0" w:uiPriority="11" w:unhideWhenUsed="0" w:qFormat="1"/>
+    <w:lsdException w:name="Strong" w:semiHidden="0" w:uiPriority="22" w:unhideWhenUsed="0" w:qFormat="1"/>
+    <w:lsdException w:name="Emphasis" w:semiHidden="0" w:uiPriority="20" w:unhideWhenUsed="0" w:qFormat="1"/>
+    <w:lsdException w:name="Table Grid" w:semiHidden="0" w:uiPriority="59" w:unhideWhenUsed="0"/>
+    <w:lsdException w:name="Placeholder Text" w:unhideWhenUsed="0"/>
+    <w:lsdException w:name="No Spacing" w:semiHidden="0" w:uiPriority="1" w:unhideWhenUsed="0" w:qFormat="1"/>
+    <w:lsdException w:name="Light Shading" w:semiHidden="0" w:uiPriority="60" w:unhideWhenUsed="0"/>
+    <w:lsdException w:name="Light List" w:semiHidden="0" w:uiPriority="61" w:unhideWhenUsed="0"/>
+    <w:lsdException w:name="Light Grid" w:semiHidden="0" w:uiPriority="62" w:unhideWhenUsed="0"/>
+    <w:lsdException w:name="Medium Shading 1" w:semiHidden="0" w:uiPriority="63" w:unhideWhenUsed="0"/>
+    <w:lsdException w:name="Medium Shading 2" w:semiHidden="0" w:uiPriority="64" w:unhideWhenUsed="0"/>
+    <w:lsdException w:name="Medium List 1" w:semiHidden="0" w:uiPriority="65" w:unhideWhenUsed="0"/>
+    <w:lsdException w:name="Medium List 2" w:semiHidden="0" w:uiPriority="66" w:unhideWhenUsed="0"/>
+    <w:lsdException w:name="Medium Grid 1" w:semiHidden="0" w:uiPriority="67" w:unhideWhenUsed="0"/>
+    <w:lsdException w:name="Medium Grid 2" w:semiHidden="0" w:uiPriority="68" w:unhideWhenUsed="0"/>
+    <w:lsdException w:name="Medium Grid 3" w:semiHidden="0" w:uiPriority="69" w:unhideWhenUsed="0"/>
+    <w:lsdException w:name="Dark List" w:semiHidden="0" w:uiPriority="70" w:unhideWhenUsed="0"/>
+    <w:lsdException w:name="Colorful Shading" w:semiHidden="0" w:uiPriority="71" w:unhideWhenUsed="0"/>
+    <w:lsdException w:name="Colorful List" w:semiHidden="0" w:uiPriority="72" w:unhideWhenUsed="0"/>
+    <w:lsdException w:name="Colorful Grid" w:semiHidden="0" w:uiPriority="73" w:unhideWhenUsed="0"/>
+    <w:lsdException w:name="Light Shading Accent 1" w:semiHidden="0" w:uiPriority="60" w:unhideWhenUsed="0"/>
+    <w:lsdException w:name="Light List Accent 1" w:semiHidden="0" w:uiPriority="61" w:unhideWhenUsed="0"/>
+    <w:lsdException w:name="Light Grid Accent 1" w:semiHidden="0" w:uiPriority="62" w:unhideWhenUsed="0"/>
+    <w:lsdException w:name="Medium Shading 1 Accent 1" w:semiHidden="0" w:uiPriority="63" w:unhideWhenUsed="0"/>
+    <w:lsdException w:name="Medium Shading 2 Accent 1" w:semiHidden="0" w:uiPriority="64" w:unhideWhenUsed="0"/>
+    <w:lsdException w:name="Medium List 1 Accent 1" w:semiHidden="0" w:uiPriority="65" w:unhideWhenUsed="0"/>
+    <w:lsdException w:name="Revision" w:unhideWhenUsed="0"/>
+    <w:lsdException w:name="List Paragraph" w:semiHidden="0" w:uiPriority="34" w:unhideWhenUsed="0" w:qFormat="1"/>
+    <w:lsdException w:name="Quote" w:semiHidden="0" w:uiPriority="29" w:unhideWhenUsed="0" w:qFormat="1"/>
+    <w:lsdException w:name="Intense Quote" w:semiHidden="0" w:uiPriority="30" w:unhideWhenUsed="0" w:qFormat="1"/>
+    <w:lsdException w:name="Medium List 2 Accent 1" w:semiHidden="0" w:uiPriority="66" w:unhideWhenUsed="0"/>
+    <w:lsdException w:name="Medium Grid 1 Accent 1" w:semiHidden="0" w:uiPriority="67" w:unhideWhenUsed="0"/>
+    <w:lsdException w:name="Medium Grid 2 Accent 1" w:semiHidden="0" w:uiPriority="68" w:unhideWhenUsed="0"/>
+    <w:lsdException w:name="Medium Grid 3 Accent 1" w:semiHidden="0" w:uiPriority="69" w:unhideWhenUsed="0"/>
+    <w:lsdException w:name="Dark List Accent 1" w:semiHidden="0" w:uiPriority="70" w:unhideWhenUsed="0"/>
+    <w:lsdException w:name="Colorful Shading Accent 1" w:semiHidden="0" w:uiPriority="71" w:unhideWhenUsed="0"/>
+    <w:lsdException w:name="Colorful List Accent 1" w:semiHidden="0" w:uiPriority="72" w:unhideWhenUsed="0"/>
+    <w:lsdException w:name="Colorful Grid Accent 1" w:semiHidden="0" w:uiPriority="73" w:unhideWhenUsed="0"/>
+    <w:lsdException w:name="Light Shading Accent 2" w:semiHidden="0" w:uiPriority="60" w:unhideWhenUsed="0"/>
+    <w:lsdException w:name="Light List Accent 2" w:semiHidden="0" w:uiPriority="61" w:unhideWhenUsed="0"/>
+    <w:lsdException w:name="Light Grid Accent 2" w:semiHidden="0" w:uiPriority="62" w:unhideWhenUsed="0"/>
+    <w:lsdException w:name="Medium Shading 1 Accent 2" w:semiHidden="0" w:uiPriority="63" w:unhideWhenUsed="0"/>
+    <w:lsdException w:name="Medium Shading 2 Accent 2" w:semiHidden="0" w:uiPriority="64" w:unhideWhenUsed="0"/>
+    <w:lsdException w:name="Medium List 1 Accent 2" w:semiHidden="0" w:uiPriority="65" w:unhideWhenUsed="0"/>
+    <w:lsdException w:name="Medium List 2 Accent 2" w:semiHidden="0" w:uiPriority="66" w:unhideWhenUsed="0"/>
+    <w:lsdException w:name="Medium Grid 1 Accent 2" w:semiHidden="0" w:uiPriority="67" w:unhideWhenUsed="0"/>
+    <w:lsdException w:name="Medium Grid 2 Accent 2" w:semiHidden="0" w:uiPriority="68" w:unhideWhenUsed="0"/>
+    <w:lsdException w:name="Medium Grid 3 Accent 2" w:semiHidden="0" w:uiPriority="69" w:unhideWhenUsed="0"/>
+    <w:lsdException w:name="Dark List Accent 2" w:semiHidden="0" w:uiPriority="70" w:unhideWhenUsed="0"/>
+    <w:lsdException w:name="Colorful Shading Accent 2" w:semiHidden="0" w:uiPriority="71" w:unhideWhenUsed="0"/>
+    <w:lsdException w:name="Colorful List Accent 2" w:semiHidden="0" w:uiPriority="72" w:unhideWhenUsed="0"/>
+    <w:lsdException w:name="Colorful Grid Accent 2" w:semiHidden="0" w:uiPriority="73" w:unhideWhenUsed="0"/>
+    <w:lsdException w:name="Light Shading Accent 3" w:semiHidden="0" w:uiPriority="60" w:unhideWhenUsed="0"/>
+    <w:lsdException w:name="Light List Accent 3" w:semiHidden="0" w:uiPriority="61" w:unhideWhenUsed="0"/>
+    <w:lsdException w:name="Light Grid Accent 3" w:semiHidden="0" w:uiPriority="62" w:unhideWhenUsed="0"/>
+    <w:lsdException w:name="Medium Shading 1 Accent 3" w:semiHidden="0" w:uiPriority="63" w:unhideWhenUsed="0"/>
+    <w:lsdException w:name="Medium Shading 2 Accent 3" w:semiHidden="0" w:uiPriority="64" w:unhideWhenUsed="0"/>
+    <w:lsdException w:name="Medium List 1 Accent 3" w:semiHidden="0" w:uiPriority="65" w:unhideWhenUsed="0"/>
+    <w:lsdException w:name="Medium List 2 Accent 3" w:semiHidden="0" w:uiPriority="66" w:unhideWhenUsed="0"/>
+    <w:lsdException w:name="Medium Grid 1 Accent 3" w:semiHidden="0" w:uiPriority="67" w:unhideWhenUsed="0"/>
+    <w:lsdException w:name="Medium Grid 2 Accent 3" w:semiHidden="0" w:uiPriority="68" w:unhideWhenUsed="0"/>
+    <w:lsdException w:name="Medium Grid 3 Accent 3" w:semiHidden="0" w:uiPriority="69" w:unhideWhenUsed="0"/>
+    <w:lsdException w:name="Dark List Accent 3" w:semiHidden="0" w:uiPriority="70" w:unhideWhenUsed="0"/>
+    <w:lsdException w:name="Colorful Shading Accent 3" w:semiHidden="0" w:uiPriority="71" w:unhideWhenUsed="0"/>
+    <w:lsdException w:name="Colorful List Accent 3" w:semiHidden="0" w:uiPriority="72" w:unhideWhenUsed="0"/>
+    <w:lsdException w:name="Colorful Grid Accent 3" w:semiHidden="0" w:uiPriority="73" w:unhideWhenUsed="0"/>
+    <w:lsdException w:name="Light Shading Accent 4" w:semiHidden="0" w:uiPriority="60" w:unhideWhenUsed="0"/>
+    <w:lsdException w:name="Light List Accent 4" w:semiHidden="0" w:uiPriority="61" w:unhideWhenUsed="0"/>
+    <w:lsdException w:name="Light Grid Accent 4" w:semiHidden="0" w:uiPriority="62" w:unhideWhenUsed="0"/>
+    <w:lsdException w:name="Medium Shading 1 Accent 4" w:semiHidden="0" w:uiPriority="63" w:unhideWhenUsed="0"/>
+    <w:lsdException w:name="Medium Shading 2 Accent 4" w:semiHidden="0" w:uiPriority="64" w:unhideWhenUsed="0"/>
+    <w:lsdException w:name="Medium List 1 Accent 4" w:semiHidden="0" w:uiPriority="65" w:unhideWhenUsed="0"/>
+    <w:lsdException w:name="Medium List 2 Accent 4" w:semiHidden="0" w:uiPriority="66" w:unhideWhenUsed="0"/>
+    <w:lsdException w:name="Medium Grid 1 Accent 4" w:semiHidden="0" w:uiPriority="67" w:unhideWhenUsed="0"/>
+    <w:lsdException w:name="Medium Grid 2 Accent 4" w:semiHidden="0" w:uiPriority="68" w:unhideWhenUsed="0"/>
+    <w:lsdException w:name="Medium Grid 3 Accent 4" w:semiHidden="0" w:uiPriority="69" w:unhideWhenUsed="0"/>
+    <w:lsdException w:name="Dark List Accent 4" w:semiHidden="0" w:uiPriority="70" w:unhideWhenUsed="0"/>
+    <w:lsdException w:name="Colorful Shading Accent 4" w:semiHidden="0" w:uiPriority="71" w:unhideWhenUsed="0"/>
+    <w:lsdException w:name="Colorful List Accent 4" w:semiHidden="0" w:uiPriority="72" w:unhideWhenUsed="0"/>
+    <w:lsdException w:name="Colorful Grid Accent 4" w:semiHidden="0" w:uiPriority="73" w:unhideWhenUsed="0"/>
+    <w:lsdException w:name="Light Shading Accent 5" w:semiHidden="0" w:uiPriority="60" w:unhideWhenUsed="0"/>
+    <w:lsdException w:name="Light List Accent 5" w:semiHidden="0" w:uiPriority="61" w:unhideWhenUsed="0"/>
+    <w:lsdException w:name="Light Grid Accent 5" w:semiHidden="0" w:uiPriority="62" w:unhideWhenUsed="0"/>
+    <w:lsdException w:name="Medium Shading 1 Accent 5" w:semiHidden="0" w:uiPriority="63" w:unhideWhenUsed="0"/>
+    <w:lsdException w:name="Medium Shading 2 Accent 5" w:semiHidden="0" w:uiPriority="64" w:unhideWhenUsed="0"/>
+    <w:lsdException w:name="Medium List 1 Accent 5" w:semiHidden="0" w:uiPriority="65" w:unhideWhenUsed="0"/>
+    <w:lsdException w:name="Medium List 2 Accent 5" w:semiHidden="0" w:uiPriority="66" w:unhideWhenUsed="0"/>
+    <w:lsdException w:name="Medium Grid 1 Accent 5" w:semiHidden="0" w:uiPriority="67" w:unhideWhenUsed="0"/>
+    <w:lsdException w:name="Medium Grid 2 Accent 5" w:semiHidden="0" w:uiPriority="68" w:unhideWhenUsed="0"/>
+    <w:lsdException w:name="Medium Grid 3 Accent 5" w:semiHidden="0" w:uiPriority="69" w:unhideWhenUsed="0"/>
+    <w:lsdException w:name="Dark List Accent 5" w:semiHidden="0" w:uiPriority="70" w:unhideWhenUsed="0"/>
+    <w:lsdException w:name="Colorful Shading Accent 5" w:semiHidden="0" w:uiPriority="71" w:unhideWhenUsed="0"/>
+    <w:lsdException w:name="Colorful List Accent 5" w:semiHidden="0" w:uiPriority="72" w:unhideWhenUsed="0"/>
+    <w:lsdException w:name="Colorful Grid Accent 5" w:semiHidden="0" w:uiPriority="73" w:unhideWhenUsed="0"/>
+    <w:lsdException w:name="Light Shading Accent 6" w:semiHidden="0" w:uiPriority="60" w:unhideWhenUsed="0"/>
+    <w:lsdException w:name="Light List Accent 6" w:semiHidden="0" w:uiPriority="61" w:unhideWhenUsed="0"/>
+    <w:lsdException w:name="Light Grid Accent 6" w:semiHidden="0" w:uiPriority="62" w:unhideWhenUsed="0"/>
+    <w:lsdException w:name="Medium Shading 1 Accent 6" w:semiHidden="0" w:uiPriority="63" w:unhideWhenUsed="0"/>
+    <w:lsdException w:name="Medium Shading 2 Accent 6" w:semiHidden="0" w:uiPriority="64" w:unhideWhenUsed="0"/>
+    <w:lsdException w:name="Medium List 1 Accent 6" w:semiHidden="0" w:uiPriority="65" w:unhideWhenUsed="0"/>
+    <w:lsdException w:name="Medium List 2 Accent 6" w:semiHidden="0" w:uiPriority="66" w:unhideWhenUsed="0"/>
+    <w:lsdException w:name="Medium Grid 1 Accent 6" w:semiHidden="0" w:uiPriority="67" w:unhideWhenUsed="0"/>
+    <w:lsdException w:name="Medium Grid 2 Accent 6" w:semiHidden="0" w:uiPriority="68" w:unhideWhenUsed="0"/>
+    <w:lsdException w:name="Medium Grid 3 Accent 6" w:semiHidden="0" w:uiPriority="69" w:unhideWhenUsed="0"/>
+    <w:lsdException w:name="Dark List Accent 6" w:semiHidden="0" w:uiPriority="70" w:unhideWhenUsed="0"/>
+    <w:lsdException w:name="Colorful Shading Accent 6" w:semiHidden="0" w:uiPriority="71" w:unhideWhenUsed="0"/>
+    <w:lsdException w:name="Colorful List Accent 6" w:semiHidden="0" w:uiPriority="72" w:unhideWhenUsed="0"/>
+    <w:lsdException w:name="Colorful Grid Accent 6" w:semiHidden="0" w:uiPriority="73" w:unhideWhenUsed="0"/>
+    <w:lsdException w:name="Subtle Emphasis" w:semiHidden="0" w:uiPriority="19" w:unhideWhenUsed="0" w:qFormat="1"/>
+    <w:lsdException w:name="Intense Emphasis" w:semiHidden="0" w:uiPriority="21" w:unhideWhenUsed="0" w:qFormat="1"/>
+    <w:lsdException w:name="Subtle Reference" w:semiHidden="0" w:uiPriority="31" w:unhideWhenUsed="0" w:qFormat="1"/>
+    <w:lsdException w:name="Intense Reference" w:semiHidden="0" w:uiPriority="32" w:unhideWhenUsed="0" w:qFormat="1"/>
+    <w:lsdException w:name="Book Title" w:semiHidden="0" w:uiPriority="33" w:unhideWhenUsed="0" w:qFormat="1"/>
+    <w:lsdException w:name="Bibliography" w:uiPriority="37"/>
+    <w:lsdException w:name="TOC Heading" w:uiPriority="39" w:qFormat="1"/>
   </w:latentStyles>
   <w:style w:type="paragraph" w:default="1" w:styleId="Normal">
     <w:name w:val="Normal"/>
@@ -8697,6 +8673,7 @@
     <w:uiPriority w:val="59"/>
     <w:rsid w:val="00FA6931"/>
     <w:tblPr>
+      <w:tblInd w:w="0" w:type="dxa"/>
       <w:tblBorders>
         <w:top w:val="single" w:sz="4" w:space="0" w:color="auto"/>
         <w:left w:val="single" w:sz="4" w:space="0" w:color="auto"/>
@@ -8705,7 +8682,203 @@
         <w:insideH w:val="single" w:sz="4" w:space="0" w:color="auto"/>
         <w:insideV w:val="single" w:sz="4" w:space="0" w:color="auto"/>
       </w:tblBorders>
+      <w:tblCellMar>
+        <w:top w:w="0" w:type="dxa"/>
+        <w:left w:w="108" w:type="dxa"/>
+        <w:bottom w:w="0" w:type="dxa"/>
+        <w:right w:w="108" w:type="dxa"/>
+      </w:tblCellMar>
     </w:tblPr>
+  </w:style>
+</w:styles>
+</file>
+
+<file path=word/stylesWithEffects.xml><?xml version="1.0" encoding="utf-8"?>
+<w:styles xmlns:wpc="http://schemas.microsoft.com/office/word/2010/wordprocessingCanvas" xmlns:mc="http://schemas.openxmlformats.org/markup-compatibility/2006" xmlns:o="urn:schemas-microsoft-com:office:office" xmlns:r="http://schemas.openxmlformats.org/officeDocument/2006/relationships" xmlns:m="http://schemas.openxmlformats.org/officeDocument/2006/math" xmlns:v="urn:schemas-microsoft-com:vml" xmlns:wp14="http://schemas.microsoft.com/office/word/2010/wordprocessingDrawing" xmlns:wp="http://schemas.openxmlformats.org/drawingml/2006/wordprocessingDrawing" xmlns:w10="urn:schemas-microsoft-com:office:word" xmlns:w="http://schemas.openxmlformats.org/wordprocessingml/2006/main" xmlns:w14="http://schemas.microsoft.com/office/word/2010/wordml" xmlns:wpg="http://schemas.microsoft.com/office/word/2010/wordprocessingGroup" xmlns:wpi="http://schemas.microsoft.com/office/word/2010/wordprocessingInk" xmlns:wne="http://schemas.microsoft.com/office/word/2006/wordml" xmlns:wps="http://schemas.microsoft.com/office/word/2010/wordprocessingShape" mc:Ignorable="w14 wp14">
+  <w:docDefaults>
+    <w:rPrDefault>
+      <w:rPr>
+        <w:rFonts w:asciiTheme="minorHAnsi" w:eastAsiaTheme="minorEastAsia" w:hAnsiTheme="minorHAnsi" w:cstheme="minorBidi"/>
+        <w:sz w:val="22"/>
+        <w:szCs w:val="22"/>
+        <w:lang w:val="en-US" w:eastAsia="en-US" w:bidi="ar-SA"/>
+      </w:rPr>
+    </w:rPrDefault>
+    <w:pPrDefault>
+      <w:pPr>
+        <w:spacing w:after="200" w:line="276" w:lineRule="auto"/>
+      </w:pPr>
+    </w:pPrDefault>
+  </w:docDefaults>
+  <w:latentStyles w:defLockedState="0" w:defUIPriority="99" w:defSemiHidden="1" w:defUnhideWhenUsed="1" w:defQFormat="0" w:count="267">
+    <w:lsdException w:name="Normal" w:semiHidden="0" w:uiPriority="0" w:unhideWhenUsed="0" w:qFormat="1"/>
+    <w:lsdException w:name="heading 1" w:semiHidden="0" w:uiPriority="9" w:unhideWhenUsed="0" w:qFormat="1"/>
+    <w:lsdException w:name="heading 2" w:uiPriority="9" w:qFormat="1"/>
+    <w:lsdException w:name="heading 3" w:uiPriority="9" w:qFormat="1"/>
+    <w:lsdException w:name="heading 4" w:uiPriority="9" w:qFormat="1"/>
+    <w:lsdException w:name="heading 5" w:uiPriority="9" w:qFormat="1"/>
+    <w:lsdException w:name="heading 6" w:uiPriority="9" w:qFormat="1"/>
+    <w:lsdException w:name="heading 7" w:uiPriority="9" w:qFormat="1"/>
+    <w:lsdException w:name="heading 8" w:uiPriority="9" w:qFormat="1"/>
+    <w:lsdException w:name="heading 9" w:uiPriority="9" w:qFormat="1"/>
+    <w:lsdException w:name="toc 1" w:uiPriority="39"/>
+    <w:lsdException w:name="toc 2" w:uiPriority="39"/>
+    <w:lsdException w:name="toc 3" w:uiPriority="39"/>
+    <w:lsdException w:name="toc 4" w:uiPriority="39"/>
+    <w:lsdException w:name="toc 5" w:uiPriority="39"/>
+    <w:lsdException w:name="toc 6" w:uiPriority="39"/>
+    <w:lsdException w:name="toc 7" w:uiPriority="39"/>
+    <w:lsdException w:name="toc 8" w:uiPriority="39"/>
+    <w:lsdException w:name="toc 9" w:uiPriority="39"/>
+    <w:lsdException w:name="caption" w:uiPriority="35" w:qFormat="1"/>
+    <w:lsdException w:name="Title" w:semiHidden="0" w:uiPriority="10" w:unhideWhenUsed="0" w:qFormat="1"/>
+    <w:lsdException w:name="Default Paragraph Font" w:uiPriority="1"/>
+    <w:lsdException w:name="Subtitle" w:semiHidden="0" w:uiPriority="11" w:unhideWhenUsed="0" w:qFormat="1"/>
+    <w:lsdException w:name="Strong" w:semiHidden="0" w:uiPriority="22" w:unhideWhenUsed="0" w:qFormat="1"/>
+    <w:lsdException w:name="Emphasis" w:semiHidden="0" w:uiPriority="20" w:unhideWhenUsed="0" w:qFormat="1"/>
+    <w:lsdException w:name="Table Grid" w:semiHidden="0" w:uiPriority="59" w:unhideWhenUsed="0"/>
+    <w:lsdException w:name="Placeholder Text" w:unhideWhenUsed="0"/>
+    <w:lsdException w:name="No Spacing" w:semiHidden="0" w:uiPriority="1" w:unhideWhenUsed="0" w:qFormat="1"/>
+    <w:lsdException w:name="Light Shading" w:semiHidden="0" w:uiPriority="60" w:unhideWhenUsed="0"/>
+    <w:lsdException w:name="Light List" w:semiHidden="0" w:uiPriority="61" w:unhideWhenUsed="0"/>
+    <w:lsdException w:name="Light Grid" w:semiHidden="0" w:uiPriority="62" w:unhideWhenUsed="0"/>
+    <w:lsdException w:name="Medium Shading 1" w:semiHidden="0" w:uiPriority="63" w:unhideWhenUsed="0"/>
+    <w:lsdException w:name="Medium Shading 2" w:semiHidden="0" w:uiPriority="64" w:unhideWhenUsed="0"/>
+    <w:lsdException w:name="Medium List 1" w:semiHidden="0" w:uiPriority="65" w:unhideWhenUsed="0"/>
+    <w:lsdException w:name="Medium List 2" w:semiHidden="0" w:uiPriority="66" w:unhideWhenUsed="0"/>
+    <w:lsdException w:name="Medium Grid 1" w:semiHidden="0" w:uiPriority="67" w:unhideWhenUsed="0"/>
+    <w:lsdException w:name="Medium Grid 2" w:semiHidden="0" w:uiPriority="68" w:unhideWhenUsed="0"/>
+    <w:lsdException w:name="Medium Grid 3" w:semiHidden="0" w:uiPriority="69" w:unhideWhenUsed="0"/>
+    <w:lsdException w:name="Dark List" w:semiHidden="0" w:uiPriority="70" w:unhideWhenUsed="0"/>
+    <w:lsdException w:name="Colorful Shading" w:semiHidden="0" w:uiPriority="71" w:unhideWhenUsed="0"/>
+    <w:lsdException w:name="Colorful List" w:semiHidden="0" w:uiPriority="72" w:unhideWhenUsed="0"/>
+    <w:lsdException w:name="Colorful Grid" w:semiHidden="0" w:uiPriority="73" w:unhideWhenUsed="0"/>
+    <w:lsdException w:name="Light Shading Accent 1" w:semiHidden="0" w:uiPriority="60" w:unhideWhenUsed="0"/>
+    <w:lsdException w:name="Light List Accent 1" w:semiHidden="0" w:uiPriority="61" w:unhideWhenUsed="0"/>
+    <w:lsdException w:name="Light Grid Accent 1" w:semiHidden="0" w:uiPriority="62" w:unhideWhenUsed="0"/>
+    <w:lsdException w:name="Medium Shading 1 Accent 1" w:semiHidden="0" w:uiPriority="63" w:unhideWhenUsed="0"/>
+    <w:lsdException w:name="Medium Shading 2 Accent 1" w:semiHidden="0" w:uiPriority="64" w:unhideWhenUsed="0"/>
+    <w:lsdException w:name="Medium List 1 Accent 1" w:semiHidden="0" w:uiPriority="65" w:unhideWhenUsed="0"/>
+    <w:lsdException w:name="Revision" w:unhideWhenUsed="0"/>
+    <w:lsdException w:name="List Paragraph" w:semiHidden="0" w:uiPriority="34" w:unhideWhenUsed="0" w:qFormat="1"/>
+    <w:lsdException w:name="Quote" w:semiHidden="0" w:uiPriority="29" w:unhideWhenUsed="0" w:qFormat="1"/>
+    <w:lsdException w:name="Intense Quote" w:semiHidden="0" w:uiPriority="30" w:unhideWhenUsed="0" w:qFormat="1"/>
+    <w:lsdException w:name="Medium List 2 Accent 1" w:semiHidden="0" w:uiPriority="66" w:unhideWhenUsed="0"/>
+    <w:lsdException w:name="Medium Grid 1 Accent 1" w:semiHidden="0" w:uiPriority="67" w:unhideWhenUsed="0"/>
+    <w:lsdException w:name="Medium Grid 2 Accent 1" w:semiHidden="0" w:uiPriority="68" w:unhideWhenUsed="0"/>
+    <w:lsdException w:name="Medium Grid 3 Accent 1" w:semiHidden="0" w:uiPriority="69" w:unhideWhenUsed="0"/>
+    <w:lsdException w:name="Dark List Accent 1" w:semiHidden="0" w:uiPriority="70" w:unhideWhenUsed="0"/>
+    <w:lsdException w:name="Colorful Shading Accent 1" w:semiHidden="0" w:uiPriority="71" w:unhideWhenUsed="0"/>
+    <w:lsdException w:name="Colorful List Accent 1" w:semiHidden="0" w:uiPriority="72" w:unhideWhenUsed="0"/>
+    <w:lsdException w:name="Colorful Grid Accent 1" w:semiHidden="0" w:uiPriority="73" w:unhideWhenUsed="0"/>
+    <w:lsdException w:name="Light Shading Accent 2" w:semiHidden="0" w:uiPriority="60" w:unhideWhenUsed="0"/>
+    <w:lsdException w:name="Light List Accent 2" w:semiHidden="0" w:uiPriority="61" w:unhideWhenUsed="0"/>
+    <w:lsdException w:name="Light Grid Accent 2" w:semiHidden="0" w:uiPriority="62" w:unhideWhenUsed="0"/>
+    <w:lsdException w:name="Medium Shading 1 Accent 2" w:semiHidden="0" w:uiPriority="63" w:unhideWhenUsed="0"/>
+    <w:lsdException w:name="Medium Shading 2 Accent 2" w:semiHidden="0" w:uiPriority="64" w:unhideWhenUsed="0"/>
+    <w:lsdException w:name="Medium List 1 Accent 2" w:semiHidden="0" w:uiPriority="65" w:unhideWhenUsed="0"/>
+    <w:lsdException w:name="Medium List 2 Accent 2" w:semiHidden="0" w:uiPriority="66" w:unhideWhenUsed="0"/>
+    <w:lsdException w:name="Medium Grid 1 Accent 2" w:semiHidden="0" w:uiPriority="67" w:unhideWhenUsed="0"/>
+    <w:lsdException w:name="Medium Grid 2 Accent 2" w:semiHidden="0" w:uiPriority="68" w:unhideWhenUsed="0"/>
+    <w:lsdException w:name="Medium Grid 3 Accent 2" w:semiHidden="0" w:uiPriority="69" w:unhideWhenUsed="0"/>
+    <w:lsdException w:name="Dark List Accent 2" w:semiHidden="0" w:uiPriority="70" w:unhideWhenUsed="0"/>
+    <w:lsdException w:name="Colorful Shading Accent 2" w:semiHidden="0" w:uiPriority="71" w:unhideWhenUsed="0"/>
+    <w:lsdException w:name="Colorful List Accent 2" w:semiHidden="0" w:uiPriority="72" w:unhideWhenUsed="0"/>
+    <w:lsdException w:name="Colorful Grid Accent 2" w:semiHidden="0" w:uiPriority="73" w:unhideWhenUsed="0"/>
+    <w:lsdException w:name="Light Shading Accent 3" w:semiHidden="0" w:uiPriority="60" w:unhideWhenUsed="0"/>
+    <w:lsdException w:name="Light List Accent 3" w:semiHidden="0" w:uiPriority="61" w:unhideWhenUsed="0"/>
+    <w:lsdException w:name="Light Grid Accent 3" w:semiHidden="0" w:uiPriority="62" w:unhideWhenUsed="0"/>
+    <w:lsdException w:name="Medium Shading 1 Accent 3" w:semiHidden="0" w:uiPriority="63" w:unhideWhenUsed="0"/>
+    <w:lsdException w:name="Medium Shading 2 Accent 3" w:semiHidden="0" w:uiPriority="64" w:unhideWhenUsed="0"/>
+    <w:lsdException w:name="Medium List 1 Accent 3" w:semiHidden="0" w:uiPriority="65" w:unhideWhenUsed="0"/>
+    <w:lsdException w:name="Medium List 2 Accent 3" w:semiHidden="0" w:uiPriority="66" w:unhideWhenUsed="0"/>
+    <w:lsdException w:name="Medium Grid 1 Accent 3" w:semiHidden="0" w:uiPriority="67" w:unhideWhenUsed="0"/>
+    <w:lsdException w:name="Medium Grid 2 Accent 3" w:semiHidden="0" w:uiPriority="68" w:unhideWhenUsed="0"/>
+    <w:lsdException w:name="Medium Grid 3 Accent 3" w:semiHidden="0" w:uiPriority="69" w:unhideWhenUsed="0"/>
+    <w:lsdException w:name="Dark List Accent 3" w:semiHidden="0" w:uiPriority="70" w:unhideWhenUsed="0"/>
+    <w:lsdException w:name="Colorful Shading Accent 3" w:semiHidden="0" w:uiPriority="71" w:unhideWhenUsed="0"/>
+    <w:lsdException w:name="Colorful List Accent 3" w:semiHidden="0" w:uiPriority="72" w:unhideWhenUsed="0"/>
+    <w:lsdException w:name="Colorful Grid Accent 3" w:semiHidden="0" w:uiPriority="73" w:unhideWhenUsed="0"/>
+    <w:lsdException w:name="Light Shading Accent 4" w:semiHidden="0" w:uiPriority="60" w:unhideWhenUsed="0"/>
+    <w:lsdException w:name="Light List Accent 4" w:semiHidden="0" w:uiPriority="61" w:unhideWhenUsed="0"/>
+    <w:lsdException w:name="Light Grid Accent 4" w:semiHidden="0" w:uiPriority="62" w:unhideWhenUsed="0"/>
+    <w:lsdException w:name="Medium Shading 1 Accent 4" w:semiHidden="0" w:uiPriority="63" w:unhideWhenUsed="0"/>
+    <w:lsdException w:name="Medium Shading 2 Accent 4" w:semiHidden="0" w:uiPriority="64" w:unhideWhenUsed="0"/>
+    <w:lsdException w:name="Medium List 1 Accent 4" w:semiHidden="0" w:uiPriority="65" w:unhideWhenUsed="0"/>
+    <w:lsdException w:name="Medium List 2 Accent 4" w:semiHidden="0" w:uiPriority="66" w:unhideWhenUsed="0"/>
+    <w:lsdException w:name="Medium Grid 1 Accent 4" w:semiHidden="0" w:uiPriority="67" w:unhideWhenUsed="0"/>
+    <w:lsdException w:name="Medium Grid 2 Accent 4" w:semiHidden="0" w:uiPriority="68" w:unhideWhenUsed="0"/>
+    <w:lsdException w:name="Medium Grid 3 Accent 4" w:semiHidden="0" w:uiPriority="69" w:unhideWhenUsed="0"/>
+    <w:lsdException w:name="Dark List Accent 4" w:semiHidden="0" w:uiPriority="70" w:unhideWhenUsed="0"/>
+    <w:lsdException w:name="Colorful Shading Accent 4" w:semiHidden="0" w:uiPriority="71" w:unhideWhenUsed="0"/>
+    <w:lsdException w:name="Colorful List Accent 4" w:semiHidden="0" w:uiPriority="72" w:unhideWhenUsed="0"/>
+    <w:lsdException w:name="Colorful Grid Accent 4" w:semiHidden="0" w:uiPriority="73" w:unhideWhenUsed="0"/>
+    <w:lsdException w:name="Light Shading Accent 5" w:semiHidden="0" w:uiPriority="60" w:unhideWhenUsed="0"/>
+    <w:lsdException w:name="Light List Accent 5" w:semiHidden="0" w:uiPriority="61" w:unhideWhenUsed="0"/>
+    <w:lsdException w:name="Light Grid Accent 5" w:semiHidden="0" w:uiPriority="62" w:unhideWhenUsed="0"/>
+    <w:lsdException w:name="Medium Shading 1 Accent 5" w:semiHidden="0" w:uiPriority="63" w:unhideWhenUsed="0"/>
+    <w:lsdException w:name="Medium Shading 2 Accent 5" w:semiHidden="0" w:uiPriority="64" w:unhideWhenUsed="0"/>
+    <w:lsdException w:name="Medium List 1 Accent 5" w:semiHidden="0" w:uiPriority="65" w:unhideWhenUsed="0"/>
+    <w:lsdException w:name="Medium List 2 Accent 5" w:semiHidden="0" w:uiPriority="66" w:unhideWhenUsed="0"/>
+    <w:lsdException w:name="Medium Grid 1 Accent 5" w:semiHidden="0" w:uiPriority="67" w:unhideWhenUsed="0"/>
+    <w:lsdException w:name="Medium Grid 2 Accent 5" w:semiHidden="0" w:uiPriority="68" w:unhideWhenUsed="0"/>
+    <w:lsdException w:name="Medium Grid 3 Accent 5" w:semiHidden="0" w:uiPriority="69" w:unhideWhenUsed="0"/>
+    <w:lsdException w:name="Dark List Accent 5" w:semiHidden="0" w:uiPriority="70" w:unhideWhenUsed="0"/>
+    <w:lsdException w:name="Colorful Shading Accent 5" w:semiHidden="0" w:uiPriority="71" w:unhideWhenUsed="0"/>
+    <w:lsdException w:name="Colorful List Accent 5" w:semiHidden="0" w:uiPriority="72" w:unhideWhenUsed="0"/>
+    <w:lsdException w:name="Colorful Grid Accent 5" w:semiHidden="0" w:uiPriority="73" w:unhideWhenUsed="0"/>
+    <w:lsdException w:name="Light Shading Accent 6" w:semiHidden="0" w:uiPriority="60" w:unhideWhenUsed="0"/>
+    <w:lsdException w:name="Light List Accent 6" w:semiHidden="0" w:uiPriority="61" w:unhideWhenUsed="0"/>
+    <w:lsdException w:name="Light Grid Accent 6" w:semiHidden="0" w:uiPriority="62" w:unhideWhenUsed="0"/>
+    <w:lsdException w:name="Medium Shading 1 Accent 6" w:semiHidden="0" w:uiPriority="63" w:unhideWhenUsed="0"/>
+    <w:lsdException w:name="Medium Shading 2 Accent 6" w:semiHidden="0" w:uiPriority="64" w:unhideWhenUsed="0"/>
+    <w:lsdException w:name="Medium List 1 Accent 6" w:semiHidden="0" w:uiPriority="65" w:unhideWhenUsed="0"/>
+    <w:lsdException w:name="Medium List 2 Accent 6" w:semiHidden="0" w:uiPriority="66" w:unhideWhenUsed="0"/>
+    <w:lsdException w:name="Medium Grid 1 Accent 6" w:semiHidden="0" w:uiPriority="67" w:unhideWhenUsed="0"/>
+    <w:lsdException w:name="Medium Grid 2 Accent 6" w:semiHidden="0" w:uiPriority="68" w:unhideWhenUsed="0"/>
+    <w:lsdException w:name="Medium Grid 3 Accent 6" w:semiHidden="0" w:uiPriority="69" w:unhideWhenUsed="0"/>
+    <w:lsdException w:name="Dark List Accent 6" w:semiHidden="0" w:uiPriority="70" w:unhideWhenUsed="0"/>
+    <w:lsdException w:name="Colorful Shading Accent 6" w:semiHidden="0" w:uiPriority="71" w:unhideWhenUsed="0"/>
+    <w:lsdException w:name="Colorful List Accent 6" w:semiHidden="0" w:uiPriority="72" w:unhideWhenUsed="0"/>
+    <w:lsdException w:name="Colorful Grid Accent 6" w:semiHidden="0" w:uiPriority="73" w:unhideWhenUsed="0"/>
+    <w:lsdException w:name="Subtle Emphasis" w:semiHidden="0" w:uiPriority="19" w:unhideWhenUsed="0" w:qFormat="1"/>
+    <w:lsdException w:name="Intense Emphasis" w:semiHidden="0" w:uiPriority="21" w:unhideWhenUsed="0" w:qFormat="1"/>
+    <w:lsdException w:name="Subtle Reference" w:semiHidden="0" w:uiPriority="31" w:unhideWhenUsed="0" w:qFormat="1"/>
+    <w:lsdException w:name="Intense Reference" w:semiHidden="0" w:uiPriority="32" w:unhideWhenUsed="0" w:qFormat="1"/>
+    <w:lsdException w:name="Book Title" w:semiHidden="0" w:uiPriority="33" w:unhideWhenUsed="0" w:qFormat="1"/>
+    <w:lsdException w:name="Bibliography" w:uiPriority="37"/>
+    <w:lsdException w:name="TOC Heading" w:uiPriority="39" w:qFormat="1"/>
+  </w:latentStyles>
+  <w:style w:type="paragraph" w:default="1" w:styleId="Normal">
+    <w:name w:val="Normal"/>
+    <w:qFormat/>
+  </w:style>
+  <w:style w:type="character" w:default="1" w:styleId="DefaultParagraphFont">
+    <w:name w:val="Default Paragraph Font"/>
+    <w:uiPriority w:val="1"/>
+    <w:semiHidden/>
+    <w:unhideWhenUsed/>
+  </w:style>
+  <w:style w:type="table" w:default="1" w:styleId="TableNormal">
+    <w:name w:val="Normal Table"/>
+    <w:uiPriority w:val="99"/>
+    <w:semiHidden/>
+    <w:unhideWhenUsed/>
+    <w:tblPr>
+      <w:tblInd w:w="0" w:type="dxa"/>
+      <w:tblCellMar>
+        <w:top w:w="0" w:type="dxa"/>
+        <w:left w:w="108" w:type="dxa"/>
+        <w:bottom w:w="0" w:type="dxa"/>
+        <w:right w:w="108" w:type="dxa"/>
+      </w:tblCellMar>
+    </w:tblPr>
+  </w:style>
+  <w:style w:type="numbering" w:default="1" w:styleId="NoList">
+    <w:name w:val="No List"/>
+    <w:uiPriority w:val="99"/>
+    <w:semiHidden/>
+    <w:unhideWhenUsed/>
   </w:style>
 </w:styles>
 </file>

</xml_diff>